<commit_message>
sending external data on login
</commit_message>
<xml_diff>
--- a/Faculty Self Appraisal Scheme -PCCoE-24-25.docx
+++ b/Faculty Self Appraisal Scheme -PCCoE-24-25.docx
@@ -318,7 +318,7 @@
           </mc:Choice>
           <mc:Fallback>
             <w:pict>
-              <v:shape w14:anchorId="00A852F0" id="Graphic 2" o:spid="_x0000_s1026" style="position:absolute;margin-left:24pt;margin-top:24pt;width:547.45pt;height:794.05pt;z-index:-16538112;visibility:visible;mso-wrap-style:square;mso-wrap-distance-left:0;mso-wrap-distance-top:0;mso-wrap-distance-right:0;mso-wrap-distance-bottom:0;mso-position-horizontal:absolute;mso-position-horizontal-relative:page;mso-position-vertical:absolute;mso-position-vertical-relative:page;v-text-anchor:top" coordsize="6952615,10084435" o:gfxdata="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" path="m6886689,65544r-9144,l6877545,74688r,9934639l74663,10009327r,-9934639l6877545,74688r,-9144l74663,65544r-9144,l65519,74625r,9934702l65519,10018484r9144,l6877545,10018484r9144,l6886689,10009327r,-9934639l6886689,65544xem6933933,18300r-38100,l6895833,56400r,18225l6895833,10009327r,18301l6877545,10027628r-6802869,l56388,10027628r,-18301l56388,74688r,-18288l74663,56400r6802882,l6895833,56400r,-38100l18288,18300r,38100l18288,10065728r38100,l6933933,10065728r,-38100l6933933,10009327r,-9934639l6933933,56400r,-38100xem6952526,10074872r-51,-65532l6943331,10009340r,65532l6877545,10074872r-6802869,l9144,10074872r,-65532l,10009340r,65532l,10084016r6952526,l6952526,10074872xem6952526,r-74981,l74676,,,,,9144,,74625r,9934702l9144,10009327r,-9934639l9144,9144r65519,l6877545,9144r65786,l6943331,74625r,9934702l6952475,10009327r,-9934639l6952475,9144,6952526,xe" fillcolor="black" stroked="f">
+              <v:shape w14:anchorId="7561A3F6" id="Graphic 2" o:spid="_x0000_s1026" style="position:absolute;margin-left:24pt;margin-top:24pt;width:547.45pt;height:794.05pt;z-index:-16538112;visibility:visible;mso-wrap-style:square;mso-wrap-distance-left:0;mso-wrap-distance-top:0;mso-wrap-distance-right:0;mso-wrap-distance-bottom:0;mso-position-horizontal:absolute;mso-position-horizontal-relative:page;mso-position-vertical:absolute;mso-position-vertical-relative:page;v-text-anchor:top" coordsize="6952615,10084435" o:gfxdata="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" path="m6886689,65544r-9144,l6877545,74688r,9934639l74663,10009327r,-9934639l6877545,74688r,-9144l74663,65544r-9144,l65519,74625r,9934702l65519,10018484r9144,l6877545,10018484r9144,l6886689,10009327r,-9934639l6886689,65544xem6933933,18300r-38100,l6895833,56400r,18225l6895833,10009327r,18301l6877545,10027628r-6802869,l56388,10027628r,-18301l56388,74688r,-18288l74663,56400r6802882,l6895833,56400r,-38100l18288,18300r,38100l18288,10065728r38100,l6933933,10065728r,-38100l6933933,10009327r,-9934639l6933933,56400r,-38100xem6952526,10074872r-51,-65532l6943331,10009340r,65532l6877545,10074872r-6802869,l9144,10074872r,-65532l,10009340r,65532l,10084016r6952526,l6952526,10074872xem6952526,r-74981,l74676,,,,,9144,,74625r,9934702l9144,10009327r,-9934639l9144,9144r65519,l6877545,9144r65786,l6943331,74625r,9934702l6952475,10009327r,-9934639l6952475,9144,6952526,xe" fillcolor="black" stroked="f">
                 <v:path arrowok="t"/>
                 <w10:wrap anchorx="page" anchory="page"/>
               </v:shape>
@@ -1590,7 +1590,7 @@
           </mc:Choice>
           <mc:Fallback>
             <w:pict>
-              <v:shape w14:anchorId="31077405" id="Graphic 4" o:spid="_x0000_s1026" style="position:absolute;margin-left:24pt;margin-top:24pt;width:547.45pt;height:794.05pt;z-index:-16537600;visibility:visible;mso-wrap-style:square;mso-wrap-distance-left:0;mso-wrap-distance-top:0;mso-wrap-distance-right:0;mso-wrap-distance-bottom:0;mso-position-horizontal:absolute;mso-position-horizontal-relative:page;mso-position-vertical:absolute;mso-position-vertical-relative:page;v-text-anchor:top" coordsize="6952615,10084435" o:gfxdata="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" path="m6886689,65544r-9144,l6877545,74688r,9934639l74663,10009327r,-9934639l6877545,74688r,-9144l74663,65544r-9144,l65519,74625r,9934702l65519,10018484r9144,l6877545,10018484r9144,l6886689,10009327r,-9934639l6886689,65544xem6933933,18300r-38100,l6895833,56400r,18225l6895833,10009327r,18301l6877545,10027628r-6802869,l56388,10027628r,-18301l56388,74688r,-18288l74663,56400r6802882,l6895833,56400r,-38100l18288,18300r,38100l18288,10065728r38100,l6933933,10065728r,-38100l6933933,10009327r,-9934639l6933933,56400r,-38100xem6952526,10074872r-51,-65532l6943331,10009340r,65532l6877545,10074872r-6802869,l9144,10074872r,-65532l,10009340r,65532l,10084016r6952526,l6952526,10074872xem6952526,r-74981,l74676,,,,,9144,,74625r,9934702l9144,10009327r,-9934639l9144,9144r65519,l6877545,9144r65786,l6943331,74625r,9934702l6952475,10009327r,-9934639l6952475,9144,6952526,xe" fillcolor="black" stroked="f">
+              <v:shape w14:anchorId="0CA160CA" id="Graphic 4" o:spid="_x0000_s1026" style="position:absolute;margin-left:24pt;margin-top:24pt;width:547.45pt;height:794.05pt;z-index:-16537600;visibility:visible;mso-wrap-style:square;mso-wrap-distance-left:0;mso-wrap-distance-top:0;mso-wrap-distance-right:0;mso-wrap-distance-bottom:0;mso-position-horizontal:absolute;mso-position-horizontal-relative:page;mso-position-vertical:absolute;mso-position-vertical-relative:page;v-text-anchor:top" coordsize="6952615,10084435" o:gfxdata="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" path="m6886689,65544r-9144,l6877545,74688r,9934639l74663,10009327r,-9934639l6877545,74688r,-9144l74663,65544r-9144,l65519,74625r,9934702l65519,10018484r9144,l6877545,10018484r9144,l6886689,10009327r,-9934639l6886689,65544xem6933933,18300r-38100,l6895833,56400r,18225l6895833,10009327r,18301l6877545,10027628r-6802869,l56388,10027628r,-18301l56388,74688r,-18288l74663,56400r6802882,l6895833,56400r,-38100l18288,18300r,38100l18288,10065728r38100,l6933933,10065728r,-38100l6933933,10009327r,-9934639l6933933,56400r,-38100xem6952526,10074872r-51,-65532l6943331,10009340r,65532l6877545,10074872r-6802869,l9144,10074872r,-65532l,10009340r,65532l,10084016r6952526,l6952526,10074872xem6952526,r-74981,l74676,,,,,9144,,74625r,9934702l9144,10009327r,-9934639l9144,9144r65519,l6877545,9144r65786,l6943331,74625r,9934702l6952475,10009327r,-9934639l6952475,9144,6952526,xe" fillcolor="black" stroked="f">
                 <v:path arrowok="t"/>
                 <w10:wrap anchorx="page" anchory="page"/>
               </v:shape>
@@ -6212,7 +6212,7 @@
           </mc:Choice>
           <mc:Fallback>
             <w:pict>
-              <v:shape w14:anchorId="47AACA4E" id="Graphic 5" o:spid="_x0000_s1026" style="position:absolute;margin-left:24pt;margin-top:24pt;width:547.45pt;height:794.05pt;z-index:-16537088;visibility:visible;mso-wrap-style:square;mso-wrap-distance-left:0;mso-wrap-distance-top:0;mso-wrap-distance-right:0;mso-wrap-distance-bottom:0;mso-position-horizontal:absolute;mso-position-horizontal-relative:page;mso-position-vertical:absolute;mso-position-vertical-relative:page;v-text-anchor:top" coordsize="6952615,10084435" o:gfxdata="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" path="m6886689,65532r-9131,l6877558,74676r,9934651l74676,10009327r,-9934651l6877558,74676r,-9144l74676,65532r-9144,l65532,74625r,9934702l65532,10018471r9144,l6877558,10018471r9131,l6886689,10009327r,-9934651l6886689,65532xem6933946,18288r-38100,l6895846,56388r,18237l6895846,10009327r,18288l6877558,10027615r-6802882,l56388,10027615r,-18288l56388,74676r,-18288l74676,56388r6802882,l6895846,56388r,-38100l6877558,18288r-6802882,l56388,18288r-38100,l18288,56388r,10009327l56388,10065715r18288,l6877558,10065715r18288,l6933946,10065715r,-38100l6933946,10009327r,-9934651l6933946,56388r,-38100xem6952539,r-9195,l6943344,9144r,65481l6943344,10009327r,65545l6877558,10074872r-6802882,l9144,10074872r,-65545l9144,74676r,-65532l74676,9144r6802882,l6943344,9144r,-9144l6877558,,74676,,9144,,,,,9144,,10084003r9144,l6952539,10084003r,-9131l6952475,10009327r,-9934651l6952475,9144,6952539,xe" fillcolor="black" stroked="f">
+              <v:shape w14:anchorId="2D5B3CE8" id="Graphic 5" o:spid="_x0000_s1026" style="position:absolute;margin-left:24pt;margin-top:24pt;width:547.45pt;height:794.05pt;z-index:-16537088;visibility:visible;mso-wrap-style:square;mso-wrap-distance-left:0;mso-wrap-distance-top:0;mso-wrap-distance-right:0;mso-wrap-distance-bottom:0;mso-position-horizontal:absolute;mso-position-horizontal-relative:page;mso-position-vertical:absolute;mso-position-vertical-relative:page;v-text-anchor:top" coordsize="6952615,10084435" o:gfxdata="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" path="m6886689,65532r-9131,l6877558,74676r,9934651l74676,10009327r,-9934651l6877558,74676r,-9144l74676,65532r-9144,l65532,74625r,9934702l65532,10018471r9144,l6877558,10018471r9131,l6886689,10009327r,-9934651l6886689,65532xem6933946,18288r-38100,l6895846,56388r,18237l6895846,10009327r,18288l6877558,10027615r-6802882,l56388,10027615r,-18288l56388,74676r,-18288l74676,56388r6802882,l6895846,56388r,-38100l6877558,18288r-6802882,l56388,18288r-38100,l18288,56388r,10009327l56388,10065715r18288,l6877558,10065715r18288,l6933946,10065715r,-38100l6933946,10009327r,-9934651l6933946,56388r,-38100xem6952539,r-9195,l6943344,9144r,65481l6943344,10009327r,65545l6877558,10074872r-6802882,l9144,10074872r,-65545l9144,74676r,-65532l74676,9144r6802882,l6943344,9144r,-9144l6877558,,74676,,9144,,,,,9144,,10084003r9144,l6952539,10084003r,-9131l6952475,10009327r,-9934651l6952475,9144,6952539,xe" fillcolor="black" stroked="f">
                 <v:path arrowok="t"/>
                 <w10:wrap anchorx="page" anchory="page"/>
               </v:shape>
@@ -7492,7 +7492,7 @@
           </mc:Choice>
           <mc:Fallback>
             <w:pict>
-              <v:shape w14:anchorId="5904315A" id="Graphic 6" o:spid="_x0000_s1026" style="position:absolute;margin-left:24pt;margin-top:24pt;width:547.45pt;height:794.05pt;z-index:-16536576;visibility:visible;mso-wrap-style:square;mso-wrap-distance-left:0;mso-wrap-distance-top:0;mso-wrap-distance-right:0;mso-wrap-distance-bottom:0;mso-position-horizontal:absolute;mso-position-horizontal-relative:page;mso-position-vertical:absolute;mso-position-vertical-relative:page;v-text-anchor:top" coordsize="6952615,10084435" o:gfxdata="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" path="m6886689,65532r-9131,l6877558,74676r,9934651l74676,10009327r,-9934651l6877558,74676r,-9144l74676,65532r-9144,l65532,74625r,9934702l65532,10018471r9144,l6877558,10018471r9131,l6886689,10009327r,-9934651l6886689,65532xem6933946,18288r-38100,l6895846,56388r,18237l6895846,10009327r,18288l6877558,10027615r-6802882,l56388,10027615r,-18288l56388,74676r,-18288l74676,56388r6802882,l6895846,56388r,-38100l6877558,18288r-6802882,l56388,18288r-38100,l18288,56388r,10009327l56388,10065715r18288,l6877558,10065715r18288,l6933946,10065715r,-38100l6933946,10009327r,-9934651l6933946,56388r,-38100xem6952539,r-9195,l6943344,9144r,65481l6943344,10009327r,65545l6877558,10074872r-6802882,l9144,10074872r,-65545l9144,74676r,-65532l74676,9144r6802882,l6943344,9144r,-9144l6877558,,74676,,9144,,,,,9144,,10084003r9144,l6952539,10084003r,-9131l6952475,10009327r,-9934651l6952475,9144,6952539,xe" fillcolor="black" stroked="f">
+              <v:shape w14:anchorId="14B55E0B" id="Graphic 6" o:spid="_x0000_s1026" style="position:absolute;margin-left:24pt;margin-top:24pt;width:547.45pt;height:794.05pt;z-index:-16536576;visibility:visible;mso-wrap-style:square;mso-wrap-distance-left:0;mso-wrap-distance-top:0;mso-wrap-distance-right:0;mso-wrap-distance-bottom:0;mso-position-horizontal:absolute;mso-position-horizontal-relative:page;mso-position-vertical:absolute;mso-position-vertical-relative:page;v-text-anchor:top" coordsize="6952615,10084435" o:gfxdata="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" path="m6886689,65532r-9131,l6877558,74676r,9934651l74676,10009327r,-9934651l6877558,74676r,-9144l74676,65532r-9144,l65532,74625r,9934702l65532,10018471r9144,l6877558,10018471r9131,l6886689,10009327r,-9934651l6886689,65532xem6933946,18288r-38100,l6895846,56388r,18237l6895846,10009327r,18288l6877558,10027615r-6802882,l56388,10027615r,-18288l56388,74676r,-18288l74676,56388r6802882,l6895846,56388r,-38100l6877558,18288r-6802882,l56388,18288r-38100,l18288,56388r,10009327l56388,10065715r18288,l6877558,10065715r18288,l6933946,10065715r,-38100l6933946,10009327r,-9934651l6933946,56388r,-38100xem6952539,r-9195,l6943344,9144r,65481l6943344,10009327r,65545l6877558,10074872r-6802882,l9144,10074872r,-65545l9144,74676r,-65532l74676,9144r6802882,l6943344,9144r,-9144l6877558,,74676,,9144,,,,,9144,,10084003r9144,l6952539,10084003r,-9131l6952475,10009327r,-9934651l6952475,9144,6952539,xe" fillcolor="black" stroked="f">
                 <v:path arrowok="t"/>
                 <w10:wrap anchorx="page" anchory="page"/>
               </v:shape>
@@ -12601,7 +12601,7 @@
                 </mc:Choice>
                 <mc:Fallback>
                   <w:pict>
-                    <v:shape w14:anchorId="46494673" id="Graphic 6" o:spid="_x0000_s1026" style="position:absolute;margin-left:-21.6pt;margin-top:-40.35pt;width:547.45pt;height:794.05pt;z-index:-251658240;visibility:visible;mso-wrap-style:square;mso-wrap-distance-left:0;mso-wrap-distance-top:0;mso-wrap-distance-right:0;mso-wrap-distance-bottom:0;mso-position-horizontal:absolute;mso-position-horizontal-relative:page;mso-position-vertical:absolute;mso-position-vertical-relative:page;v-text-anchor:top" coordsize="6952615,10084435" o:gfxdata="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" path="m6886689,65532r-9131,l6877558,74676r,9934651l74676,10009327r,-9934651l6877558,74676r,-9144l74676,65532r-9144,l65532,74625r,9934702l65532,10018471r9144,l6877558,10018471r9131,l6886689,10009327r,-9934651l6886689,65532xem6933946,18288r-38100,l6895846,56388r,18237l6895846,10009327r,18288l6877558,10027615r-6802882,l56388,10027615r,-18288l56388,74676r,-18288l74676,56388r6802882,l6895846,56388r,-38100l6877558,18288r-6802882,l56388,18288r-38100,l18288,56388r,10009327l56388,10065715r18288,l6877558,10065715r18288,l6933946,10065715r,-38100l6933946,10009327r,-9934651l6933946,56388r,-38100xem6952539,r-9195,l6943344,9144r,65481l6943344,10009327r,65545l6877558,10074872r-6802882,l9144,10074872r,-65545l9144,74676r,-65532l74676,9144r6802882,l6943344,9144r,-9144l6877558,,74676,,9144,,,,,9144,,10084003r9144,l6952539,10084003r,-9131l6952475,10009327r,-9934651l6952475,9144,6952539,xe" fillcolor="black" stroked="f">
+                    <v:shape w14:anchorId="729E41F6" id="Graphic 6" o:spid="_x0000_s1026" style="position:absolute;margin-left:-21.6pt;margin-top:-40.35pt;width:547.45pt;height:794.05pt;z-index:-251658240;visibility:visible;mso-wrap-style:square;mso-wrap-distance-left:0;mso-wrap-distance-top:0;mso-wrap-distance-right:0;mso-wrap-distance-bottom:0;mso-position-horizontal:absolute;mso-position-horizontal-relative:page;mso-position-vertical:absolute;mso-position-vertical-relative:page;v-text-anchor:top" coordsize="6952615,10084435" o:gfxdata="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" path="m6886689,65532r-9131,l6877558,74676r,9934651l74676,10009327r,-9934651l6877558,74676r,-9144l74676,65532r-9144,l65532,74625r,9934702l65532,10018471r9144,l6877558,10018471r9131,l6886689,10009327r,-9934651l6886689,65532xem6933946,18288r-38100,l6895846,56388r,18237l6895846,10009327r,18288l6877558,10027615r-6802882,l56388,10027615r,-18288l56388,74676r,-18288l74676,56388r6802882,l6895846,56388r,-38100l6877558,18288r-6802882,l56388,18288r-38100,l18288,56388r,10009327l56388,10065715r18288,l6877558,10065715r18288,l6933946,10065715r,-38100l6933946,10009327r,-9934651l6933946,56388r,-38100xem6952539,r-9195,l6943344,9144r,65481l6943344,10009327r,65545l6877558,10074872r-6802882,l9144,10074872r,-65545l9144,74676r,-65532l74676,9144r6802882,l6943344,9144r,-9144l6877558,,74676,,9144,,,,,9144,,10084003r9144,l6952539,10084003r,-9131l6952475,10009327r,-9934651l6952475,9144,6952539,xe" fillcolor="black" stroked="f">
                       <v:path arrowok="t"/>
                       <w10:wrap anchorx="page" anchory="page"/>
                     </v:shape>
@@ -16013,7 +16013,7 @@
           </mc:Choice>
           <mc:Fallback>
             <w:pict>
-              <v:shape w14:anchorId="41F79E99" id="Graphic 7" o:spid="_x0000_s1026" style="position:absolute;margin-left:24pt;margin-top:24pt;width:547.45pt;height:794.05pt;z-index:-16536064;visibility:visible;mso-wrap-style:square;mso-wrap-distance-left:0;mso-wrap-distance-top:0;mso-wrap-distance-right:0;mso-wrap-distance-bottom:0;mso-position-horizontal:absolute;mso-position-horizontal-relative:page;mso-position-vertical:absolute;mso-position-vertical-relative:page;v-text-anchor:top" coordsize="6952615,10084435" o:gfxdata="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" path="m6886689,65532r-9131,l6877558,74676r,9934651l74676,10009327r,-9934651l6877558,74676r,-9144l74676,65532r-9144,l65532,74625r,9934702l65532,10018471r9144,l6877558,10018471r9131,l6886689,10009327r,-9934651l6886689,65532xem6933946,18288r-38100,l6895846,56388r,18237l6895846,10009327r,18288l6877558,10027615r-6802882,l56388,10027615r,-18288l56388,74676r,-18288l74676,56388r6802882,l6895846,56388r,-38100l6877558,18288r-6802882,l56388,18288r-38100,l18288,56388r,10009327l56388,10065715r18288,l6877558,10065715r18288,l6933946,10065715r,-38100l6933946,10009327r,-9934651l6933946,56388r,-38100xem6952539,r-9195,l6943344,9144r,65481l6943344,10009327r,65545l6877558,10074872r-6802882,l9144,10074872r,-65545l9144,74676r,-65532l74676,9144r6802882,l6943344,9144r,-9144l6877558,,74676,,9144,,,,,9144,,10084003r9144,l6952539,10084003r,-9131l6952475,10009327r,-9934651l6952475,9144,6952539,xe" fillcolor="black" stroked="f">
+              <v:shape w14:anchorId="7DCB702E" id="Graphic 7" o:spid="_x0000_s1026" style="position:absolute;margin-left:24pt;margin-top:24pt;width:547.45pt;height:794.05pt;z-index:-16536064;visibility:visible;mso-wrap-style:square;mso-wrap-distance-left:0;mso-wrap-distance-top:0;mso-wrap-distance-right:0;mso-wrap-distance-bottom:0;mso-position-horizontal:absolute;mso-position-horizontal-relative:page;mso-position-vertical:absolute;mso-position-vertical-relative:page;v-text-anchor:top" coordsize="6952615,10084435" o:gfxdata="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" path="m6886689,65532r-9131,l6877558,74676r,9934651l74676,10009327r,-9934651l6877558,74676r,-9144l74676,65532r-9144,l65532,74625r,9934702l65532,10018471r9144,l6877558,10018471r9131,l6886689,10009327r,-9934651l6886689,65532xem6933946,18288r-38100,l6895846,56388r,18237l6895846,10009327r,18288l6877558,10027615r-6802882,l56388,10027615r,-18288l56388,74676r,-18288l74676,56388r6802882,l6895846,56388r,-38100l6877558,18288r-6802882,l56388,18288r-38100,l18288,56388r,10009327l56388,10065715r18288,l6877558,10065715r18288,l6933946,10065715r,-38100l6933946,10009327r,-9934651l6933946,56388r,-38100xem6952539,r-9195,l6943344,9144r,65481l6943344,10009327r,65545l6877558,10074872r-6802882,l9144,10074872r,-65545l9144,74676r,-65532l74676,9144r6802882,l6943344,9144r,-9144l6877558,,74676,,9144,,,,,9144,,10084003r9144,l6952539,10084003r,-9131l6952475,10009327r,-9934651l6952475,9144,6952539,xe" fillcolor="black" stroked="f">
                 <v:path arrowok="t"/>
                 <w10:wrap anchorx="page" anchory="page"/>
               </v:shape>
@@ -20307,7 +20307,7 @@
           </mc:Choice>
           <mc:Fallback>
             <w:pict>
-              <v:shape w14:anchorId="2CC037D4" id="Graphic 8" o:spid="_x0000_s1026" style="position:absolute;margin-left:24pt;margin-top:24pt;width:547.45pt;height:794.05pt;z-index:-251659776;visibility:visible;mso-wrap-style:square;mso-wrap-distance-left:0;mso-wrap-distance-top:0;mso-wrap-distance-right:0;mso-wrap-distance-bottom:0;mso-position-horizontal:absolute;mso-position-horizontal-relative:page;mso-position-vertical:absolute;mso-position-vertical-relative:page;v-text-anchor:top" coordsize="6952615,10084435" o:gfxdata="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" path="m6886689,65532r-9131,l6877558,74676r,9934651l74676,10009327r,-9934651l6877558,74676r,-9144l74676,65532r-9144,l65532,74625r,9934702l65532,10018471r9144,l6877558,10018471r9131,l6886689,10009327r,-9934651l6886689,65532xem6933946,18288r-38100,l6895846,56388r,18237l6895846,10009327r,18288l6877558,10027615r-6802882,l56388,10027615r,-18288l56388,74676r,-18288l74676,56388r6802882,l6895846,56388r,-38100l6877558,18288r-6802882,l56388,18288r-38100,l18288,56388r,10009327l56388,10065715r18288,l6877558,10065715r18288,l6933946,10065715r,-38100l6933946,10009327r,-9934651l6933946,56388r,-38100xem6952539,r-9195,l6943344,9144r,65481l6943344,10009327r,65545l6877558,10074872r-6802882,l9144,10074872r,-65545l9144,74676r,-65532l74676,9144r6802882,l6943344,9144r,-9144l6877558,,74676,,9144,,,,,9144,,10084003r9144,l6952539,10084003r,-9131l6952475,10009327r,-9934651l6952475,9144,6952539,xe" fillcolor="black" stroked="f">
+              <v:shape w14:anchorId="236CBECE" id="Graphic 8" o:spid="_x0000_s1026" style="position:absolute;margin-left:24pt;margin-top:24pt;width:547.45pt;height:794.05pt;z-index:-251659776;visibility:visible;mso-wrap-style:square;mso-wrap-distance-left:0;mso-wrap-distance-top:0;mso-wrap-distance-right:0;mso-wrap-distance-bottom:0;mso-position-horizontal:absolute;mso-position-horizontal-relative:page;mso-position-vertical:absolute;mso-position-vertical-relative:page;v-text-anchor:top" coordsize="6952615,10084435" o:gfxdata="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" path="m6886689,65532r-9131,l6877558,74676r,9934651l74676,10009327r,-9934651l6877558,74676r,-9144l74676,65532r-9144,l65532,74625r,9934702l65532,10018471r9144,l6877558,10018471r9131,l6886689,10009327r,-9934651l6886689,65532xem6933946,18288r-38100,l6895846,56388r,18237l6895846,10009327r,18288l6877558,10027615r-6802882,l56388,10027615r,-18288l56388,74676r,-18288l74676,56388r6802882,l6895846,56388r,-38100l6877558,18288r-6802882,l56388,18288r-38100,l18288,56388r,10009327l56388,10065715r18288,l6877558,10065715r18288,l6933946,10065715r,-38100l6933946,10009327r,-9934651l6933946,56388r,-38100xem6952539,r-9195,l6943344,9144r,65481l6943344,10009327r,65545l6877558,10074872r-6802882,l9144,10074872r,-65545l9144,74676r,-65532l74676,9144r6802882,l6943344,9144r,-9144l6877558,,74676,,9144,,,,,9144,,10084003r9144,l6952539,10084003r,-9131l6952475,10009327r,-9934651l6952475,9144,6952539,xe" fillcolor="black" stroked="f">
                 <v:path arrowok="t"/>
                 <w10:wrap anchorx="page" anchory="page"/>
               </v:shape>
@@ -21508,7 +21508,7 @@
           </mc:Choice>
           <mc:Fallback>
             <w:pict>
-              <v:shape w14:anchorId="16081490" id="Graphic 9" o:spid="_x0000_s1026" style="position:absolute;margin-left:24pt;margin-top:24pt;width:547.45pt;height:794.05pt;z-index:-251657728;visibility:visible;mso-wrap-style:square;mso-wrap-distance-left:0;mso-wrap-distance-top:0;mso-wrap-distance-right:0;mso-wrap-distance-bottom:0;mso-position-horizontal:absolute;mso-position-horizontal-relative:page;mso-position-vertical:absolute;mso-position-vertical-relative:page;v-text-anchor:top" coordsize="6952615,10084435" o:gfxdata="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" path="m6886689,65532r-9131,l6877558,74676r,9934651l74676,10009327r,-9934651l6877558,74676r,-9144l74676,65532r-9144,l65532,74625r,9934702l65532,10018471r9144,l6877558,10018471r9131,l6886689,10009327r,-9934651l6886689,65532xem6933946,18288r-38100,l6895846,56388r,18237l6895846,10009327r,18288l6877558,10027615r-6802882,l56388,10027615r,-18288l56388,74676r,-18288l74676,56388r6802882,l6895846,56388r,-38100l6877558,18288r-6802882,l56388,18288r-38100,l18288,56388r,10009327l56388,10065715r18288,l6877558,10065715r18288,l6933946,10065715r,-38100l6933946,10009327r,-9934651l6933946,56388r,-38100xem6952539,r-9195,l6943344,9144r,65481l6943344,10009327r,65545l6877558,10074872r-6802882,l9144,10074872r,-65545l9144,74676r,-65532l74676,9144r6802882,l6943344,9144r,-9144l6877558,,74676,,9144,,,,,9144,,10084003r9144,l6952539,10084003r,-9131l6952475,10009327r,-9934651l6952475,9144,6952539,xe" fillcolor="black" stroked="f">
+              <v:shape w14:anchorId="33A46136" id="Graphic 9" o:spid="_x0000_s1026" style="position:absolute;margin-left:24pt;margin-top:24pt;width:547.45pt;height:794.05pt;z-index:-251657728;visibility:visible;mso-wrap-style:square;mso-wrap-distance-left:0;mso-wrap-distance-top:0;mso-wrap-distance-right:0;mso-wrap-distance-bottom:0;mso-position-horizontal:absolute;mso-position-horizontal-relative:page;mso-position-vertical:absolute;mso-position-vertical-relative:page;v-text-anchor:top" coordsize="6952615,10084435" o:gfxdata="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" path="m6886689,65532r-9131,l6877558,74676r,9934651l74676,10009327r,-9934651l6877558,74676r,-9144l74676,65532r-9144,l65532,74625r,9934702l65532,10018471r9144,l6877558,10018471r9131,l6886689,10009327r,-9934651l6886689,65532xem6933946,18288r-38100,l6895846,56388r,18237l6895846,10009327r,18288l6877558,10027615r-6802882,l56388,10027615r,-18288l56388,74676r,-18288l74676,56388r6802882,l6895846,56388r,-38100l6877558,18288r-6802882,l56388,18288r-38100,l18288,56388r,10009327l56388,10065715r18288,l6877558,10065715r18288,l6933946,10065715r,-38100l6933946,10009327r,-9934651l6933946,56388r,-38100xem6952539,r-9195,l6943344,9144r,65481l6943344,10009327r,65545l6877558,10074872r-6802882,l9144,10074872r,-65545l9144,74676r,-65532l74676,9144r6802882,l6943344,9144r,-9144l6877558,,74676,,9144,,,,,9144,,10084003r9144,l6952539,10084003r,-9131l6952475,10009327r,-9934651l6952475,9144,6952539,xe" fillcolor="black" stroked="f">
                 <v:path arrowok="t"/>
                 <w10:wrap anchorx="page" anchory="page"/>
               </v:shape>
@@ -25471,7 +25471,7 @@
           </mc:Choice>
           <mc:Fallback>
             <w:pict>
-              <v:shape w14:anchorId="176EDE97" id="Graphic 10" o:spid="_x0000_s1026" style="position:absolute;margin-left:24pt;margin-top:24pt;width:547.45pt;height:794.05pt;z-index:-16534528;visibility:visible;mso-wrap-style:square;mso-wrap-distance-left:0;mso-wrap-distance-top:0;mso-wrap-distance-right:0;mso-wrap-distance-bottom:0;mso-position-horizontal:absolute;mso-position-horizontal-relative:page;mso-position-vertical:absolute;mso-position-vertical-relative:page;v-text-anchor:top" coordsize="6952615,10084435" o:gfxdata="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" path="m6886689,65532r-9131,l6877558,74676r,9934651l74676,10009327r,-9934651l6877558,74676r,-9144l74676,65532r-9144,l65532,74625r,9934702l65532,10018471r9144,l6877558,10018471r9131,l6886689,10009327r,-9934651l6886689,65532xem6933946,18288r-38100,l6895846,56388r,18237l6895846,10009327r,18288l6877558,10027615r-6802882,l56388,10027615r,-18288l56388,74676r,-18288l74676,56388r6802882,l6895846,56388r,-38100l6877558,18288r-6802882,l56388,18288r-38100,l18288,56388r,10009327l56388,10065715r18288,l6877558,10065715r18288,l6933946,10065715r,-38100l6933946,10009327r,-9934651l6933946,56388r,-38100xem6952539,r-9195,l6943344,9144r,65481l6943344,10009327r,65545l6877558,10074872r-6802882,l9144,10074872r,-65545l9144,74676r,-65532l74676,9144r6802882,l6943344,9144r,-9144l6877558,,74676,,9144,,,,,9144,,10084003r9144,l6952539,10084003r,-9131l6952475,10009327r,-9934651l6952475,9144,6952539,xe" fillcolor="black" stroked="f">
+              <v:shape w14:anchorId="78732C7E" id="Graphic 10" o:spid="_x0000_s1026" style="position:absolute;margin-left:24pt;margin-top:24pt;width:547.45pt;height:794.05pt;z-index:-16534528;visibility:visible;mso-wrap-style:square;mso-wrap-distance-left:0;mso-wrap-distance-top:0;mso-wrap-distance-right:0;mso-wrap-distance-bottom:0;mso-position-horizontal:absolute;mso-position-horizontal-relative:page;mso-position-vertical:absolute;mso-position-vertical-relative:page;v-text-anchor:top" coordsize="6952615,10084435" o:gfxdata="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" path="m6886689,65532r-9131,l6877558,74676r,9934651l74676,10009327r,-9934651l6877558,74676r,-9144l74676,65532r-9144,l65532,74625r,9934702l65532,10018471r9144,l6877558,10018471r9131,l6886689,10009327r,-9934651l6886689,65532xem6933946,18288r-38100,l6895846,56388r,18237l6895846,10009327r,18288l6877558,10027615r-6802882,l56388,10027615r,-18288l56388,74676r,-18288l74676,56388r6802882,l6895846,56388r,-38100l6877558,18288r-6802882,l56388,18288r-38100,l18288,56388r,10009327l56388,10065715r18288,l6877558,10065715r18288,l6933946,10065715r,-38100l6933946,10009327r,-9934651l6933946,56388r,-38100xem6952539,r-9195,l6943344,9144r,65481l6943344,10009327r,65545l6877558,10074872r-6802882,l9144,10074872r,-65545l9144,74676r,-65532l74676,9144r6802882,l6943344,9144r,-9144l6877558,,74676,,9144,,,,,9144,,10084003r9144,l6952539,10084003r,-9131l6952475,10009327r,-9934651l6952475,9144,6952539,xe" fillcolor="black" stroked="f">
                 <v:path arrowok="t"/>
                 <w10:wrap anchorx="page" anchory="page"/>
               </v:shape>
@@ -29260,7 +29260,7 @@
           </mc:Choice>
           <mc:Fallback>
             <w:pict>
-              <v:shape w14:anchorId="7C78D672" id="Graphic 11" o:spid="_x0000_s1026" style="position:absolute;margin-left:24pt;margin-top:24pt;width:547.45pt;height:794.05pt;z-index:-16534016;visibility:visible;mso-wrap-style:square;mso-wrap-distance-left:0;mso-wrap-distance-top:0;mso-wrap-distance-right:0;mso-wrap-distance-bottom:0;mso-position-horizontal:absolute;mso-position-horizontal-relative:page;mso-position-vertical:absolute;mso-position-vertical-relative:page;v-text-anchor:top" coordsize="6952615,10084435" o:gfxdata="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" path="m6886689,65532r-9131,l6877558,74676r,9934651l74676,10009327r,-9934651l6877558,74676r,-9144l74676,65532r-9144,l65532,74625r,9934702l65532,10018471r9144,l6877558,10018471r9131,l6886689,10009327r,-9934651l6886689,65532xem6933946,18288r-38100,l6895846,56388r,18237l6895846,10009327r,18288l6877558,10027615r-6802882,l56388,10027615r,-18288l56388,74676r,-18288l74676,56388r6802882,l6895846,56388r,-38100l6877558,18288r-6802882,l56388,18288r-38100,l18288,56388r,10009327l56388,10065715r18288,l6877558,10065715r18288,l6933946,10065715r,-38100l6933946,10009327r,-9934651l6933946,56388r,-38100xem6952539,r-9195,l6943344,9144r,65481l6943344,10009327r,65545l6877558,10074872r-6802882,l9144,10074872r,-65545l9144,74676r,-65532l74676,9144r6802882,l6943344,9144r,-9144l6877558,,74676,,9144,,,,,9144,,10084003r9144,l6952539,10084003r,-9131l6952475,10009327r,-9934651l6952475,9144,6952539,xe" fillcolor="black" stroked="f">
+              <v:shape w14:anchorId="63E388EF" id="Graphic 11" o:spid="_x0000_s1026" style="position:absolute;margin-left:24pt;margin-top:24pt;width:547.45pt;height:794.05pt;z-index:-16534016;visibility:visible;mso-wrap-style:square;mso-wrap-distance-left:0;mso-wrap-distance-top:0;mso-wrap-distance-right:0;mso-wrap-distance-bottom:0;mso-position-horizontal:absolute;mso-position-horizontal-relative:page;mso-position-vertical:absolute;mso-position-vertical-relative:page;v-text-anchor:top" coordsize="6952615,10084435" o:gfxdata="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" path="m6886689,65532r-9131,l6877558,74676r,9934651l74676,10009327r,-9934651l6877558,74676r,-9144l74676,65532r-9144,l65532,74625r,9934702l65532,10018471r9144,l6877558,10018471r9131,l6886689,10009327r,-9934651l6886689,65532xem6933946,18288r-38100,l6895846,56388r,18237l6895846,10009327r,18288l6877558,10027615r-6802882,l56388,10027615r,-18288l56388,74676r,-18288l74676,56388r6802882,l6895846,56388r,-38100l6877558,18288r-6802882,l56388,18288r-38100,l18288,56388r,10009327l56388,10065715r18288,l6877558,10065715r18288,l6933946,10065715r,-38100l6933946,10009327r,-9934651l6933946,56388r,-38100xem6952539,r-9195,l6943344,9144r,65481l6943344,10009327r,65545l6877558,10074872r-6802882,l9144,10074872r,-65545l9144,74676r,-65532l74676,9144r6802882,l6943344,9144r,-9144l6877558,,74676,,9144,,,,,9144,,10084003r9144,l6952539,10084003r,-9131l6952475,10009327r,-9934651l6952475,9144,6952539,xe" fillcolor="black" stroked="f">
                 <v:path arrowok="t"/>
                 <w10:wrap anchorx="page" anchory="page"/>
               </v:shape>
@@ -32594,7 +32594,7 @@
           </mc:Choice>
           <mc:Fallback>
             <w:pict>
-              <v:shape w14:anchorId="019BB016" id="Graphic 12" o:spid="_x0000_s1026" style="position:absolute;margin-left:24pt;margin-top:24pt;width:547.45pt;height:794.05pt;z-index:-16533504;visibility:visible;mso-wrap-style:square;mso-wrap-distance-left:0;mso-wrap-distance-top:0;mso-wrap-distance-right:0;mso-wrap-distance-bottom:0;mso-position-horizontal:absolute;mso-position-horizontal-relative:page;mso-position-vertical:absolute;mso-position-vertical-relative:page;v-text-anchor:top" coordsize="6952615,10084435" o:gfxdata="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" path="m6886689,65532r-9131,l6877558,74676r,9934651l74676,10009327r,-9934651l6877558,74676r,-9144l74676,65532r-9144,l65532,74625r,9934702l65532,10018471r9144,l6877558,10018471r9131,l6886689,10009327r,-9934651l6886689,65532xem6933946,18288r-38100,l6895846,56388r,18237l6895846,10009327r,18288l6877558,10027615r-6802882,l56388,10027615r,-18288l56388,74676r,-18288l74676,56388r6802882,l6895846,56388r,-38100l6877558,18288r-6802882,l56388,18288r-38100,l18288,56388r,10009327l56388,10065715r18288,l6877558,10065715r18288,l6933946,10065715r,-38100l6933946,10009327r,-9934651l6933946,56388r,-38100xem6952539,r-9195,l6943344,9144r,65481l6943344,10009327r,65545l6877558,10074872r-6802882,l9144,10074872r,-65545l9144,74676r,-65532l74676,9144r6802882,l6943344,9144r,-9144l6877558,,74676,,9144,,,,,9144,,10084003r9144,l6952539,10084003r,-9131l6952475,10009327r,-9934651l6952475,9144,6952539,xe" fillcolor="black" stroked="f">
+              <v:shape w14:anchorId="02644B03" id="Graphic 12" o:spid="_x0000_s1026" style="position:absolute;margin-left:24pt;margin-top:24pt;width:547.45pt;height:794.05pt;z-index:-16533504;visibility:visible;mso-wrap-style:square;mso-wrap-distance-left:0;mso-wrap-distance-top:0;mso-wrap-distance-right:0;mso-wrap-distance-bottom:0;mso-position-horizontal:absolute;mso-position-horizontal-relative:page;mso-position-vertical:absolute;mso-position-vertical-relative:page;v-text-anchor:top" coordsize="6952615,10084435" o:gfxdata="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" path="m6886689,65532r-9131,l6877558,74676r,9934651l74676,10009327r,-9934651l6877558,74676r,-9144l74676,65532r-9144,l65532,74625r,9934702l65532,10018471r9144,l6877558,10018471r9131,l6886689,10009327r,-9934651l6886689,65532xem6933946,18288r-38100,l6895846,56388r,18237l6895846,10009327r,18288l6877558,10027615r-6802882,l56388,10027615r,-18288l56388,74676r,-18288l74676,56388r6802882,l6895846,56388r,-38100l6877558,18288r-6802882,l56388,18288r-38100,l18288,56388r,10009327l56388,10065715r18288,l6877558,10065715r18288,l6933946,10065715r,-38100l6933946,10009327r,-9934651l6933946,56388r,-38100xem6952539,r-9195,l6943344,9144r,65481l6943344,10009327r,65545l6877558,10074872r-6802882,l9144,10074872r,-65545l9144,74676r,-65532l74676,9144r6802882,l6943344,9144r,-9144l6877558,,74676,,9144,,,,,9144,,10084003r9144,l6952539,10084003r,-9131l6952475,10009327r,-9934651l6952475,9144,6952539,xe" fillcolor="black" stroked="f">
                 <v:path arrowok="t"/>
                 <w10:wrap anchorx="page" anchory="page"/>
               </v:shape>
@@ -33241,6 +33241,25 @@
           <w:tcPr>
             <w:tcW w:w="2611" w:type="dxa"/>
           </w:tcPr>
+          <w:p>
+            <w:pPr>
+              <w:pStyle w:val="TableParagraph"/>
+            </w:pPr>
+            <w:r>
+              <w:t xml:space="preserve">    </w:t>
+            </w:r>
+            <w:r>
+              <w:t>{</w:t>
+            </w:r>
+            <w:proofErr w:type="spellStart"/>
+            <w:r>
+              <w:t>section_E_total</w:t>
+            </w:r>
+            <w:proofErr w:type="spellEnd"/>
+            <w:r>
+              <w:t>}</w:t>
+            </w:r>
+          </w:p>
           <w:p>
             <w:pPr>
               <w:pStyle w:val="TableParagraph"/>
@@ -34422,6 +34441,25 @@
           <w:tcPr>
             <w:tcW w:w="1531" w:type="dxa"/>
           </w:tcPr>
+          <w:p>
+            <w:pPr>
+              <w:pStyle w:val="TableParagraph"/>
+            </w:pPr>
+            <w:r>
+              <w:t xml:space="preserve"> </w:t>
+            </w:r>
+            <w:r>
+              <w:t>{</w:t>
+            </w:r>
+            <w:proofErr w:type="spellStart"/>
+            <w:r>
+              <w:t>section_E_total</w:t>
+            </w:r>
+            <w:proofErr w:type="spellEnd"/>
+            <w:r>
+              <w:t>}</w:t>
+            </w:r>
+          </w:p>
           <w:p>
             <w:pPr>
               <w:pStyle w:val="TableParagraph"/>

</xml_diff>

<commit_message>
addition mark given to HOD and Dean
</commit_message>
<xml_diff>
--- a/Faculty Self Appraisal Scheme -PCCoE-24-25.docx
+++ b/Faculty Self Appraisal Scheme -PCCoE-24-25.docx
@@ -318,7 +318,7 @@
           </mc:Choice>
           <mc:Fallback>
             <w:pict>
-              <v:shape w14:anchorId="6DBB21BF" id="Graphic 2" o:spid="_x0000_s1026" style="position:absolute;margin-left:24pt;margin-top:24pt;width:547.45pt;height:794.05pt;z-index:-16538112;visibility:visible;mso-wrap-style:square;mso-wrap-distance-left:0;mso-wrap-distance-top:0;mso-wrap-distance-right:0;mso-wrap-distance-bottom:0;mso-position-horizontal:absolute;mso-position-horizontal-relative:page;mso-position-vertical:absolute;mso-position-vertical-relative:page;v-text-anchor:top" coordsize="6952615,10084435" o:gfxdata="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" path="m6886689,65544r-9144,l6877545,74688r,9934639l74663,10009327r,-9934639l6877545,74688r,-9144l74663,65544r-9144,l65519,74625r,9934702l65519,10018484r9144,l6877545,10018484r9144,l6886689,10009327r,-9934639l6886689,65544xem6933933,18300r-38100,l6895833,56400r,18225l6895833,10009327r,18301l6877545,10027628r-6802869,l56388,10027628r,-18301l56388,74688r,-18288l74663,56400r6802882,l6895833,56400r,-38100l18288,18300r,38100l18288,10065728r38100,l6933933,10065728r,-38100l6933933,10009327r,-9934639l6933933,56400r,-38100xem6952526,10074872r-51,-65532l6943331,10009340r,65532l6877545,10074872r-6802869,l9144,10074872r,-65532l,10009340r,65532l,10084016r6952526,l6952526,10074872xem6952526,r-74981,l74676,,,,,9144,,74625r,9934702l9144,10009327r,-9934639l9144,9144r65519,l6877545,9144r65786,l6943331,74625r,9934702l6952475,10009327r,-9934639l6952475,9144,6952526,xe" fillcolor="black" stroked="f">
+              <v:shape w14:anchorId="5F615DA4" id="Graphic 2" o:spid="_x0000_s1026" style="position:absolute;margin-left:24pt;margin-top:24pt;width:547.45pt;height:794.05pt;z-index:-16538112;visibility:visible;mso-wrap-style:square;mso-wrap-distance-left:0;mso-wrap-distance-top:0;mso-wrap-distance-right:0;mso-wrap-distance-bottom:0;mso-position-horizontal:absolute;mso-position-horizontal-relative:page;mso-position-vertical:absolute;mso-position-vertical-relative:page;v-text-anchor:top" coordsize="6952615,10084435" o:gfxdata="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" path="m6886689,65544r-9144,l6877545,74688r,9934639l74663,10009327r,-9934639l6877545,74688r,-9144l74663,65544r-9144,l65519,74625r,9934702l65519,10018484r9144,l6877545,10018484r9144,l6886689,10009327r,-9934639l6886689,65544xem6933933,18300r-38100,l6895833,56400r,18225l6895833,10009327r,18301l6877545,10027628r-6802869,l56388,10027628r,-18301l56388,74688r,-18288l74663,56400r6802882,l6895833,56400r,-38100l18288,18300r,38100l18288,10065728r38100,l6933933,10065728r,-38100l6933933,10009327r,-9934639l6933933,56400r,-38100xem6952526,10074872r-51,-65532l6943331,10009340r,65532l6877545,10074872r-6802869,l9144,10074872r,-65532l,10009340r,65532l,10084016r6952526,l6952526,10074872xem6952526,r-74981,l74676,,,,,9144,,74625r,9934702l9144,10009327r,-9934639l9144,9144r65519,l6877545,9144r65786,l6943331,74625r,9934702l6952475,10009327r,-9934639l6952475,9144,6952526,xe" fillcolor="black" stroked="f">
                 <v:path arrowok="t"/>
                 <w10:wrap anchorx="page" anchory="page"/>
               </v:shape>
@@ -669,12 +669,21 @@
         </w:rPr>
         <w:t xml:space="preserve"> </w:t>
       </w:r>
+      <w:proofErr w:type="spellStart"/>
       <w:r>
         <w:rPr>
           <w:b/>
           <w:sz w:val="32"/>
         </w:rPr>
-        <w:t>Pradhikaran,</w:t>
+        <w:t>Pradhikaran</w:t>
+      </w:r>
+      <w:proofErr w:type="spellEnd"/>
+      <w:r>
+        <w:rPr>
+          <w:b/>
+          <w:sz w:val="32"/>
+        </w:rPr>
+        <w:t>,</w:t>
       </w:r>
       <w:r>
         <w:rPr>
@@ -684,12 +693,21 @@
         </w:rPr>
         <w:t xml:space="preserve"> </w:t>
       </w:r>
+      <w:proofErr w:type="spellStart"/>
       <w:r>
         <w:rPr>
           <w:b/>
           <w:sz w:val="32"/>
         </w:rPr>
-        <w:t>Nigdi,</w:t>
+        <w:t>Nigdi</w:t>
+      </w:r>
+      <w:proofErr w:type="spellEnd"/>
+      <w:r>
+        <w:rPr>
+          <w:b/>
+          <w:sz w:val="32"/>
+        </w:rPr>
+        <w:t>,</w:t>
       </w:r>
       <w:r>
         <w:rPr>
@@ -759,6 +777,7 @@
           <w:sz w:val="44"/>
         </w:rPr>
       </w:pPr>
+      <w:proofErr w:type="spellStart"/>
       <w:r>
         <w:rPr>
           <w:sz w:val="44"/>
@@ -778,6 +797,7 @@
         </w:rPr>
         <w:t>Appraisal</w:t>
       </w:r>
+      <w:proofErr w:type="spellEnd"/>
       <w:r>
         <w:rPr>
           <w:spacing w:val="-15"/>
@@ -902,7 +922,23 @@
                 <w:sz w:val="34"/>
                 <w:lang w:val="en-IN"/>
               </w:rPr>
-              <w:t>{faculty_name}</w:t>
+              <w:t>{</w:t>
+            </w:r>
+            <w:proofErr w:type="spellStart"/>
+            <w:r>
+              <w:rPr>
+                <w:sz w:val="34"/>
+                <w:lang w:val="en-IN"/>
+              </w:rPr>
+              <w:t>faculty_name</w:t>
+            </w:r>
+            <w:proofErr w:type="spellEnd"/>
+            <w:r>
+              <w:rPr>
+                <w:sz w:val="34"/>
+                <w:lang w:val="en-IN"/>
+              </w:rPr>
+              <w:t>}</w:t>
             </w:r>
           </w:p>
         </w:tc>
@@ -955,7 +991,23 @@
                 <w:sz w:val="34"/>
                 <w:lang w:val="en-IN"/>
               </w:rPr>
-              <w:t>{faculty_designation}</w:t>
+              <w:t>{</w:t>
+            </w:r>
+            <w:proofErr w:type="spellStart"/>
+            <w:r>
+              <w:rPr>
+                <w:sz w:val="34"/>
+                <w:lang w:val="en-IN"/>
+              </w:rPr>
+              <w:t>faculty_designation</w:t>
+            </w:r>
+            <w:proofErr w:type="spellEnd"/>
+            <w:r>
+              <w:rPr>
+                <w:sz w:val="34"/>
+                <w:lang w:val="en-IN"/>
+              </w:rPr>
+              <w:t>}</w:t>
             </w:r>
           </w:p>
         </w:tc>
@@ -1008,7 +1060,23 @@
                 <w:sz w:val="34"/>
                 <w:lang w:val="en-IN"/>
               </w:rPr>
-              <w:t>{faculty_department}</w:t>
+              <w:t>{</w:t>
+            </w:r>
+            <w:proofErr w:type="spellStart"/>
+            <w:r>
+              <w:rPr>
+                <w:sz w:val="34"/>
+                <w:lang w:val="en-IN"/>
+              </w:rPr>
+              <w:t>faculty_department</w:t>
+            </w:r>
+            <w:proofErr w:type="spellEnd"/>
+            <w:r>
+              <w:rPr>
+                <w:sz w:val="34"/>
+                <w:lang w:val="en-IN"/>
+              </w:rPr>
+              <w:t>}</w:t>
             </w:r>
           </w:p>
         </w:tc>
@@ -1522,7 +1590,7 @@
           </mc:Choice>
           <mc:Fallback>
             <w:pict>
-              <v:shape w14:anchorId="3435145F" id="Graphic 4" o:spid="_x0000_s1026" style="position:absolute;margin-left:24pt;margin-top:24pt;width:547.45pt;height:794.05pt;z-index:-16537600;visibility:visible;mso-wrap-style:square;mso-wrap-distance-left:0;mso-wrap-distance-top:0;mso-wrap-distance-right:0;mso-wrap-distance-bottom:0;mso-position-horizontal:absolute;mso-position-horizontal-relative:page;mso-position-vertical:absolute;mso-position-vertical-relative:page;v-text-anchor:top" coordsize="6952615,10084435" o:gfxdata="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" path="m6886689,65544r-9144,l6877545,74688r,9934639l74663,10009327r,-9934639l6877545,74688r,-9144l74663,65544r-9144,l65519,74625r,9934702l65519,10018484r9144,l6877545,10018484r9144,l6886689,10009327r,-9934639l6886689,65544xem6933933,18300r-38100,l6895833,56400r,18225l6895833,10009327r,18301l6877545,10027628r-6802869,l56388,10027628r,-18301l56388,74688r,-18288l74663,56400r6802882,l6895833,56400r,-38100l18288,18300r,38100l18288,10065728r38100,l6933933,10065728r,-38100l6933933,10009327r,-9934639l6933933,56400r,-38100xem6952526,10074872r-51,-65532l6943331,10009340r,65532l6877545,10074872r-6802869,l9144,10074872r,-65532l,10009340r,65532l,10084016r6952526,l6952526,10074872xem6952526,r-74981,l74676,,,,,9144,,74625r,9934702l9144,10009327r,-9934639l9144,9144r65519,l6877545,9144r65786,l6943331,74625r,9934702l6952475,10009327r,-9934639l6952475,9144,6952526,xe" fillcolor="black" stroked="f">
+              <v:shape w14:anchorId="25CFAF52" id="Graphic 4" o:spid="_x0000_s1026" style="position:absolute;margin-left:24pt;margin-top:24pt;width:547.45pt;height:794.05pt;z-index:-16537600;visibility:visible;mso-wrap-style:square;mso-wrap-distance-left:0;mso-wrap-distance-top:0;mso-wrap-distance-right:0;mso-wrap-distance-bottom:0;mso-position-horizontal:absolute;mso-position-horizontal-relative:page;mso-position-vertical:absolute;mso-position-vertical-relative:page;v-text-anchor:top" coordsize="6952615,10084435" o:gfxdata="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" path="m6886689,65544r-9144,l6877545,74688r,9934639l74663,10009327r,-9934639l6877545,74688r,-9144l74663,65544r-9144,l65519,74625r,9934702l65519,10018484r9144,l6877545,10018484r9144,l6886689,10009327r,-9934639l6886689,65544xem6933933,18300r-38100,l6895833,56400r,18225l6895833,10009327r,18301l6877545,10027628r-6802869,l56388,10027628r,-18301l56388,74688r,-18288l74663,56400r6802882,l6895833,56400r,-38100l18288,18300r,38100l18288,10065728r38100,l6933933,10065728r,-38100l6933933,10009327r,-9934639l6933933,56400r,-38100xem6952526,10074872r-51,-65532l6943331,10009340r,65532l6877545,10074872r-6802869,l9144,10074872r,-65532l,10009340r,65532l,10084016r6952526,l6952526,10074872xem6952526,r-74981,l74676,,,,,9144,,74625r,9934702l9144,10009327r,-9934639l9144,9144r65519,l6877545,9144r65786,l6943331,74625r,9934702l6952475,10009327r,-9934639l6952475,9144,6952526,xe" fillcolor="black" stroked="f">
                 <v:path arrowok="t"/>
                 <w10:wrap anchorx="page" anchory="page"/>
               </v:shape>
@@ -2760,9 +2828,11 @@
             <w:r>
               <w:t>{</w:t>
             </w:r>
+            <w:proofErr w:type="spellStart"/>
             <w:r>
               <w:t>result_analysis_marks</w:t>
             </w:r>
+            <w:proofErr w:type="spellEnd"/>
             <w:r>
               <w:t>}</w:t>
             </w:r>
@@ -2870,7 +2940,21 @@
               <w:rPr>
                 <w:b/>
               </w:rPr>
-              <w:t>Timely submission and updation of Course Outcome</w:t>
+              <w:t xml:space="preserve">Timely submission and </w:t>
+            </w:r>
+            <w:proofErr w:type="spellStart"/>
+            <w:r>
+              <w:rPr>
+                <w:b/>
+              </w:rPr>
+              <w:t>updation</w:t>
+            </w:r>
+            <w:proofErr w:type="spellEnd"/>
+            <w:r>
+              <w:rPr>
+                <w:b/>
+              </w:rPr>
+              <w:t xml:space="preserve"> of Course Outcome</w:t>
             </w:r>
             <w:r>
               <w:rPr>
@@ -3233,12 +3317,14 @@
             <w:r>
               <w:t>{</w:t>
             </w:r>
+            <w:proofErr w:type="spellStart"/>
             <w:r>
               <w:t>course_outcome_mark</w:t>
             </w:r>
             <w:r>
               <w:t>s</w:t>
             </w:r>
+            <w:proofErr w:type="spellEnd"/>
             <w:r>
               <w:t>}</w:t>
             </w:r>
@@ -3587,9 +3673,11 @@
             <w:r>
               <w:t>{</w:t>
             </w:r>
+            <w:proofErr w:type="spellStart"/>
             <w:r>
               <w:t>elearning_content_marks</w:t>
             </w:r>
+            <w:proofErr w:type="spellEnd"/>
             <w:r>
               <w:t>}</w:t>
             </w:r>
@@ -3806,7 +3894,14 @@
               <w:rPr>
                 <w:b/>
               </w:rPr>
-              <w:t>tutorials)</w:t>
+              <w:t>tutorials</w:t>
+            </w:r>
+            <w:proofErr w:type="gramStart"/>
+            <w:r>
+              <w:rPr>
+                <w:b/>
+              </w:rPr>
+              <w:t>)</w:t>
             </w:r>
             <w:r>
               <w:rPr>
@@ -3822,6 +3917,7 @@
               </w:rPr>
               <w:t>]</w:t>
             </w:r>
+            <w:proofErr w:type="gramEnd"/>
           </w:p>
         </w:tc>
         <w:tc>
@@ -3857,9 +3953,11 @@
             <w:r>
               <w:t>{</w:t>
             </w:r>
+            <w:proofErr w:type="spellStart"/>
             <w:r>
               <w:t>academic_engagement_marks</w:t>
             </w:r>
+            <w:proofErr w:type="spellEnd"/>
             <w:r>
               <w:t>}</w:t>
             </w:r>
@@ -4091,7 +4189,21 @@
               <w:rPr>
                 <w:b/>
               </w:rPr>
-              <w:t>of Total Weekly Load per Semester+’E’)/ Minimum Load as per Cadre]}</w:t>
+              <w:t xml:space="preserve">of Total Weekly Load per </w:t>
+            </w:r>
+            <w:proofErr w:type="spellStart"/>
+            <w:r>
+              <w:rPr>
+                <w:b/>
+              </w:rPr>
+              <w:t>Semester+’E</w:t>
+            </w:r>
+            <w:proofErr w:type="spellEnd"/>
+            <w:r>
+              <w:rPr>
+                <w:b/>
+              </w:rPr>
+              <w:t>’)/ Minimum Load as per Cadre]}</w:t>
             </w:r>
           </w:p>
           <w:p>
@@ -4224,6 +4336,7 @@
                 <w:sz w:val="24"/>
               </w:rPr>
             </w:pPr>
+            <w:proofErr w:type="gramStart"/>
             <w:r>
               <w:rPr>
                 <w:b/>
@@ -4246,6 +4359,7 @@
               </w:rPr>
               <w:t>:</w:t>
             </w:r>
+            <w:proofErr w:type="gramEnd"/>
             <w:r>
               <w:rPr>
                 <w:b/>
@@ -4309,6 +4423,7 @@
               </w:rPr>
               <w:t xml:space="preserve"> </w:t>
             </w:r>
+            <w:proofErr w:type="gramStart"/>
             <w:r>
               <w:rPr>
                 <w:b/>
@@ -4316,6 +4431,7 @@
               </w:rPr>
               <w:t>Professor :</w:t>
             </w:r>
+            <w:proofErr w:type="gramEnd"/>
             <w:r>
               <w:rPr>
                 <w:b/>
@@ -4331,6 +4447,7 @@
               </w:rPr>
               <w:t xml:space="preserve">14 </w:t>
             </w:r>
+            <w:proofErr w:type="spellStart"/>
             <w:r>
               <w:rPr>
                 <w:b/>
@@ -4339,6 +4456,7 @@
               </w:rPr>
               <w:t>Hrs</w:t>
             </w:r>
+            <w:proofErr w:type="spellEnd"/>
           </w:p>
           <w:p>
             <w:pPr>
@@ -4371,6 +4489,7 @@
               </w:rPr>
               <w:t xml:space="preserve"> </w:t>
             </w:r>
+            <w:proofErr w:type="gramStart"/>
             <w:r>
               <w:rPr>
                 <w:b/>
@@ -4393,6 +4512,7 @@
               </w:rPr>
               <w:t>:</w:t>
             </w:r>
+            <w:proofErr w:type="gramEnd"/>
             <w:r>
               <w:rPr>
                 <w:b/>
@@ -4408,6 +4528,7 @@
               </w:rPr>
               <w:t xml:space="preserve">16 </w:t>
             </w:r>
+            <w:proofErr w:type="spellStart"/>
             <w:r>
               <w:rPr>
                 <w:b/>
@@ -4416,6 +4537,7 @@
               </w:rPr>
               <w:t>Hrs</w:t>
             </w:r>
+            <w:proofErr w:type="spellEnd"/>
           </w:p>
           <w:p>
             <w:pPr>
@@ -4430,7 +4552,21 @@
               <w:rPr>
                 <w:b/>
               </w:rPr>
-              <w:t>‘E’= 2 for taking admin responsibility listed as Deputy Director/ Dean/ HoD/ Asso. Dean ‘E’</w:t>
+              <w:t xml:space="preserve">‘E’= 2 for taking admin responsibility listed as Deputy Director/ Dean/ </w:t>
+            </w:r>
+            <w:proofErr w:type="spellStart"/>
+            <w:r>
+              <w:rPr>
+                <w:b/>
+              </w:rPr>
+              <w:t>HoD</w:t>
+            </w:r>
+            <w:proofErr w:type="spellEnd"/>
+            <w:r>
+              <w:rPr>
+                <w:b/>
+              </w:rPr>
+              <w:t>/ Asso. Dean ‘E’</w:t>
             </w:r>
             <w:r>
               <w:rPr>
@@ -4651,9 +4787,11 @@
             <w:r>
               <w:t>{</w:t>
             </w:r>
+            <w:proofErr w:type="spellStart"/>
             <w:r>
               <w:t>teaching_load_marks</w:t>
             </w:r>
+            <w:proofErr w:type="spellEnd"/>
             <w:r>
               <w:t>}</w:t>
             </w:r>
@@ -4864,7 +5002,21 @@
               <w:rPr>
                 <w:b/>
               </w:rPr>
-              <w:t>of UG projects + PG dissertation guided in academic year)*20]</w:t>
+              <w:t xml:space="preserve">of UG projects + PG dissertation guided in academic </w:t>
+            </w:r>
+            <w:proofErr w:type="gramStart"/>
+            <w:r>
+              <w:rPr>
+                <w:b/>
+              </w:rPr>
+              <w:t>year)*</w:t>
+            </w:r>
+            <w:proofErr w:type="gramEnd"/>
+            <w:r>
+              <w:rPr>
+                <w:b/>
+              </w:rPr>
+              <w:t>20]</w:t>
             </w:r>
           </w:p>
         </w:tc>
@@ -4901,9 +5053,11 @@
             <w:r>
               <w:t>{</w:t>
             </w:r>
+            <w:proofErr w:type="spellStart"/>
             <w:r>
               <w:t>projects_guided_marks</w:t>
             </w:r>
+            <w:proofErr w:type="spellEnd"/>
             <w:r>
               <w:t>}</w:t>
             </w:r>
@@ -5147,9 +5301,11 @@
             <w:r>
               <w:t>{</w:t>
             </w:r>
+            <w:proofErr w:type="spellStart"/>
             <w:r>
               <w:t>student_feedback_marks</w:t>
             </w:r>
+            <w:proofErr w:type="spellEnd"/>
             <w:r>
               <w:t>}</w:t>
             </w:r>
@@ -5442,8 +5598,16 @@
               <w:rPr>
                 <w:b/>
               </w:rPr>
-              <w:t>* 50) / 6 ]</w:t>
-            </w:r>
+              <w:t xml:space="preserve">* 50) / </w:t>
+            </w:r>
+            <w:proofErr w:type="gramStart"/>
+            <w:r>
+              <w:rPr>
+                <w:b/>
+              </w:rPr>
+              <w:t>6 ]</w:t>
+            </w:r>
+            <w:proofErr w:type="gramEnd"/>
           </w:p>
           <w:p>
             <w:pPr>
@@ -5528,7 +5692,21 @@
               <w:rPr>
                 <w:b/>
               </w:rPr>
-              <w:t>to be considered in case of Deputy Director/ Deans/ HoDs/ PG Coordinators/ Ph. D.</w:t>
+              <w:t xml:space="preserve">to be considered in case of Deputy Director/ Deans/ </w:t>
+            </w:r>
+            <w:proofErr w:type="spellStart"/>
+            <w:r>
+              <w:rPr>
+                <w:b/>
+              </w:rPr>
+              <w:t>HoDs</w:t>
+            </w:r>
+            <w:proofErr w:type="spellEnd"/>
+            <w:r>
+              <w:rPr>
+                <w:b/>
+              </w:rPr>
+              <w:t>/ PG Coordinators/ Ph. D.</w:t>
             </w:r>
           </w:p>
           <w:p>
@@ -5582,9 +5760,11 @@
             <w:r>
               <w:t>{</w:t>
             </w:r>
+            <w:proofErr w:type="spellStart"/>
             <w:r>
               <w:t>ptg_meetings_marks</w:t>
             </w:r>
+            <w:proofErr w:type="spellEnd"/>
             <w:r>
               <w:t>}</w:t>
             </w:r>
@@ -5654,6 +5834,7 @@
               </w:rPr>
               <w:t xml:space="preserve"> </w:t>
             </w:r>
+            <w:proofErr w:type="gramStart"/>
             <w:r>
               <w:rPr>
                 <w:rFonts w:ascii="Calibri"/>
@@ -5676,6 +5857,7 @@
               </w:rPr>
               <w:t>:</w:t>
             </w:r>
+            <w:proofErr w:type="gramEnd"/>
             <w:r>
               <w:rPr>
                 <w:rFonts w:ascii="Calibri"/>
@@ -5722,6 +5904,7 @@
               </w:rPr>
               <w:t>{</w:t>
             </w:r>
+            <w:proofErr w:type="spellStart"/>
             <w:r>
               <w:rPr>
                 <w:b/>
@@ -5730,6 +5913,7 @@
               </w:rPr>
               <w:t>section_a_total</w:t>
             </w:r>
+            <w:proofErr w:type="spellEnd"/>
             <w:r>
               <w:rPr>
                 <w:b/>
@@ -6052,7 +6236,7 @@
           </mc:Choice>
           <mc:Fallback>
             <w:pict>
-              <v:shape w14:anchorId="57BAFE5C" id="Graphic 5" o:spid="_x0000_s1026" style="position:absolute;margin-left:24pt;margin-top:24pt;width:547.45pt;height:794.05pt;z-index:-16537088;visibility:visible;mso-wrap-style:square;mso-wrap-distance-left:0;mso-wrap-distance-top:0;mso-wrap-distance-right:0;mso-wrap-distance-bottom:0;mso-position-horizontal:absolute;mso-position-horizontal-relative:page;mso-position-vertical:absolute;mso-position-vertical-relative:page;v-text-anchor:top" coordsize="6952615,10084435" o:gfxdata="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" path="m6886689,65532r-9131,l6877558,74676r,9934651l74676,10009327r,-9934651l6877558,74676r,-9144l74676,65532r-9144,l65532,74625r,9934702l65532,10018471r9144,l6877558,10018471r9131,l6886689,10009327r,-9934651l6886689,65532xem6933946,18288r-38100,l6895846,56388r,18237l6895846,10009327r,18288l6877558,10027615r-6802882,l56388,10027615r,-18288l56388,74676r,-18288l74676,56388r6802882,l6895846,56388r,-38100l6877558,18288r-6802882,l56388,18288r-38100,l18288,56388r,10009327l56388,10065715r18288,l6877558,10065715r18288,l6933946,10065715r,-38100l6933946,10009327r,-9934651l6933946,56388r,-38100xem6952539,r-9195,l6943344,9144r,65481l6943344,10009327r,65545l6877558,10074872r-6802882,l9144,10074872r,-65545l9144,74676r,-65532l74676,9144r6802882,l6943344,9144r,-9144l6877558,,74676,,9144,,,,,9144,,10084003r9144,l6952539,10084003r,-9131l6952475,10009327r,-9934651l6952475,9144,6952539,xe" fillcolor="black" stroked="f">
+              <v:shape w14:anchorId="4B59E5E8" id="Graphic 5" o:spid="_x0000_s1026" style="position:absolute;margin-left:24pt;margin-top:24pt;width:547.45pt;height:794.05pt;z-index:-16537088;visibility:visible;mso-wrap-style:square;mso-wrap-distance-left:0;mso-wrap-distance-top:0;mso-wrap-distance-right:0;mso-wrap-distance-bottom:0;mso-position-horizontal:absolute;mso-position-horizontal-relative:page;mso-position-vertical:absolute;mso-position-vertical-relative:page;v-text-anchor:top" coordsize="6952615,10084435" o:gfxdata="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" path="m6886689,65532r-9131,l6877558,74676r,9934651l74676,10009327r,-9934651l6877558,74676r,-9144l74676,65532r-9144,l65532,74625r,9934702l65532,10018471r9144,l6877558,10018471r9131,l6886689,10009327r,-9934651l6886689,65532xem6933946,18288r-38100,l6895846,56388r,18237l6895846,10009327r,18288l6877558,10027615r-6802882,l56388,10027615r,-18288l56388,74676r,-18288l74676,56388r6802882,l6895846,56388r,-38100l6877558,18288r-6802882,l56388,18288r-38100,l18288,56388r,10009327l56388,10065715r18288,l6877558,10065715r18288,l6933946,10065715r,-38100l6933946,10009327r,-9934651l6933946,56388r,-38100xem6952539,r-9195,l6943344,9144r,65481l6943344,10009327r,65545l6877558,10074872r-6802882,l9144,10074872r,-65545l9144,74676r,-65532l74676,9144r6802882,l6943344,9144r,-9144l6877558,,74676,,9144,,,,,9144,,10084003r9144,l6952539,10084003r,-9131l6952475,10009327r,-9934651l6952475,9144,6952539,xe" fillcolor="black" stroked="f">
                 <v:path arrowok="t"/>
                 <w10:wrap anchorx="page" anchory="page"/>
               </v:shape>
@@ -6555,6 +6739,7 @@
               </w:rPr>
               <w:t xml:space="preserve"> </w:t>
             </w:r>
+            <w:proofErr w:type="gramStart"/>
             <w:r>
               <w:rPr>
                 <w:b/>
@@ -6569,7 +6754,26 @@
                 <w:color w:val="1A1A1A"/>
                 <w:spacing w:val="-12"/>
               </w:rPr>
-              <w:t xml:space="preserve">  {Prof_A}</w:t>
+              <w:t xml:space="preserve">  {</w:t>
+            </w:r>
+            <w:proofErr w:type="spellStart"/>
+            <w:proofErr w:type="gramEnd"/>
+            <w:r>
+              <w:rPr>
+                <w:b/>
+                <w:color w:val="1A1A1A"/>
+                <w:spacing w:val="-12"/>
+              </w:rPr>
+              <w:t>Prof_A</w:t>
+            </w:r>
+            <w:proofErr w:type="spellEnd"/>
+            <w:r>
+              <w:rPr>
+                <w:b/>
+                <w:color w:val="1A1A1A"/>
+                <w:spacing w:val="-12"/>
+              </w:rPr>
+              <w:t>}</w:t>
             </w:r>
           </w:p>
         </w:tc>
@@ -6601,6 +6805,7 @@
               </w:rPr>
               <w:t xml:space="preserve"> </w:t>
             </w:r>
+            <w:proofErr w:type="gramStart"/>
             <w:r>
               <w:rPr>
                 <w:b/>
@@ -6615,7 +6820,26 @@
                 <w:color w:val="1A1A1A"/>
                 <w:spacing w:val="-10"/>
               </w:rPr>
-              <w:t xml:space="preserve">  {Assoc_A}</w:t>
+              <w:t xml:space="preserve">  {</w:t>
+            </w:r>
+            <w:proofErr w:type="spellStart"/>
+            <w:proofErr w:type="gramEnd"/>
+            <w:r>
+              <w:rPr>
+                <w:b/>
+                <w:color w:val="1A1A1A"/>
+                <w:spacing w:val="-10"/>
+              </w:rPr>
+              <w:t>Assoc_A</w:t>
+            </w:r>
+            <w:proofErr w:type="spellEnd"/>
+            <w:r>
+              <w:rPr>
+                <w:b/>
+                <w:color w:val="1A1A1A"/>
+                <w:spacing w:val="-10"/>
+              </w:rPr>
+              <w:t>}</w:t>
             </w:r>
           </w:p>
         </w:tc>
@@ -6638,15 +6862,43 @@
                 <w:color w:val="1A1A1A"/>
                 <w:spacing w:val="-5"/>
               </w:rPr>
-              <w:t>Z=</w:t>
-            </w:r>
+              <w:t>Z</w:t>
+            </w:r>
+            <w:proofErr w:type="gramStart"/>
             <w:r>
               <w:rPr>
                 <w:b/>
                 <w:color w:val="1A1A1A"/>
                 <w:spacing w:val="-5"/>
               </w:rPr>
-              <w:t xml:space="preserve">  {Assis_A}</w:t>
+              <w:t>=</w:t>
+            </w:r>
+            <w:r>
+              <w:rPr>
+                <w:b/>
+                <w:color w:val="1A1A1A"/>
+                <w:spacing w:val="-5"/>
+              </w:rPr>
+              <w:t xml:space="preserve">  {</w:t>
+            </w:r>
+            <w:proofErr w:type="spellStart"/>
+            <w:proofErr w:type="gramEnd"/>
+            <w:r>
+              <w:rPr>
+                <w:b/>
+                <w:color w:val="1A1A1A"/>
+                <w:spacing w:val="-5"/>
+              </w:rPr>
+              <w:t>Assis_A</w:t>
+            </w:r>
+            <w:proofErr w:type="spellEnd"/>
+            <w:r>
+              <w:rPr>
+                <w:b/>
+                <w:color w:val="1A1A1A"/>
+                <w:spacing w:val="-5"/>
+              </w:rPr>
+              <w:t>}</w:t>
             </w:r>
           </w:p>
         </w:tc>
@@ -6755,6 +7007,7 @@
               </w:rPr>
               <w:t xml:space="preserve">* 0.68 </w:t>
             </w:r>
+            <w:proofErr w:type="gramStart"/>
             <w:r>
               <w:rPr>
                 <w:b/>
@@ -6769,7 +7022,26 @@
                 <w:color w:val="1A1A1A"/>
                 <w:spacing w:val="-10"/>
               </w:rPr>
-              <w:t xml:space="preserve">  {Prof_A_total_marks}</w:t>
+              <w:t xml:space="preserve">  {</w:t>
+            </w:r>
+            <w:proofErr w:type="spellStart"/>
+            <w:proofErr w:type="gramEnd"/>
+            <w:r>
+              <w:rPr>
+                <w:b/>
+                <w:color w:val="1A1A1A"/>
+                <w:spacing w:val="-10"/>
+              </w:rPr>
+              <w:t>Prof_A_total_marks</w:t>
+            </w:r>
+            <w:proofErr w:type="spellEnd"/>
+            <w:r>
+              <w:rPr>
+                <w:b/>
+                <w:color w:val="1A1A1A"/>
+                <w:spacing w:val="-10"/>
+              </w:rPr>
+              <w:t>}</w:t>
             </w:r>
           </w:p>
         </w:tc>
@@ -6816,6 +7088,7 @@
               </w:rPr>
               <w:t xml:space="preserve"> </w:t>
             </w:r>
+            <w:proofErr w:type="gramStart"/>
             <w:r>
               <w:rPr>
                 <w:b/>
@@ -6830,7 +7103,26 @@
                 <w:color w:val="1A1A1A"/>
                 <w:spacing w:val="-10"/>
               </w:rPr>
-              <w:t xml:space="preserve">  {Assoc_A_total_marks}</w:t>
+              <w:t xml:space="preserve">  {</w:t>
+            </w:r>
+            <w:proofErr w:type="spellStart"/>
+            <w:proofErr w:type="gramEnd"/>
+            <w:r>
+              <w:rPr>
+                <w:b/>
+                <w:color w:val="1A1A1A"/>
+                <w:spacing w:val="-10"/>
+              </w:rPr>
+              <w:t>Assoc_A_total_marks</w:t>
+            </w:r>
+            <w:proofErr w:type="spellEnd"/>
+            <w:r>
+              <w:rPr>
+                <w:b/>
+                <w:color w:val="1A1A1A"/>
+                <w:spacing w:val="-10"/>
+              </w:rPr>
+              <w:t>}</w:t>
             </w:r>
           </w:p>
         </w:tc>
@@ -6862,6 +7154,7 @@
               </w:rPr>
               <w:t xml:space="preserve"> </w:t>
             </w:r>
+            <w:proofErr w:type="gramStart"/>
             <w:r>
               <w:rPr>
                 <w:b/>
@@ -6886,6 +7179,8 @@
               </w:rPr>
               <w:t>{</w:t>
             </w:r>
+            <w:proofErr w:type="spellStart"/>
+            <w:proofErr w:type="gramEnd"/>
             <w:r>
               <w:rPr>
                 <w:b/>
@@ -6894,6 +7189,7 @@
               </w:rPr>
               <w:t>Assis_A_total_marks</w:t>
             </w:r>
+            <w:proofErr w:type="spellEnd"/>
             <w:r>
               <w:rPr>
                 <w:b/>
@@ -7240,7 +7536,7 @@
           </mc:Choice>
           <mc:Fallback>
             <w:pict>
-              <v:shape w14:anchorId="6586AA04" id="Graphic 6" o:spid="_x0000_s1026" style="position:absolute;margin-left:24pt;margin-top:24pt;width:547.45pt;height:794.05pt;z-index:-16536576;visibility:visible;mso-wrap-style:square;mso-wrap-distance-left:0;mso-wrap-distance-top:0;mso-wrap-distance-right:0;mso-wrap-distance-bottom:0;mso-position-horizontal:absolute;mso-position-horizontal-relative:page;mso-position-vertical:absolute;mso-position-vertical-relative:page;v-text-anchor:top" coordsize="6952615,10084435" o:gfxdata="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" path="m6886689,65532r-9131,l6877558,74676r,9934651l74676,10009327r,-9934651l6877558,74676r,-9144l74676,65532r-9144,l65532,74625r,9934702l65532,10018471r9144,l6877558,10018471r9131,l6886689,10009327r,-9934651l6886689,65532xem6933946,18288r-38100,l6895846,56388r,18237l6895846,10009327r,18288l6877558,10027615r-6802882,l56388,10027615r,-18288l56388,74676r,-18288l74676,56388r6802882,l6895846,56388r,-38100l6877558,18288r-6802882,l56388,18288r-38100,l18288,56388r,10009327l56388,10065715r18288,l6877558,10065715r18288,l6933946,10065715r,-38100l6933946,10009327r,-9934651l6933946,56388r,-38100xem6952539,r-9195,l6943344,9144r,65481l6943344,10009327r,65545l6877558,10074872r-6802882,l9144,10074872r,-65545l9144,74676r,-65532l74676,9144r6802882,l6943344,9144r,-9144l6877558,,74676,,9144,,,,,9144,,10084003r9144,l6952539,10084003r,-9131l6952475,10009327r,-9934651l6952475,9144,6952539,xe" fillcolor="black" stroked="f">
+              <v:shape w14:anchorId="4F4CF4B6" id="Graphic 6" o:spid="_x0000_s1026" style="position:absolute;margin-left:24pt;margin-top:24pt;width:547.45pt;height:794.05pt;z-index:-16536576;visibility:visible;mso-wrap-style:square;mso-wrap-distance-left:0;mso-wrap-distance-top:0;mso-wrap-distance-right:0;mso-wrap-distance-bottom:0;mso-position-horizontal:absolute;mso-position-horizontal-relative:page;mso-position-vertical:absolute;mso-position-vertical-relative:page;v-text-anchor:top" coordsize="6952615,10084435" o:gfxdata="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" path="m6886689,65532r-9131,l6877558,74676r,9934651l74676,10009327r,-9934651l6877558,74676r,-9144l74676,65532r-9144,l65532,74625r,9934702l65532,10018471r9144,l6877558,10018471r9131,l6886689,10009327r,-9934651l6886689,65532xem6933946,18288r-38100,l6895846,56388r,18237l6895846,10009327r,18288l6877558,10027615r-6802882,l56388,10027615r,-18288l56388,74676r,-18288l74676,56388r6802882,l6895846,56388r,-38100l6877558,18288r-6802882,l56388,18288r-38100,l18288,56388r,10009327l56388,10065715r18288,l6877558,10065715r18288,l6933946,10065715r,-38100l6933946,10009327r,-9934651l6933946,56388r,-38100xem6952539,r-9195,l6943344,9144r,65481l6943344,10009327r,65545l6877558,10074872r-6802882,l9144,10074872r,-65545l9144,74676r,-65532l74676,9144r6802882,l6943344,9144r,-9144l6877558,,74676,,9144,,,,,9144,,10084003r9144,l6952539,10084003r,-9131l6952475,10009327r,-9934651l6952475,9144,6952539,xe" fillcolor="black" stroked="f">
                 <v:path arrowok="t"/>
                 <w10:wrap anchorx="page" anchory="page"/>
               </v:shape>
@@ -7755,7 +8051,21 @@
               <w:rPr>
                 <w:b/>
               </w:rPr>
-              <w:t>SCI/SCIE Journal (WoS) in academic year</w:t>
+              <w:t>SCI/SCIE Journal (</w:t>
+            </w:r>
+            <w:proofErr w:type="spellStart"/>
+            <w:r>
+              <w:rPr>
+                <w:b/>
+              </w:rPr>
+              <w:t>WoS</w:t>
+            </w:r>
+            <w:proofErr w:type="spellEnd"/>
+            <w:r>
+              <w:rPr>
+                <w:b/>
+              </w:rPr>
+              <w:t>) in academic year</w:t>
             </w:r>
           </w:p>
         </w:tc>
@@ -7799,9 +8109,11 @@
             <w:r>
               <w:t>{</w:t>
             </w:r>
+            <w:proofErr w:type="spellStart"/>
             <w:r>
               <w:t>sci_papers_marks</w:t>
             </w:r>
+            <w:proofErr w:type="spellEnd"/>
             <w:r>
               <w:t>}</w:t>
             </w:r>
@@ -7819,9 +8131,11 @@
             <w:r>
               <w:t>{</w:t>
             </w:r>
+            <w:proofErr w:type="spellStart"/>
             <w:r>
               <w:t>sci_papers_verified_marks</w:t>
             </w:r>
+            <w:proofErr w:type="spellEnd"/>
             <w:r>
               <w:t>}</w:t>
             </w:r>
@@ -7974,7 +8288,23 @@
                 <w:b/>
                 <w:color w:val="1A1A1A"/>
               </w:rPr>
-              <w:t xml:space="preserve">ESCI Journal (WoS) in </w:t>
+              <w:t>ESCI Journal (</w:t>
+            </w:r>
+            <w:proofErr w:type="spellStart"/>
+            <w:r>
+              <w:rPr>
+                <w:b/>
+                <w:color w:val="1A1A1A"/>
+              </w:rPr>
+              <w:t>WoS</w:t>
+            </w:r>
+            <w:proofErr w:type="spellEnd"/>
+            <w:r>
+              <w:rPr>
+                <w:b/>
+                <w:color w:val="1A1A1A"/>
+              </w:rPr>
+              <w:t xml:space="preserve">) in </w:t>
             </w:r>
             <w:r>
               <w:rPr>
@@ -8012,9 +8342,11 @@
             <w:r>
               <w:t>{</w:t>
             </w:r>
+            <w:proofErr w:type="spellStart"/>
             <w:r>
               <w:t>esci_papers_marks</w:t>
             </w:r>
+            <w:proofErr w:type="spellEnd"/>
             <w:r>
               <w:t>}</w:t>
             </w:r>
@@ -8032,9 +8364,11 @@
             <w:r>
               <w:t>{</w:t>
             </w:r>
+            <w:proofErr w:type="spellStart"/>
             <w:r>
               <w:t>esci_papers_verified_marks</w:t>
             </w:r>
+            <w:proofErr w:type="spellEnd"/>
             <w:r>
               <w:t>}</w:t>
             </w:r>
@@ -8225,9 +8559,11 @@
             <w:r>
               <w:t>{</w:t>
             </w:r>
+            <w:proofErr w:type="spellStart"/>
             <w:r>
               <w:t>scopus_papers_marks</w:t>
             </w:r>
+            <w:proofErr w:type="spellEnd"/>
             <w:r>
               <w:t>}</w:t>
             </w:r>
@@ -8245,9 +8581,11 @@
             <w:r>
               <w:t>{</w:t>
             </w:r>
+            <w:proofErr w:type="spellStart"/>
             <w:r>
               <w:t>scopus_papers_verified_marks</w:t>
             </w:r>
+            <w:proofErr w:type="spellEnd"/>
             <w:r>
               <w:t>}</w:t>
             </w:r>
@@ -8411,12 +8749,21 @@
               </w:rPr>
               <w:t xml:space="preserve"> </w:t>
             </w:r>
+            <w:proofErr w:type="spellStart"/>
             <w:r>
               <w:rPr>
                 <w:b/>
                 <w:color w:val="1A1A1A"/>
               </w:rPr>
-              <w:t>WoS/</w:t>
+              <w:t>WoS</w:t>
+            </w:r>
+            <w:proofErr w:type="spellEnd"/>
+            <w:r>
+              <w:rPr>
+                <w:b/>
+                <w:color w:val="1A1A1A"/>
+              </w:rPr>
+              <w:t>/</w:t>
             </w:r>
             <w:r>
               <w:rPr>
@@ -8484,9 +8831,11 @@
             <w:r>
               <w:t>{</w:t>
             </w:r>
+            <w:proofErr w:type="spellStart"/>
             <w:r>
               <w:t>ugc_papers_marks</w:t>
             </w:r>
+            <w:proofErr w:type="spellEnd"/>
             <w:r>
               <w:t>}</w:t>
             </w:r>
@@ -8502,7 +8851,15 @@
               <w:pStyle w:val="TableParagraph"/>
             </w:pPr>
             <w:r>
-              <w:t>{ugc_papers_verified_marks}</w:t>
+              <w:t>{</w:t>
+            </w:r>
+            <w:proofErr w:type="spellStart"/>
+            <w:r>
+              <w:t>ugc_papers_verified_marks</w:t>
+            </w:r>
+            <w:proofErr w:type="spellEnd"/>
+            <w:r>
+              <w:t>}</w:t>
             </w:r>
           </w:p>
         </w:tc>
@@ -8703,7 +9060,15 @@
               <w:pStyle w:val="TableParagraph"/>
             </w:pPr>
             <w:r>
-              <w:t>{other_papers_marks}</w:t>
+              <w:t>{</w:t>
+            </w:r>
+            <w:proofErr w:type="spellStart"/>
+            <w:r>
+              <w:t>other_papers_marks</w:t>
+            </w:r>
+            <w:proofErr w:type="spellEnd"/>
+            <w:r>
+              <w:t>}</w:t>
             </w:r>
           </w:p>
         </w:tc>
@@ -8717,7 +9082,15 @@
               <w:pStyle w:val="TableParagraph"/>
             </w:pPr>
             <w:r>
-              <w:t>{other_papers_verified_marks}</w:t>
+              <w:t>{</w:t>
+            </w:r>
+            <w:proofErr w:type="spellStart"/>
+            <w:r>
+              <w:t>other_papers_verified_marks</w:t>
+            </w:r>
+            <w:proofErr w:type="spellEnd"/>
+            <w:r>
+              <w:t>}</w:t>
             </w:r>
           </w:p>
         </w:tc>
@@ -8935,7 +9308,21 @@
               <w:rPr>
                 <w:b/>
               </w:rPr>
-              <w:t>/ WoS in academic year</w:t>
+              <w:t xml:space="preserve">/ </w:t>
+            </w:r>
+            <w:proofErr w:type="spellStart"/>
+            <w:r>
+              <w:rPr>
+                <w:b/>
+              </w:rPr>
+              <w:t>WoS</w:t>
+            </w:r>
+            <w:proofErr w:type="spellEnd"/>
+            <w:r>
+              <w:rPr>
+                <w:b/>
+              </w:rPr>
+              <w:t xml:space="preserve"> in academic year</w:t>
             </w:r>
           </w:p>
         </w:tc>
@@ -8971,7 +9358,15 @@
               <w:pStyle w:val="TableParagraph"/>
             </w:pPr>
             <w:r>
-              <w:t>{scopus_conf_marks}</w:t>
+              <w:t>{</w:t>
+            </w:r>
+            <w:proofErr w:type="spellStart"/>
+            <w:r>
+              <w:t>scopus_conf_marks</w:t>
+            </w:r>
+            <w:proofErr w:type="spellEnd"/>
+            <w:r>
+              <w:t>}</w:t>
             </w:r>
           </w:p>
         </w:tc>
@@ -8985,7 +9380,15 @@
               <w:pStyle w:val="TableParagraph"/>
             </w:pPr>
             <w:r>
-              <w:t>{scopus_conf_verified_marks}</w:t>
+              <w:t>{</w:t>
+            </w:r>
+            <w:proofErr w:type="spellStart"/>
+            <w:r>
+              <w:t>scopus_conf_verified_marks</w:t>
+            </w:r>
+            <w:proofErr w:type="spellEnd"/>
+            <w:r>
+              <w:t>}</w:t>
             </w:r>
           </w:p>
         </w:tc>
@@ -9166,7 +9569,15 @@
               <w:pStyle w:val="TableParagraph"/>
             </w:pPr>
             <w:r>
-              <w:t>{other_conf_marks}</w:t>
+              <w:t>{</w:t>
+            </w:r>
+            <w:proofErr w:type="spellStart"/>
+            <w:r>
+              <w:t>other_conf_marks</w:t>
+            </w:r>
+            <w:proofErr w:type="spellEnd"/>
+            <w:r>
+              <w:t>}</w:t>
             </w:r>
           </w:p>
           <w:p>
@@ -9185,7 +9596,15 @@
               <w:pStyle w:val="TableParagraph"/>
             </w:pPr>
             <w:r>
-              <w:t>{other_conf_verified_marks}</w:t>
+              <w:t>{</w:t>
+            </w:r>
+            <w:proofErr w:type="spellStart"/>
+            <w:r>
+              <w:t>other_conf_verified_marks</w:t>
+            </w:r>
+            <w:proofErr w:type="spellEnd"/>
+            <w:r>
+              <w:t>}</w:t>
             </w:r>
           </w:p>
           <w:p>
@@ -9292,8 +9711,16 @@
               <w:rPr>
                 <w:b/>
               </w:rPr>
-              <w:t>/WoS</w:t>
-            </w:r>
+              <w:t>/</w:t>
+            </w:r>
+            <w:proofErr w:type="spellStart"/>
+            <w:r>
+              <w:rPr>
+                <w:b/>
+              </w:rPr>
+              <w:t>WoS</w:t>
+            </w:r>
+            <w:proofErr w:type="spellEnd"/>
             <w:r>
               <w:rPr>
                 <w:b/>
@@ -9397,7 +9824,15 @@
               <w:pStyle w:val="TableParagraph"/>
             </w:pPr>
             <w:r>
-              <w:t>{scopus_chapter_marks}</w:t>
+              <w:t>{</w:t>
+            </w:r>
+            <w:proofErr w:type="spellStart"/>
+            <w:r>
+              <w:t>scopus_chapter_marks</w:t>
+            </w:r>
+            <w:proofErr w:type="spellEnd"/>
+            <w:r>
+              <w:t>}</w:t>
             </w:r>
           </w:p>
         </w:tc>
@@ -9411,7 +9846,15 @@
               <w:pStyle w:val="TableParagraph"/>
             </w:pPr>
             <w:r>
-              <w:t>{scopus_chapter_verified_marks}</w:t>
+              <w:t>{</w:t>
+            </w:r>
+            <w:proofErr w:type="spellStart"/>
+            <w:r>
+              <w:t>scopus_chapter_verified_marks</w:t>
+            </w:r>
+            <w:proofErr w:type="spellEnd"/>
+            <w:r>
+              <w:t>}</w:t>
             </w:r>
           </w:p>
         </w:tc>
@@ -9608,7 +10051,15 @@
               <w:pStyle w:val="TableParagraph"/>
             </w:pPr>
             <w:r>
-              <w:t>{other_chapter_marks}</w:t>
+              <w:t>{</w:t>
+            </w:r>
+            <w:proofErr w:type="spellStart"/>
+            <w:r>
+              <w:t>other_chapter_marks</w:t>
+            </w:r>
+            <w:proofErr w:type="spellEnd"/>
+            <w:r>
+              <w:t>}</w:t>
             </w:r>
           </w:p>
         </w:tc>
@@ -9622,7 +10073,15 @@
               <w:pStyle w:val="TableParagraph"/>
             </w:pPr>
             <w:r>
-              <w:t>{other_chapter_verified_marks}</w:t>
+              <w:t>{</w:t>
+            </w:r>
+            <w:proofErr w:type="spellStart"/>
+            <w:r>
+              <w:t>other_chapter_verified_marks</w:t>
+            </w:r>
+            <w:proofErr w:type="spellEnd"/>
+            <w:r>
+              <w:t>}</w:t>
             </w:r>
           </w:p>
         </w:tc>
@@ -9819,8 +10278,16 @@
               <w:rPr>
                 <w:b/>
               </w:rPr>
-              <w:t>Scopus/WoS</w:t>
-            </w:r>
+              <w:t>Scopus/</w:t>
+            </w:r>
+            <w:proofErr w:type="spellStart"/>
+            <w:r>
+              <w:rPr>
+                <w:b/>
+              </w:rPr>
+              <w:t>WoS</w:t>
+            </w:r>
+            <w:proofErr w:type="spellEnd"/>
             <w:r>
               <w:rPr>
                 <w:b/>
@@ -9895,7 +10362,15 @@
               <w:pStyle w:val="TableParagraph"/>
             </w:pPr>
             <w:r>
-              <w:t>{scopus_books_marks}</w:t>
+              <w:t>{</w:t>
+            </w:r>
+            <w:proofErr w:type="spellStart"/>
+            <w:r>
+              <w:t>scopus_books_marks</w:t>
+            </w:r>
+            <w:proofErr w:type="spellEnd"/>
+            <w:r>
+              <w:t>}</w:t>
             </w:r>
           </w:p>
           <w:p>
@@ -9914,7 +10389,15 @@
               <w:pStyle w:val="TableParagraph"/>
             </w:pPr>
             <w:r>
-              <w:t>{scopus_books_verified_marks}</w:t>
+              <w:t>{</w:t>
+            </w:r>
+            <w:proofErr w:type="spellStart"/>
+            <w:r>
+              <w:t>scopus_books_verified_marks</w:t>
+            </w:r>
+            <w:proofErr w:type="spellEnd"/>
+            <w:r>
+              <w:t>}</w:t>
             </w:r>
           </w:p>
         </w:tc>
@@ -10108,7 +10591,21 @@
               <w:rPr>
                 <w:b/>
               </w:rPr>
-              <w:t>in academic year (non indexed)</w:t>
+              <w:t>in academic year (</w:t>
+            </w:r>
+            <w:proofErr w:type="spellStart"/>
+            <w:r>
+              <w:rPr>
+                <w:b/>
+              </w:rPr>
+              <w:t>non indexed</w:t>
+            </w:r>
+            <w:proofErr w:type="spellEnd"/>
+            <w:r>
+              <w:rPr>
+                <w:b/>
+              </w:rPr>
+              <w:t>)</w:t>
             </w:r>
           </w:p>
         </w:tc>
@@ -10138,7 +10635,15 @@
               <w:pStyle w:val="TableParagraph"/>
             </w:pPr>
             <w:r>
-              <w:t>{national_books_marks}</w:t>
+              <w:t>{</w:t>
+            </w:r>
+            <w:proofErr w:type="spellStart"/>
+            <w:r>
+              <w:t>national_books_marks</w:t>
+            </w:r>
+            <w:proofErr w:type="spellEnd"/>
+            <w:r>
+              <w:t>}</w:t>
             </w:r>
           </w:p>
           <w:p>
@@ -10157,7 +10662,15 @@
               <w:pStyle w:val="TableParagraph"/>
             </w:pPr>
             <w:r>
-              <w:t>{national_books_verified_marks}</w:t>
+              <w:t>{</w:t>
+            </w:r>
+            <w:proofErr w:type="spellStart"/>
+            <w:r>
+              <w:t>national_books_verified_marks</w:t>
+            </w:r>
+            <w:proofErr w:type="spellEnd"/>
+            <w:r>
+              <w:t>}</w:t>
             </w:r>
           </w:p>
         </w:tc>
@@ -10324,7 +10837,15 @@
               <w:pStyle w:val="TableParagraph"/>
             </w:pPr>
             <w:r>
-              <w:t>{local_books_marks}</w:t>
+              <w:t>{</w:t>
+            </w:r>
+            <w:proofErr w:type="spellStart"/>
+            <w:r>
+              <w:t>local_books_marks</w:t>
+            </w:r>
+            <w:proofErr w:type="spellEnd"/>
+            <w:r>
+              <w:t>}</w:t>
             </w:r>
           </w:p>
           <w:p>
@@ -10344,11 +10865,19 @@
             </w:pPr>
             <w:r>
               <w:lastRenderedPageBreak/>
-              <w:t>{local_books_verified_mark</w:t>
+              <w:t>{</w:t>
+            </w:r>
+            <w:proofErr w:type="spellStart"/>
+            <w:r>
+              <w:t>local_books_verified_mark</w:t>
             </w:r>
             <w:r>
               <w:lastRenderedPageBreak/>
-              <w:t>s}</w:t>
+              <w:t>s</w:t>
+            </w:r>
+            <w:proofErr w:type="spellEnd"/>
+            <w:r>
+              <w:t>}</w:t>
             </w:r>
           </w:p>
           <w:p>
@@ -10640,7 +11169,15 @@
               <w:pStyle w:val="TableParagraph"/>
             </w:pPr>
             <w:r>
-              <w:t>{wos_citations_marks}</w:t>
+              <w:t>{</w:t>
+            </w:r>
+            <w:proofErr w:type="spellStart"/>
+            <w:r>
+              <w:t>wos_citations_marks</w:t>
+            </w:r>
+            <w:proofErr w:type="spellEnd"/>
+            <w:r>
+              <w:t>}</w:t>
             </w:r>
           </w:p>
           <w:p>
@@ -10659,7 +11196,15 @@
               <w:pStyle w:val="TableParagraph"/>
             </w:pPr>
             <w:r>
-              <w:t>{wos_citations_verified_marks}</w:t>
+              <w:t>{</w:t>
+            </w:r>
+            <w:proofErr w:type="spellStart"/>
+            <w:r>
+              <w:t>wos_citations_verified_marks</w:t>
+            </w:r>
+            <w:proofErr w:type="spellEnd"/>
+            <w:r>
+              <w:t>}</w:t>
             </w:r>
           </w:p>
         </w:tc>
@@ -10828,8 +11373,13 @@
               <w:pStyle w:val="TableParagraph"/>
             </w:pPr>
             <w:r>
-              <w:t>{scopus_citations_marks</w:t>
-            </w:r>
+              <w:t>{</w:t>
+            </w:r>
+            <w:proofErr w:type="spellStart"/>
+            <w:r>
+              <w:t>scopus_citations_marks</w:t>
+            </w:r>
+            <w:proofErr w:type="spellEnd"/>
             <w:r>
               <w:t>}</w:t>
             </w:r>
@@ -10845,7 +11395,15 @@
               <w:pStyle w:val="TableParagraph"/>
             </w:pPr>
             <w:r>
-              <w:t>{scopus_citations_verified_marks}</w:t>
+              <w:t>{</w:t>
+            </w:r>
+            <w:proofErr w:type="spellStart"/>
+            <w:r>
+              <w:t>scopus_citations_verified_marks</w:t>
+            </w:r>
+            <w:proofErr w:type="spellEnd"/>
+            <w:r>
+              <w:t>}</w:t>
             </w:r>
           </w:p>
         </w:tc>
@@ -11027,7 +11585,15 @@
               <w:pStyle w:val="TableParagraph"/>
             </w:pPr>
             <w:r>
-              <w:t>{google_citations_marks}</w:t>
+              <w:t>{</w:t>
+            </w:r>
+            <w:proofErr w:type="spellStart"/>
+            <w:r>
+              <w:t>google_citations_marks</w:t>
+            </w:r>
+            <w:proofErr w:type="spellEnd"/>
+            <w:r>
+              <w:t>}</w:t>
             </w:r>
           </w:p>
         </w:tc>
@@ -11041,7 +11607,15 @@
               <w:pStyle w:val="TableParagraph"/>
             </w:pPr>
             <w:r>
-              <w:t>{google_citations_verified_marks}</w:t>
+              <w:t>{</w:t>
+            </w:r>
+            <w:proofErr w:type="spellStart"/>
+            <w:r>
+              <w:t>google_citations_verified_marks</w:t>
+            </w:r>
+            <w:proofErr w:type="spellEnd"/>
+            <w:r>
+              <w:t>}</w:t>
             </w:r>
           </w:p>
         </w:tc>
@@ -11336,7 +11910,15 @@
               <w:pStyle w:val="TableParagraph"/>
             </w:pPr>
             <w:r>
-              <w:t>{individual_copyright_registered_marks}</w:t>
+              <w:t>{</w:t>
+            </w:r>
+            <w:proofErr w:type="spellStart"/>
+            <w:r>
+              <w:t>individual_copyright_registered_marks</w:t>
+            </w:r>
+            <w:proofErr w:type="spellEnd"/>
+            <w:r>
+              <w:t>}</w:t>
             </w:r>
           </w:p>
         </w:tc>
@@ -11350,7 +11932,15 @@
               <w:pStyle w:val="TableParagraph"/>
             </w:pPr>
             <w:r>
-              <w:t>{individual_copyright_registered_verified_marks}</w:t>
+              <w:t>{</w:t>
+            </w:r>
+            <w:proofErr w:type="spellStart"/>
+            <w:r>
+              <w:t>individual_copyright_registered_verified_marks</w:t>
+            </w:r>
+            <w:proofErr w:type="spellEnd"/>
+            <w:r>
+              <w:t>}</w:t>
             </w:r>
           </w:p>
         </w:tc>
@@ -11433,7 +12023,15 @@
               <w:pStyle w:val="TableParagraph"/>
             </w:pPr>
             <w:r>
-              <w:t>{individual_copyright_granted_marks}</w:t>
+              <w:t>{</w:t>
+            </w:r>
+            <w:proofErr w:type="spellStart"/>
+            <w:r>
+              <w:t>individual_copyright_granted_marks</w:t>
+            </w:r>
+            <w:proofErr w:type="spellEnd"/>
+            <w:r>
+              <w:t>}</w:t>
             </w:r>
           </w:p>
           <w:p>
@@ -11452,7 +12050,15 @@
               <w:pStyle w:val="TableParagraph"/>
             </w:pPr>
             <w:r>
-              <w:t>{individual_copyright_granted_verified_marks}</w:t>
+              <w:t>{</w:t>
+            </w:r>
+            <w:proofErr w:type="spellStart"/>
+            <w:r>
+              <w:t>individual_copyright_granted_verified_marks</w:t>
+            </w:r>
+            <w:proofErr w:type="spellEnd"/>
+            <w:r>
+              <w:t>}</w:t>
             </w:r>
           </w:p>
         </w:tc>
@@ -11559,7 +12165,15 @@
               <w:pStyle w:val="TableParagraph"/>
             </w:pPr>
             <w:r>
-              <w:t>{institute_copyright_registered_marks}</w:t>
+              <w:t>{</w:t>
+            </w:r>
+            <w:proofErr w:type="spellStart"/>
+            <w:r>
+              <w:t>institute_copyright_registered_marks</w:t>
+            </w:r>
+            <w:proofErr w:type="spellEnd"/>
+            <w:r>
+              <w:t>}</w:t>
             </w:r>
           </w:p>
         </w:tc>
@@ -11573,7 +12187,15 @@
               <w:pStyle w:val="TableParagraph"/>
             </w:pPr>
             <w:r>
-              <w:t>{institute_copyright_registered_verified_marks}</w:t>
+              <w:t>{</w:t>
+            </w:r>
+            <w:proofErr w:type="spellStart"/>
+            <w:r>
+              <w:t>institute_copyright_registered_verified_marks</w:t>
+            </w:r>
+            <w:proofErr w:type="spellEnd"/>
+            <w:r>
+              <w:t>}</w:t>
             </w:r>
           </w:p>
         </w:tc>
@@ -11660,7 +12282,15 @@
               <w:pStyle w:val="TableParagraph"/>
             </w:pPr>
             <w:r>
-              <w:t>{institute_copyright_granted_marks}</w:t>
+              <w:t>{</w:t>
+            </w:r>
+            <w:proofErr w:type="spellStart"/>
+            <w:r>
+              <w:t>institute_copyright_granted_marks</w:t>
+            </w:r>
+            <w:proofErr w:type="spellEnd"/>
+            <w:r>
+              <w:t>}</w:t>
             </w:r>
           </w:p>
         </w:tc>
@@ -11674,7 +12304,15 @@
               <w:pStyle w:val="TableParagraph"/>
             </w:pPr>
             <w:r>
-              <w:t>{institute_copyright_granted_verified_marks}</w:t>
+              <w:t>{</w:t>
+            </w:r>
+            <w:proofErr w:type="spellStart"/>
+            <w:r>
+              <w:t>institute_copyright_granted_verified_marks</w:t>
+            </w:r>
+            <w:proofErr w:type="spellEnd"/>
+            <w:r>
+              <w:t>}</w:t>
             </w:r>
           </w:p>
         </w:tc>
@@ -12007,7 +12645,7 @@
                 </mc:Choice>
                 <mc:Fallback>
                   <w:pict>
-                    <v:shape w14:anchorId="5C553EE2" id="Graphic 6" o:spid="_x0000_s1026" style="position:absolute;margin-left:-21.6pt;margin-top:-40.35pt;width:547.45pt;height:794.05pt;z-index:-251658240;visibility:visible;mso-wrap-style:square;mso-wrap-distance-left:0;mso-wrap-distance-top:0;mso-wrap-distance-right:0;mso-wrap-distance-bottom:0;mso-position-horizontal:absolute;mso-position-horizontal-relative:page;mso-position-vertical:absolute;mso-position-vertical-relative:page;v-text-anchor:top" coordsize="6952615,10084435" o:gfxdata="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" path="m6886689,65532r-9131,l6877558,74676r,9934651l74676,10009327r,-9934651l6877558,74676r,-9144l74676,65532r-9144,l65532,74625r,9934702l65532,10018471r9144,l6877558,10018471r9131,l6886689,10009327r,-9934651l6886689,65532xem6933946,18288r-38100,l6895846,56388r,18237l6895846,10009327r,18288l6877558,10027615r-6802882,l56388,10027615r,-18288l56388,74676r,-18288l74676,56388r6802882,l6895846,56388r,-38100l6877558,18288r-6802882,l56388,18288r-38100,l18288,56388r,10009327l56388,10065715r18288,l6877558,10065715r18288,l6933946,10065715r,-38100l6933946,10009327r,-9934651l6933946,56388r,-38100xem6952539,r-9195,l6943344,9144r,65481l6943344,10009327r,65545l6877558,10074872r-6802882,l9144,10074872r,-65545l9144,74676r,-65532l74676,9144r6802882,l6943344,9144r,-9144l6877558,,74676,,9144,,,,,9144,,10084003r9144,l6952539,10084003r,-9131l6952475,10009327r,-9934651l6952475,9144,6952539,xe" fillcolor="black" stroked="f">
+                    <v:shape w14:anchorId="400B4386" id="Graphic 6" o:spid="_x0000_s1026" style="position:absolute;margin-left:-21.6pt;margin-top:-40.35pt;width:547.45pt;height:794.05pt;z-index:-251658240;visibility:visible;mso-wrap-style:square;mso-wrap-distance-left:0;mso-wrap-distance-top:0;mso-wrap-distance-right:0;mso-wrap-distance-bottom:0;mso-position-horizontal:absolute;mso-position-horizontal-relative:page;mso-position-vertical:absolute;mso-position-vertical-relative:page;v-text-anchor:top" coordsize="6952615,10084435" o:gfxdata="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" path="m6886689,65532r-9131,l6877558,74676r,9934651l74676,10009327r,-9934651l6877558,74676r,-9144l74676,65532r-9144,l65532,74625r,9934702l65532,10018471r9144,l6877558,10018471r9131,l6886689,10009327r,-9934651l6886689,65532xem6933946,18288r-38100,l6895846,56388r,18237l6895846,10009327r,18288l6877558,10027615r-6802882,l56388,10027615r,-18288l56388,74676r,-18288l74676,56388r6802882,l6895846,56388r,-38100l6877558,18288r-6802882,l56388,18288r-38100,l18288,56388r,10009327l56388,10065715r18288,l6877558,10065715r18288,l6933946,10065715r,-38100l6933946,10009327r,-9934651l6933946,56388r,-38100xem6952539,r-9195,l6943344,9144r,65481l6943344,10009327r,65545l6877558,10074872r-6802882,l9144,10074872r,-65545l9144,74676r,-65532l74676,9144r6802882,l6943344,9144r,-9144l6877558,,74676,,9144,,,,,9144,,10084003r9144,l6952539,10084003r,-9131l6952475,10009327r,-9934651l6952475,9144,6952539,xe" fillcolor="black" stroked="f">
                       <v:path arrowok="t"/>
                       <w10:wrap anchorx="page" anchory="page"/>
                     </v:shape>
@@ -12098,7 +12736,15 @@
               <w:pStyle w:val="TableParagraph"/>
             </w:pPr>
             <w:r>
-              <w:t>{individual_patent_registered_marks}</w:t>
+              <w:t>{</w:t>
+            </w:r>
+            <w:proofErr w:type="spellStart"/>
+            <w:r>
+              <w:t>individual_patent_registered_marks</w:t>
+            </w:r>
+            <w:proofErr w:type="spellEnd"/>
+            <w:r>
+              <w:t>}</w:t>
             </w:r>
           </w:p>
         </w:tc>
@@ -12111,7 +12757,15 @@
               <w:pStyle w:val="TableParagraph"/>
             </w:pPr>
             <w:r>
-              <w:t>{individual_patent_registered_verified_marks}</w:t>
+              <w:t>{</w:t>
+            </w:r>
+            <w:proofErr w:type="spellStart"/>
+            <w:r>
+              <w:t>individual_patent_registered_verified_marks</w:t>
+            </w:r>
+            <w:proofErr w:type="spellEnd"/>
+            <w:r>
+              <w:t>}</w:t>
             </w:r>
           </w:p>
         </w:tc>
@@ -12199,7 +12853,15 @@
               <w:pStyle w:val="TableParagraph"/>
             </w:pPr>
             <w:r>
-              <w:t>{individual_patent_published_marks}</w:t>
+              <w:t>{</w:t>
+            </w:r>
+            <w:proofErr w:type="spellStart"/>
+            <w:r>
+              <w:t>individual_patent_published_marks</w:t>
+            </w:r>
+            <w:proofErr w:type="spellEnd"/>
+            <w:r>
+              <w:t>}</w:t>
             </w:r>
           </w:p>
         </w:tc>
@@ -12212,7 +12874,15 @@
               <w:pStyle w:val="TableParagraph"/>
             </w:pPr>
             <w:r>
-              <w:t>{individual_patent_published_verified_marks}</w:t>
+              <w:t>{</w:t>
+            </w:r>
+            <w:proofErr w:type="spellStart"/>
+            <w:r>
+              <w:t>individual_patent_published_verified_marks</w:t>
+            </w:r>
+            <w:proofErr w:type="spellEnd"/>
+            <w:r>
+              <w:t>}</w:t>
             </w:r>
           </w:p>
         </w:tc>
@@ -12300,7 +12970,15 @@
               <w:pStyle w:val="TableParagraph"/>
             </w:pPr>
             <w:r>
-              <w:t>{individual_granted_marks}</w:t>
+              <w:t>{</w:t>
+            </w:r>
+            <w:proofErr w:type="spellStart"/>
+            <w:r>
+              <w:t>individual_granted_marks</w:t>
+            </w:r>
+            <w:proofErr w:type="spellEnd"/>
+            <w:r>
+              <w:t>}</w:t>
             </w:r>
           </w:p>
         </w:tc>
@@ -12313,7 +12991,15 @@
               <w:pStyle w:val="TableParagraph"/>
             </w:pPr>
             <w:r>
-              <w:t>{individual_granted_verified_marks}</w:t>
+              <w:t>{</w:t>
+            </w:r>
+            <w:proofErr w:type="spellStart"/>
+            <w:r>
+              <w:t>individual_granted_verified_marks</w:t>
+            </w:r>
+            <w:proofErr w:type="spellEnd"/>
+            <w:r>
+              <w:t>}</w:t>
             </w:r>
           </w:p>
         </w:tc>
@@ -12401,11 +13087,19 @@
               <w:pStyle w:val="TableParagraph"/>
             </w:pPr>
             <w:r>
-              <w:t>{individual_commercialized_mar</w:t>
+              <w:t>{</w:t>
+            </w:r>
+            <w:proofErr w:type="spellStart"/>
+            <w:r>
+              <w:t>individual_commercialized_mar</w:t>
             </w:r>
             <w:r>
               <w:lastRenderedPageBreak/>
-              <w:t>ks}</w:t>
+              <w:t>ks</w:t>
+            </w:r>
+            <w:proofErr w:type="spellEnd"/>
+            <w:r>
+              <w:t>}</w:t>
             </w:r>
           </w:p>
         </w:tc>
@@ -12419,11 +13113,19 @@
             </w:pPr>
             <w:r>
               <w:lastRenderedPageBreak/>
-              <w:t>{individual_commercialized_verified</w:t>
+              <w:t>{</w:t>
+            </w:r>
+            <w:proofErr w:type="spellStart"/>
+            <w:r>
+              <w:t>individual_commercialized_verified</w:t>
             </w:r>
             <w:r>
               <w:lastRenderedPageBreak/>
-              <w:t>_marks}</w:t>
+              <w:t>_marks</w:t>
+            </w:r>
+            <w:proofErr w:type="spellEnd"/>
+            <w:r>
+              <w:t>}</w:t>
             </w:r>
           </w:p>
           <w:p>
@@ -12573,7 +13275,15 @@
               <w:pStyle w:val="TableParagraph"/>
             </w:pPr>
             <w:r>
-              <w:t>{college_patent_registered_marks}</w:t>
+              <w:t>{</w:t>
+            </w:r>
+            <w:proofErr w:type="spellStart"/>
+            <w:r>
+              <w:t>college_patent_registered_marks</w:t>
+            </w:r>
+            <w:proofErr w:type="spellEnd"/>
+            <w:r>
+              <w:t>}</w:t>
             </w:r>
           </w:p>
         </w:tc>
@@ -12586,7 +13296,15 @@
               <w:pStyle w:val="TableParagraph"/>
             </w:pPr>
             <w:r>
-              <w:t>{college_patent_registered_verified_marks}</w:t>
+              <w:t>{</w:t>
+            </w:r>
+            <w:proofErr w:type="spellStart"/>
+            <w:r>
+              <w:t>college_patent_registered_verified_marks</w:t>
+            </w:r>
+            <w:proofErr w:type="spellEnd"/>
+            <w:r>
+              <w:t>}</w:t>
             </w:r>
           </w:p>
         </w:tc>
@@ -12674,7 +13392,15 @@
               <w:pStyle w:val="TableParagraph"/>
             </w:pPr>
             <w:r>
-              <w:t>{college_patent_published_marks}</w:t>
+              <w:t>{</w:t>
+            </w:r>
+            <w:proofErr w:type="spellStart"/>
+            <w:r>
+              <w:t>college_patent_published_marks</w:t>
+            </w:r>
+            <w:proofErr w:type="spellEnd"/>
+            <w:r>
+              <w:t>}</w:t>
             </w:r>
           </w:p>
         </w:tc>
@@ -12687,7 +13413,15 @@
               <w:pStyle w:val="TableParagraph"/>
             </w:pPr>
             <w:r>
-              <w:t>{college_patent_published_verified_marks}</w:t>
+              <w:t>{</w:t>
+            </w:r>
+            <w:proofErr w:type="spellStart"/>
+            <w:r>
+              <w:t>college_patent_published_verified_marks</w:t>
+            </w:r>
+            <w:proofErr w:type="spellEnd"/>
+            <w:r>
+              <w:t>}</w:t>
             </w:r>
           </w:p>
         </w:tc>
@@ -12775,7 +13509,15 @@
               <w:pStyle w:val="TableParagraph"/>
             </w:pPr>
             <w:r>
-              <w:t>{college_granted_marks}</w:t>
+              <w:t>{</w:t>
+            </w:r>
+            <w:proofErr w:type="spellStart"/>
+            <w:r>
+              <w:t>college_granted_marks</w:t>
+            </w:r>
+            <w:proofErr w:type="spellEnd"/>
+            <w:r>
+              <w:t>}</w:t>
             </w:r>
           </w:p>
         </w:tc>
@@ -12788,7 +13530,15 @@
               <w:pStyle w:val="TableParagraph"/>
             </w:pPr>
             <w:r>
-              <w:t>{college_granted_verified_marks}</w:t>
+              <w:t>{</w:t>
+            </w:r>
+            <w:proofErr w:type="spellStart"/>
+            <w:r>
+              <w:t>college_granted_verified_marks</w:t>
+            </w:r>
+            <w:proofErr w:type="spellEnd"/>
+            <w:r>
+              <w:t>}</w:t>
             </w:r>
           </w:p>
         </w:tc>
@@ -12876,7 +13626,15 @@
               <w:pStyle w:val="TableParagraph"/>
             </w:pPr>
             <w:r>
-              <w:t>{college_commercialized_marks}</w:t>
+              <w:t>{</w:t>
+            </w:r>
+            <w:proofErr w:type="spellStart"/>
+            <w:r>
+              <w:t>college_commercialized_marks</w:t>
+            </w:r>
+            <w:proofErr w:type="spellEnd"/>
+            <w:r>
+              <w:t>}</w:t>
             </w:r>
           </w:p>
         </w:tc>
@@ -12889,7 +13647,15 @@
               <w:pStyle w:val="TableParagraph"/>
             </w:pPr>
             <w:r>
-              <w:t>{college_commercialized_verified_marks}</w:t>
+              <w:t>{</w:t>
+            </w:r>
+            <w:proofErr w:type="spellStart"/>
+            <w:r>
+              <w:t>college_commercialized_verified_marks</w:t>
+            </w:r>
+            <w:proofErr w:type="spellEnd"/>
+            <w:r>
+              <w:t>}</w:t>
             </w:r>
           </w:p>
         </w:tc>
@@ -13118,7 +13884,15 @@
               <w:pStyle w:val="TableParagraph"/>
             </w:pPr>
             <w:r>
-              <w:t>{research_grants_marks}</w:t>
+              <w:t>{</w:t>
+            </w:r>
+            <w:proofErr w:type="spellStart"/>
+            <w:r>
+              <w:t>research_grants_marks</w:t>
+            </w:r>
+            <w:proofErr w:type="spellEnd"/>
+            <w:r>
+              <w:t>}</w:t>
             </w:r>
           </w:p>
         </w:tc>
@@ -13133,7 +13907,15 @@
               <w:pStyle w:val="TableParagraph"/>
             </w:pPr>
             <w:r>
-              <w:t>{research_grants_verified_marks}</w:t>
+              <w:t>{</w:t>
+            </w:r>
+            <w:proofErr w:type="spellStart"/>
+            <w:r>
+              <w:t>research_grants_verified_marks</w:t>
+            </w:r>
+            <w:proofErr w:type="spellEnd"/>
+            <w:r>
+              <w:t>}</w:t>
             </w:r>
           </w:p>
         </w:tc>
@@ -13863,7 +14645,15 @@
               <w:pStyle w:val="TableParagraph"/>
             </w:pPr>
             <w:r>
-              <w:t>{training_marks}</w:t>
+              <w:t>{</w:t>
+            </w:r>
+            <w:proofErr w:type="spellStart"/>
+            <w:r>
+              <w:t>training_marks</w:t>
+            </w:r>
+            <w:proofErr w:type="spellEnd"/>
+            <w:r>
+              <w:t>}</w:t>
             </w:r>
           </w:p>
         </w:tc>
@@ -13877,7 +14667,15 @@
               <w:pStyle w:val="TableParagraph"/>
             </w:pPr>
             <w:r>
-              <w:t>{training_verified_marks}</w:t>
+              <w:t>{</w:t>
+            </w:r>
+            <w:proofErr w:type="spellStart"/>
+            <w:r>
+              <w:t>training_verified_marks</w:t>
+            </w:r>
+            <w:proofErr w:type="spellEnd"/>
+            <w:r>
+              <w:t>}</w:t>
             </w:r>
           </w:p>
         </w:tc>
@@ -14176,7 +14974,15 @@
               <w:pStyle w:val="TableParagraph"/>
             </w:pPr>
             <w:r>
-              <w:t>{nonresearch_grants_marks}</w:t>
+              <w:t>{</w:t>
+            </w:r>
+            <w:proofErr w:type="spellStart"/>
+            <w:r>
+              <w:t>nonresearch_grants_marks</w:t>
+            </w:r>
+            <w:proofErr w:type="spellEnd"/>
+            <w:r>
+              <w:t>}</w:t>
             </w:r>
           </w:p>
         </w:tc>
@@ -14190,7 +14996,15 @@
               <w:pStyle w:val="TableParagraph"/>
             </w:pPr>
             <w:r>
-              <w:t>{nonresearch_grants_verified_marks}</w:t>
+              <w:t>{</w:t>
+            </w:r>
+            <w:proofErr w:type="spellStart"/>
+            <w:r>
+              <w:t>nonresearch_grants_verified_marks</w:t>
+            </w:r>
+            <w:proofErr w:type="spellEnd"/>
+            <w:r>
+              <w:t>}</w:t>
             </w:r>
           </w:p>
         </w:tc>
@@ -14309,7 +15123,14 @@
               <w:rPr>
                 <w:b/>
               </w:rPr>
-              <w:t>(non</w:t>
+              <w:t>(</w:t>
+            </w:r>
+            <w:proofErr w:type="spellStart"/>
+            <w:r>
+              <w:rPr>
+                <w:b/>
+              </w:rPr>
+              <w:t>non</w:t>
             </w:r>
             <w:r>
               <w:rPr>
@@ -14324,6 +15145,7 @@
               </w:rPr>
               <w:t>start</w:t>
             </w:r>
+            <w:proofErr w:type="spellEnd"/>
             <w:r>
               <w:rPr>
                 <w:b/>
@@ -14434,8 +15256,16 @@
               <w:rPr>
                 <w:b/>
               </w:rPr>
-              <w:t>above 50k in academic year )</w:t>
-            </w:r>
+              <w:t xml:space="preserve">above 50k in academic </w:t>
+            </w:r>
+            <w:proofErr w:type="gramStart"/>
+            <w:r>
+              <w:rPr>
+                <w:b/>
+              </w:rPr>
+              <w:t>year )</w:t>
+            </w:r>
+            <w:proofErr w:type="gramEnd"/>
           </w:p>
         </w:tc>
         <w:tc>
@@ -14470,7 +15300,15 @@
               <w:pStyle w:val="TableParagraph"/>
             </w:pPr>
             <w:r>
-              <w:t>{commercialized_products_marks}</w:t>
+              <w:t>{</w:t>
+            </w:r>
+            <w:proofErr w:type="spellStart"/>
+            <w:r>
+              <w:t>commercialized_products_marks</w:t>
+            </w:r>
+            <w:proofErr w:type="spellEnd"/>
+            <w:r>
+              <w:t>}</w:t>
             </w:r>
           </w:p>
         </w:tc>
@@ -14484,7 +15322,15 @@
               <w:pStyle w:val="TableParagraph"/>
             </w:pPr>
             <w:r>
-              <w:t>{commercialized_products_verified_marks}</w:t>
+              <w:t>{</w:t>
+            </w:r>
+            <w:proofErr w:type="spellStart"/>
+            <w:r>
+              <w:t>commercialized_products_verified_marks</w:t>
+            </w:r>
+            <w:proofErr w:type="spellEnd"/>
+            <w:r>
+              <w:t>}</w:t>
             </w:r>
           </w:p>
         </w:tc>
@@ -14651,7 +15497,15 @@
               <w:pStyle w:val="TableParagraph"/>
             </w:pPr>
             <w:r>
-              <w:t>{developed_products_marks}</w:t>
+              <w:t>{</w:t>
+            </w:r>
+            <w:proofErr w:type="spellStart"/>
+            <w:r>
+              <w:t>developed_products_marks</w:t>
+            </w:r>
+            <w:proofErr w:type="spellEnd"/>
+            <w:r>
+              <w:t>}</w:t>
             </w:r>
           </w:p>
         </w:tc>
@@ -14665,7 +15519,15 @@
               <w:pStyle w:val="TableParagraph"/>
             </w:pPr>
             <w:r>
-              <w:t>{developed_products_verified_marks}</w:t>
+              <w:t>{</w:t>
+            </w:r>
+            <w:proofErr w:type="spellStart"/>
+            <w:r>
+              <w:t>developed_products_verified_marks</w:t>
+            </w:r>
+            <w:proofErr w:type="spellEnd"/>
+            <w:r>
+              <w:t>}</w:t>
             </w:r>
           </w:p>
         </w:tc>
@@ -14819,7 +15681,15 @@
               <w:pStyle w:val="TableParagraph"/>
             </w:pPr>
             <w:r>
-              <w:t>{poc_products_marks}</w:t>
+              <w:t>{</w:t>
+            </w:r>
+            <w:proofErr w:type="spellStart"/>
+            <w:r>
+              <w:t>poc_products_marks</w:t>
+            </w:r>
+            <w:proofErr w:type="spellEnd"/>
+            <w:r>
+              <w:t>}</w:t>
             </w:r>
           </w:p>
         </w:tc>
@@ -14833,7 +15703,15 @@
               <w:pStyle w:val="TableParagraph"/>
             </w:pPr>
             <w:r>
-              <w:t>{poc_products_verified_marks}</w:t>
+              <w:t>{</w:t>
+            </w:r>
+            <w:proofErr w:type="spellStart"/>
+            <w:r>
+              <w:t>poc_products_verified_marks</w:t>
+            </w:r>
+            <w:proofErr w:type="spellEnd"/>
+            <w:r>
+              <w:t>}</w:t>
             </w:r>
           </w:p>
         </w:tc>
@@ -15157,7 +16035,7 @@
           </mc:Choice>
           <mc:Fallback>
             <w:pict>
-              <v:shape w14:anchorId="7230B2B7" id="Graphic 7" o:spid="_x0000_s1026" style="position:absolute;margin-left:24pt;margin-top:24pt;width:547.45pt;height:794.05pt;z-index:-16536064;visibility:visible;mso-wrap-style:square;mso-wrap-distance-left:0;mso-wrap-distance-top:0;mso-wrap-distance-right:0;mso-wrap-distance-bottom:0;mso-position-horizontal:absolute;mso-position-horizontal-relative:page;mso-position-vertical:absolute;mso-position-vertical-relative:page;v-text-anchor:top" coordsize="6952615,10084435" o:gfxdata="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" path="m6886689,65532r-9131,l6877558,74676r,9934651l74676,10009327r,-9934651l6877558,74676r,-9144l74676,65532r-9144,l65532,74625r,9934702l65532,10018471r9144,l6877558,10018471r9131,l6886689,10009327r,-9934651l6886689,65532xem6933946,18288r-38100,l6895846,56388r,18237l6895846,10009327r,18288l6877558,10027615r-6802882,l56388,10027615r,-18288l56388,74676r,-18288l74676,56388r6802882,l6895846,56388r,-38100l6877558,18288r-6802882,l56388,18288r-38100,l18288,56388r,10009327l56388,10065715r18288,l6877558,10065715r18288,l6933946,10065715r,-38100l6933946,10009327r,-9934651l6933946,56388r,-38100xem6952539,r-9195,l6943344,9144r,65481l6943344,10009327r,65545l6877558,10074872r-6802882,l9144,10074872r,-65545l9144,74676r,-65532l74676,9144r6802882,l6943344,9144r,-9144l6877558,,74676,,9144,,,,,9144,,10084003r9144,l6952539,10084003r,-9131l6952475,10009327r,-9934651l6952475,9144,6952539,xe" fillcolor="black" stroked="f">
+              <v:shape w14:anchorId="4DD95663" id="Graphic 7" o:spid="_x0000_s1026" style="position:absolute;margin-left:24pt;margin-top:24pt;width:547.45pt;height:794.05pt;z-index:-16536064;visibility:visible;mso-wrap-style:square;mso-wrap-distance-left:0;mso-wrap-distance-top:0;mso-wrap-distance-right:0;mso-wrap-distance-bottom:0;mso-position-horizontal:absolute;mso-position-horizontal-relative:page;mso-position-vertical:absolute;mso-position-vertical-relative:page;v-text-anchor:top" coordsize="6952615,10084435" o:gfxdata="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" path="m6886689,65532r-9131,l6877558,74676r,9934651l74676,10009327r,-9934651l6877558,74676r,-9144l74676,65532r-9144,l65532,74625r,9934702l65532,10018471r9144,l6877558,10018471r9131,l6886689,10009327r,-9934651l6886689,65532xem6933946,18288r-38100,l6895846,56388r,18237l6895846,10009327r,18288l6877558,10027615r-6802882,l56388,10027615r,-18288l56388,74676r,-18288l74676,56388r6802882,l6895846,56388r,-38100l6877558,18288r-6802882,l56388,18288r-38100,l18288,56388r,10009327l56388,10065715r18288,l6877558,10065715r18288,l6933946,10065715r,-38100l6933946,10009327r,-9934651l6933946,56388r,-38100xem6952539,r-9195,l6943344,9144r,65481l6943344,10009327r,65545l6877558,10074872r-6802882,l9144,10074872r,-65545l9144,74676r,-65532l74676,9144r6802882,l6943344,9144r,-9144l6877558,,74676,,9144,,,,,9144,,10084003r9144,l6952539,10084003r,-9131l6952475,10009327r,-9934651l6952475,9144,6952539,xe" fillcolor="black" stroked="f">
                 <v:path arrowok="t"/>
                 <w10:wrap anchorx="page" anchory="page"/>
               </v:shape>
@@ -15424,7 +16302,15 @@
               <w:pStyle w:val="TableParagraph"/>
             </w:pPr>
             <w:r>
-              <w:t>{startup_revenue_pccoe_marks}</w:t>
+              <w:t>{</w:t>
+            </w:r>
+            <w:proofErr w:type="spellStart"/>
+            <w:r>
+              <w:t>startup_revenue_pccoe_marks</w:t>
+            </w:r>
+            <w:proofErr w:type="spellEnd"/>
+            <w:r>
+              <w:t>}</w:t>
             </w:r>
           </w:p>
         </w:tc>
@@ -15437,7 +16323,15 @@
               <w:pStyle w:val="TableParagraph"/>
             </w:pPr>
             <w:r>
-              <w:t>{startup_revenue_pccoe_verified_marks}</w:t>
+              <w:t>{</w:t>
+            </w:r>
+            <w:proofErr w:type="spellStart"/>
+            <w:r>
+              <w:t>startup_revenue_pccoe_verified_marks</w:t>
+            </w:r>
+            <w:proofErr w:type="spellEnd"/>
+            <w:r>
+              <w:t>}</w:t>
             </w:r>
           </w:p>
         </w:tc>
@@ -15643,7 +16537,15 @@
               <w:pStyle w:val="TableParagraph"/>
             </w:pPr>
             <w:r>
-              <w:t>{startup_funding_pccoe_marks}</w:t>
+              <w:t>{</w:t>
+            </w:r>
+            <w:proofErr w:type="spellStart"/>
+            <w:r>
+              <w:t>startup_funding_pccoe_marks</w:t>
+            </w:r>
+            <w:proofErr w:type="spellEnd"/>
+            <w:r>
+              <w:t>}</w:t>
             </w:r>
           </w:p>
         </w:tc>
@@ -15656,7 +16558,15 @@
               <w:pStyle w:val="TableParagraph"/>
             </w:pPr>
             <w:r>
-              <w:t>{startup_funding_pccoe_verified_marks}</w:t>
+              <w:t>{</w:t>
+            </w:r>
+            <w:proofErr w:type="spellStart"/>
+            <w:r>
+              <w:t>startup_funding_pccoe_verified_marks</w:t>
+            </w:r>
+            <w:proofErr w:type="spellEnd"/>
+            <w:r>
+              <w:t>}</w:t>
             </w:r>
           </w:p>
         </w:tc>
@@ -15797,7 +16707,15 @@
               <w:pStyle w:val="TableParagraph"/>
             </w:pPr>
             <w:r>
-              <w:t>{startup_products_marks}</w:t>
+              <w:t>{</w:t>
+            </w:r>
+            <w:proofErr w:type="spellStart"/>
+            <w:r>
+              <w:t>startup_products_marks</w:t>
+            </w:r>
+            <w:proofErr w:type="spellEnd"/>
+            <w:r>
+              <w:t>}</w:t>
             </w:r>
           </w:p>
         </w:tc>
@@ -15810,7 +16728,15 @@
               <w:pStyle w:val="TableParagraph"/>
             </w:pPr>
             <w:r>
-              <w:t>{startup_products_verified_marks}</w:t>
+              <w:t>{</w:t>
+            </w:r>
+            <w:proofErr w:type="spellStart"/>
+            <w:r>
+              <w:t>startup_products_verified_marks</w:t>
+            </w:r>
+            <w:proofErr w:type="spellEnd"/>
+            <w:r>
+              <w:t>}</w:t>
             </w:r>
           </w:p>
         </w:tc>
@@ -15951,7 +16877,15 @@
               <w:pStyle w:val="TableParagraph"/>
             </w:pPr>
             <w:r>
-              <w:t>{startup_poc_marks}</w:t>
+              <w:t>{</w:t>
+            </w:r>
+            <w:proofErr w:type="spellStart"/>
+            <w:r>
+              <w:t>startup_poc_marks</w:t>
+            </w:r>
+            <w:proofErr w:type="spellEnd"/>
+            <w:r>
+              <w:t>}</w:t>
             </w:r>
           </w:p>
         </w:tc>
@@ -15964,7 +16898,15 @@
               <w:pStyle w:val="TableParagraph"/>
             </w:pPr>
             <w:r>
-              <w:t>{startup_poc_verified_marks}</w:t>
+              <w:t>{</w:t>
+            </w:r>
+            <w:proofErr w:type="spellStart"/>
+            <w:r>
+              <w:t>startup_poc_verified_marks</w:t>
+            </w:r>
+            <w:proofErr w:type="spellEnd"/>
+            <w:r>
+              <w:t>}</w:t>
             </w:r>
           </w:p>
         </w:tc>
@@ -16119,7 +17061,15 @@
               <w:pStyle w:val="TableParagraph"/>
             </w:pPr>
             <w:r>
-              <w:t>{startup_registered_marks}</w:t>
+              <w:t>{</w:t>
+            </w:r>
+            <w:proofErr w:type="spellStart"/>
+            <w:r>
+              <w:t>startup_registered_marks</w:t>
+            </w:r>
+            <w:proofErr w:type="spellEnd"/>
+            <w:r>
+              <w:t>}</w:t>
             </w:r>
           </w:p>
         </w:tc>
@@ -16132,7 +17082,15 @@
               <w:pStyle w:val="TableParagraph"/>
             </w:pPr>
             <w:r>
-              <w:t>{startup_registered_verified_marks}</w:t>
+              <w:t>{</w:t>
+            </w:r>
+            <w:proofErr w:type="spellStart"/>
+            <w:r>
+              <w:t>startup_registered_verified_marks</w:t>
+            </w:r>
+            <w:proofErr w:type="spellEnd"/>
+            <w:r>
+              <w:t>}</w:t>
             </w:r>
           </w:p>
         </w:tc>
@@ -16350,7 +17308,15 @@
               <w:pStyle w:val="TableParagraph"/>
             </w:pPr>
             <w:r>
-              <w:t>{international_awards_marks}</w:t>
+              <w:t>{</w:t>
+            </w:r>
+            <w:proofErr w:type="spellStart"/>
+            <w:r>
+              <w:t>international_awards_marks</w:t>
+            </w:r>
+            <w:proofErr w:type="spellEnd"/>
+            <w:r>
+              <w:t>}</w:t>
             </w:r>
           </w:p>
         </w:tc>
@@ -16363,7 +17329,15 @@
               <w:pStyle w:val="TableParagraph"/>
             </w:pPr>
             <w:r>
-              <w:t>{international_awards_verified_marks}</w:t>
+              <w:t>{</w:t>
+            </w:r>
+            <w:proofErr w:type="spellStart"/>
+            <w:r>
+              <w:t>international_awards_verified_marks</w:t>
+            </w:r>
+            <w:proofErr w:type="spellEnd"/>
+            <w:r>
+              <w:t>}</w:t>
             </w:r>
           </w:p>
         </w:tc>
@@ -16504,7 +17478,15 @@
               <w:pStyle w:val="TableParagraph"/>
             </w:pPr>
             <w:r>
-              <w:t>{government_awards_marks}</w:t>
+              <w:t>{</w:t>
+            </w:r>
+            <w:proofErr w:type="spellStart"/>
+            <w:r>
+              <w:t>government_awards_marks</w:t>
+            </w:r>
+            <w:proofErr w:type="spellEnd"/>
+            <w:r>
+              <w:t>}</w:t>
             </w:r>
           </w:p>
         </w:tc>
@@ -16517,7 +17499,15 @@
               <w:pStyle w:val="TableParagraph"/>
             </w:pPr>
             <w:r>
-              <w:t>{government_awards_verified_marks}</w:t>
+              <w:t>{</w:t>
+            </w:r>
+            <w:proofErr w:type="spellStart"/>
+            <w:r>
+              <w:t>government_awards_verified_marks</w:t>
+            </w:r>
+            <w:proofErr w:type="spellEnd"/>
+            <w:r>
+              <w:t>}</w:t>
             </w:r>
           </w:p>
         </w:tc>
@@ -16684,7 +17674,15 @@
               <w:pStyle w:val="TableParagraph"/>
             </w:pPr>
             <w:r>
-              <w:t>{national_awards_marks}</w:t>
+              <w:t>{</w:t>
+            </w:r>
+            <w:proofErr w:type="spellStart"/>
+            <w:r>
+              <w:t>national_awards_marks</w:t>
+            </w:r>
+            <w:proofErr w:type="spellEnd"/>
+            <w:r>
+              <w:t>}</w:t>
             </w:r>
           </w:p>
         </w:tc>
@@ -16697,7 +17695,15 @@
               <w:pStyle w:val="TableParagraph"/>
             </w:pPr>
             <w:r>
-              <w:t>{national_awards_verified_marks}</w:t>
+              <w:t>{</w:t>
+            </w:r>
+            <w:proofErr w:type="spellStart"/>
+            <w:r>
+              <w:t>national_awards_verified_marks</w:t>
+            </w:r>
+            <w:proofErr w:type="spellEnd"/>
+            <w:r>
+              <w:t>}</w:t>
             </w:r>
           </w:p>
         </w:tc>
@@ -16839,11 +17845,19 @@
               <w:pStyle w:val="TableParagraph"/>
             </w:pPr>
             <w:r>
-              <w:t>{international_fellowship</w:t>
+              <w:t>{</w:t>
+            </w:r>
+            <w:proofErr w:type="spellStart"/>
+            <w:r>
+              <w:t>international_fellowship</w:t>
             </w:r>
             <w:r>
               <w:lastRenderedPageBreak/>
-              <w:t>_marks}</w:t>
+              <w:t>_marks</w:t>
+            </w:r>
+            <w:proofErr w:type="spellEnd"/>
+            <w:r>
+              <w:t>}</w:t>
             </w:r>
           </w:p>
         </w:tc>
@@ -16857,11 +17871,19 @@
             </w:pPr>
             <w:r>
               <w:lastRenderedPageBreak/>
-              <w:t>{international_fellowship_v</w:t>
+              <w:t>{</w:t>
+            </w:r>
+            <w:proofErr w:type="spellStart"/>
+            <w:r>
+              <w:t>international_fellowship_v</w:t>
             </w:r>
             <w:r>
               <w:lastRenderedPageBreak/>
-              <w:t>erified_marks}</w:t>
+              <w:t>erified_marks</w:t>
+            </w:r>
+            <w:proofErr w:type="spellEnd"/>
+            <w:r>
+              <w:t>}</w:t>
             </w:r>
           </w:p>
         </w:tc>
@@ -17015,7 +18037,15 @@
               <w:pStyle w:val="TableParagraph"/>
             </w:pPr>
             <w:r>
-              <w:t>{national_fellowship_marks}</w:t>
+              <w:t>{</w:t>
+            </w:r>
+            <w:proofErr w:type="spellStart"/>
+            <w:r>
+              <w:t>national_fellowship_marks</w:t>
+            </w:r>
+            <w:proofErr w:type="spellEnd"/>
+            <w:r>
+              <w:t>}</w:t>
             </w:r>
           </w:p>
         </w:tc>
@@ -17028,7 +18058,15 @@
               <w:pStyle w:val="TableParagraph"/>
             </w:pPr>
             <w:r>
-              <w:t>{national_fellowship_verified_marks}</w:t>
+              <w:t>{</w:t>
+            </w:r>
+            <w:proofErr w:type="spellStart"/>
+            <w:r>
+              <w:t>national_fellowship_verified_marks</w:t>
+            </w:r>
+            <w:proofErr w:type="spellEnd"/>
+            <w:r>
+              <w:t>}</w:t>
             </w:r>
           </w:p>
         </w:tc>
@@ -17250,7 +18288,15 @@
               <w:pStyle w:val="TableParagraph"/>
             </w:pPr>
             <w:r>
-              <w:t>{active_mou_marks}</w:t>
+              <w:t>{</w:t>
+            </w:r>
+            <w:proofErr w:type="spellStart"/>
+            <w:r>
+              <w:t>active_mou_marks</w:t>
+            </w:r>
+            <w:proofErr w:type="spellEnd"/>
+            <w:r>
+              <w:t>}</w:t>
             </w:r>
           </w:p>
           <w:p>
@@ -17268,7 +18314,15 @@
               <w:pStyle w:val="TableParagraph"/>
             </w:pPr>
             <w:r>
-              <w:t>{active_mou_verified_marks}</w:t>
+              <w:t>{</w:t>
+            </w:r>
+            <w:proofErr w:type="spellStart"/>
+            <w:r>
+              <w:t>active_mou_verified_marks</w:t>
+            </w:r>
+            <w:proofErr w:type="spellEnd"/>
+            <w:r>
+              <w:t>}</w:t>
             </w:r>
           </w:p>
         </w:tc>
@@ -17475,7 +18529,15 @@
               <w:pStyle w:val="TableParagraph"/>
             </w:pPr>
             <w:r>
-              <w:t>{lab_development_marks}</w:t>
+              <w:t>{</w:t>
+            </w:r>
+            <w:proofErr w:type="spellStart"/>
+            <w:r>
+              <w:t>lab_development_marks</w:t>
+            </w:r>
+            <w:proofErr w:type="spellEnd"/>
+            <w:r>
+              <w:t>}</w:t>
             </w:r>
           </w:p>
           <w:p>
@@ -17493,7 +18555,15 @@
               <w:pStyle w:val="TableParagraph"/>
             </w:pPr>
             <w:r>
-              <w:t>{lab_development_verified_marks}</w:t>
+              <w:t>{</w:t>
+            </w:r>
+            <w:proofErr w:type="spellStart"/>
+            <w:r>
+              <w:t>lab_development_verified_marks</w:t>
+            </w:r>
+            <w:proofErr w:type="spellEnd"/>
+            <w:r>
+              <w:t>}</w:t>
             </w:r>
           </w:p>
           <w:p>
@@ -17703,7 +18773,15 @@
               <w:pStyle w:val="TableParagraph"/>
             </w:pPr>
             <w:r>
-              <w:t>{internships_placements_marks}</w:t>
+              <w:t>{</w:t>
+            </w:r>
+            <w:proofErr w:type="spellStart"/>
+            <w:r>
+              <w:t>internships_placements_marks</w:t>
+            </w:r>
+            <w:proofErr w:type="spellEnd"/>
+            <w:r>
+              <w:t>}</w:t>
             </w:r>
           </w:p>
           <w:p>
@@ -17721,7 +18799,15 @@
               <w:pStyle w:val="TableParagraph"/>
             </w:pPr>
             <w:r>
-              <w:t>{internships_placements_verified_marks}</w:t>
+              <w:t>{</w:t>
+            </w:r>
+            <w:proofErr w:type="spellStart"/>
+            <w:r>
+              <w:t>internships_placements_verified_marks</w:t>
+            </w:r>
+            <w:proofErr w:type="spellEnd"/>
+            <w:r>
+              <w:t>}</w:t>
             </w:r>
           </w:p>
         </w:tc>
@@ -17848,11 +18934,16 @@
               <w:pStyle w:val="TableParagraph"/>
             </w:pPr>
             <w:r>
-              <w:t>{B_total</w:t>
+              <w:t>{</w:t>
+            </w:r>
+            <w:proofErr w:type="spellStart"/>
+            <w:r>
+              <w:t>B_total</w:t>
             </w:r>
             <w:r>
               <w:t>_marks</w:t>
             </w:r>
+            <w:proofErr w:type="spellEnd"/>
             <w:r>
               <w:t>}</w:t>
             </w:r>
@@ -17869,9 +18960,11 @@
             <w:r>
               <w:t>{</w:t>
             </w:r>
+            <w:proofErr w:type="spellStart"/>
             <w:r>
               <w:t>section_b_total</w:t>
             </w:r>
+            <w:proofErr w:type="spellEnd"/>
             <w:r>
               <w:t>}</w:t>
             </w:r>
@@ -18286,7 +19379,35 @@
                 <w:color w:val="1A1A1A"/>
                 <w:spacing w:val="-5"/>
               </w:rPr>
-              <w:t>X=  {Prof_B}</w:t>
+              <w:t>X</w:t>
+            </w:r>
+            <w:proofErr w:type="gramStart"/>
+            <w:r>
+              <w:rPr>
+                <w:b/>
+                <w:color w:val="1A1A1A"/>
+                <w:spacing w:val="-5"/>
+              </w:rPr>
+              <w:t>=  {</w:t>
+            </w:r>
+            <w:proofErr w:type="spellStart"/>
+            <w:proofErr w:type="gramEnd"/>
+            <w:r>
+              <w:rPr>
+                <w:b/>
+                <w:color w:val="1A1A1A"/>
+                <w:spacing w:val="-5"/>
+              </w:rPr>
+              <w:t>Prof_B</w:t>
+            </w:r>
+            <w:proofErr w:type="spellEnd"/>
+            <w:r>
+              <w:rPr>
+                <w:b/>
+                <w:color w:val="1A1A1A"/>
+                <w:spacing w:val="-5"/>
+              </w:rPr>
+              <w:t>}</w:t>
             </w:r>
           </w:p>
         </w:tc>
@@ -18309,7 +19430,35 @@
                 <w:color w:val="1A1A1A"/>
                 <w:spacing w:val="-5"/>
               </w:rPr>
-              <w:t>Y=  {Assoc_B}</w:t>
+              <w:t>Y</w:t>
+            </w:r>
+            <w:proofErr w:type="gramStart"/>
+            <w:r>
+              <w:rPr>
+                <w:b/>
+                <w:color w:val="1A1A1A"/>
+                <w:spacing w:val="-5"/>
+              </w:rPr>
+              <w:t>=  {</w:t>
+            </w:r>
+            <w:proofErr w:type="spellStart"/>
+            <w:proofErr w:type="gramEnd"/>
+            <w:r>
+              <w:rPr>
+                <w:b/>
+                <w:color w:val="1A1A1A"/>
+                <w:spacing w:val="-5"/>
+              </w:rPr>
+              <w:t>Assoc_B</w:t>
+            </w:r>
+            <w:proofErr w:type="spellEnd"/>
+            <w:r>
+              <w:rPr>
+                <w:b/>
+                <w:color w:val="1A1A1A"/>
+                <w:spacing w:val="-5"/>
+              </w:rPr>
+              <w:t>}</w:t>
             </w:r>
           </w:p>
         </w:tc>
@@ -18332,7 +19481,35 @@
                 <w:color w:val="1A1A1A"/>
                 <w:spacing w:val="-5"/>
               </w:rPr>
-              <w:t>Z=  {Assis_B}</w:t>
+              <w:t>Z</w:t>
+            </w:r>
+            <w:proofErr w:type="gramStart"/>
+            <w:r>
+              <w:rPr>
+                <w:b/>
+                <w:color w:val="1A1A1A"/>
+                <w:spacing w:val="-5"/>
+              </w:rPr>
+              <w:t>=  {</w:t>
+            </w:r>
+            <w:proofErr w:type="spellStart"/>
+            <w:proofErr w:type="gramEnd"/>
+            <w:r>
+              <w:rPr>
+                <w:b/>
+                <w:color w:val="1A1A1A"/>
+                <w:spacing w:val="-5"/>
+              </w:rPr>
+              <w:t>Assis_B</w:t>
+            </w:r>
+            <w:proofErr w:type="spellEnd"/>
+            <w:r>
+              <w:rPr>
+                <w:b/>
+                <w:color w:val="1A1A1A"/>
+                <w:spacing w:val="-5"/>
+              </w:rPr>
+              <w:t>}</w:t>
             </w:r>
           </w:p>
         </w:tc>
@@ -18417,15 +19594,33 @@
                 <w:b/>
                 <w:color w:val="1A1A1A"/>
               </w:rPr>
-              <w:t>(370, X)= {</w:t>
-            </w:r>
+              <w:t xml:space="preserve">(370, </w:t>
+            </w:r>
+            <w:proofErr w:type="gramStart"/>
             <w:r>
               <w:rPr>
                 <w:b/>
                 <w:color w:val="1A1A1A"/>
               </w:rPr>
+              <w:t>X)=</w:t>
+            </w:r>
+            <w:proofErr w:type="gramEnd"/>
+            <w:r>
+              <w:rPr>
+                <w:b/>
+                <w:color w:val="1A1A1A"/>
+              </w:rPr>
+              <w:t xml:space="preserve"> {</w:t>
+            </w:r>
+            <w:proofErr w:type="spellStart"/>
+            <w:r>
+              <w:rPr>
+                <w:b/>
+                <w:color w:val="1A1A1A"/>
+              </w:rPr>
               <w:t>Prof_B_total_marks</w:t>
             </w:r>
+            <w:proofErr w:type="spellEnd"/>
             <w:r>
               <w:rPr>
                 <w:b/>
@@ -18471,7 +19666,25 @@
                 <w:color w:val="1A1A1A"/>
                 <w:spacing w:val="-2"/>
               </w:rPr>
-              <w:t>(300,Y)=</w:t>
+              <w:t>(</w:t>
+            </w:r>
+            <w:proofErr w:type="gramStart"/>
+            <w:r>
+              <w:rPr>
+                <w:b/>
+                <w:color w:val="1A1A1A"/>
+                <w:spacing w:val="-2"/>
+              </w:rPr>
+              <w:t>300,Y</w:t>
+            </w:r>
+            <w:proofErr w:type="gramEnd"/>
+            <w:r>
+              <w:rPr>
+                <w:b/>
+                <w:color w:val="1A1A1A"/>
+                <w:spacing w:val="-2"/>
+              </w:rPr>
+              <w:t>)=</w:t>
             </w:r>
             <w:r>
               <w:rPr>
@@ -18488,7 +19701,25 @@
                 <w:color w:val="1A1A1A"/>
                 <w:spacing w:val="-2"/>
               </w:rPr>
-              <w:t>{Assoc_B_total_marks}</w:t>
+              <w:t>{</w:t>
+            </w:r>
+            <w:proofErr w:type="spellStart"/>
+            <w:r>
+              <w:rPr>
+                <w:b/>
+                <w:color w:val="1A1A1A"/>
+                <w:spacing w:val="-2"/>
+              </w:rPr>
+              <w:t>Assoc_B_total_marks</w:t>
+            </w:r>
+            <w:proofErr w:type="spellEnd"/>
+            <w:r>
+              <w:rPr>
+                <w:b/>
+                <w:color w:val="1A1A1A"/>
+                <w:spacing w:val="-2"/>
+              </w:rPr>
+              <w:t>}</w:t>
             </w:r>
           </w:p>
           <w:p>
@@ -18537,15 +19768,61 @@
                 <w:color w:val="1A1A1A"/>
                 <w:spacing w:val="-2"/>
               </w:rPr>
-              <w:t xml:space="preserve">(210,Z)=  </w:t>
-            </w:r>
+              <w:t>(</w:t>
+            </w:r>
+            <w:proofErr w:type="gramStart"/>
             <w:r>
               <w:rPr>
                 <w:b/>
                 <w:color w:val="1A1A1A"/>
                 <w:spacing w:val="-2"/>
               </w:rPr>
-              <w:t>{Assis_B_total_marks}</w:t>
+              <w:t>210,Z</w:t>
+            </w:r>
+            <w:proofErr w:type="gramEnd"/>
+            <w:r>
+              <w:rPr>
+                <w:b/>
+                <w:color w:val="1A1A1A"/>
+                <w:spacing w:val="-2"/>
+              </w:rPr>
+              <w:t>)</w:t>
+            </w:r>
+            <w:proofErr w:type="gramStart"/>
+            <w:r>
+              <w:rPr>
+                <w:b/>
+                <w:color w:val="1A1A1A"/>
+                <w:spacing w:val="-2"/>
+              </w:rPr>
+              <w:t xml:space="preserve">=  </w:t>
+            </w:r>
+            <w:r>
+              <w:rPr>
+                <w:b/>
+                <w:color w:val="1A1A1A"/>
+                <w:spacing w:val="-2"/>
+              </w:rPr>
+              <w:t>{</w:t>
+            </w:r>
+            <w:proofErr w:type="spellStart"/>
+            <w:proofErr w:type="gramEnd"/>
+            <w:r>
+              <w:rPr>
+                <w:b/>
+                <w:color w:val="1A1A1A"/>
+                <w:spacing w:val="-2"/>
+              </w:rPr>
+              <w:t>Assis_B_total_marks</w:t>
+            </w:r>
+            <w:proofErr w:type="spellEnd"/>
+            <w:r>
+              <w:rPr>
+                <w:b/>
+                <w:color w:val="1A1A1A"/>
+                <w:spacing w:val="-2"/>
+              </w:rPr>
+              <w:t>}</w:t>
             </w:r>
           </w:p>
         </w:tc>
@@ -18616,7 +19893,23 @@
                 <w:b/>
                 <w:bCs/>
               </w:rPr>
-              <w:t>{Prof_B_total_verified}</w:t>
+              <w:t>{</w:t>
+            </w:r>
+            <w:proofErr w:type="spellStart"/>
+            <w:r>
+              <w:rPr>
+                <w:b/>
+                <w:bCs/>
+              </w:rPr>
+              <w:t>Prof_B_total_verified</w:t>
+            </w:r>
+            <w:proofErr w:type="spellEnd"/>
+            <w:r>
+              <w:rPr>
+                <w:b/>
+                <w:bCs/>
+              </w:rPr>
+              <w:t>}</w:t>
             </w:r>
           </w:p>
         </w:tc>
@@ -18637,7 +19930,23 @@
                 <w:b/>
                 <w:bCs/>
               </w:rPr>
-              <w:t>{Assoc_B_total_verified}</w:t>
+              <w:t>{</w:t>
+            </w:r>
+            <w:proofErr w:type="spellStart"/>
+            <w:r>
+              <w:rPr>
+                <w:b/>
+                <w:bCs/>
+              </w:rPr>
+              <w:t>Assoc_B_total_verified</w:t>
+            </w:r>
+            <w:proofErr w:type="spellEnd"/>
+            <w:r>
+              <w:rPr>
+                <w:b/>
+                <w:bCs/>
+              </w:rPr>
+              <w:t>}</w:t>
             </w:r>
           </w:p>
         </w:tc>
@@ -18658,7 +19967,23 @@
                 <w:b/>
                 <w:bCs/>
               </w:rPr>
-              <w:t>{Assis_B_total_verified}</w:t>
+              <w:t>{</w:t>
+            </w:r>
+            <w:proofErr w:type="spellStart"/>
+            <w:r>
+              <w:rPr>
+                <w:b/>
+                <w:bCs/>
+              </w:rPr>
+              <w:t>Assis_B_total_verified</w:t>
+            </w:r>
+            <w:proofErr w:type="spellEnd"/>
+            <w:r>
+              <w:rPr>
+                <w:b/>
+                <w:bCs/>
+              </w:rPr>
+              <w:t>}</w:t>
             </w:r>
           </w:p>
         </w:tc>
@@ -18728,7 +20053,15 @@
               <w:pStyle w:val="TableParagraph"/>
             </w:pPr>
             <w:r>
-              <w:t xml:space="preserve"> {verf_committee_name}</w:t>
+              <w:t xml:space="preserve"> {</w:t>
+            </w:r>
+            <w:proofErr w:type="spellStart"/>
+            <w:r>
+              <w:t>verf_committee_name</w:t>
+            </w:r>
+            <w:proofErr w:type="spellEnd"/>
+            <w:r>
+              <w:t>}</w:t>
             </w:r>
           </w:p>
         </w:tc>
@@ -19080,7 +20413,7 @@
           </mc:Choice>
           <mc:Fallback>
             <w:pict>
-              <v:shape w14:anchorId="2309735E" id="Graphic 8" o:spid="_x0000_s1026" style="position:absolute;margin-left:24pt;margin-top:24pt;width:547.45pt;height:794.05pt;z-index:-251659776;visibility:visible;mso-wrap-style:square;mso-wrap-distance-left:0;mso-wrap-distance-top:0;mso-wrap-distance-right:0;mso-wrap-distance-bottom:0;mso-position-horizontal:absolute;mso-position-horizontal-relative:page;mso-position-vertical:absolute;mso-position-vertical-relative:page;v-text-anchor:top" coordsize="6952615,10084435" o:gfxdata="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" path="m6886689,65532r-9131,l6877558,74676r,9934651l74676,10009327r,-9934651l6877558,74676r,-9144l74676,65532r-9144,l65532,74625r,9934702l65532,10018471r9144,l6877558,10018471r9131,l6886689,10009327r,-9934651l6886689,65532xem6933946,18288r-38100,l6895846,56388r,18237l6895846,10009327r,18288l6877558,10027615r-6802882,l56388,10027615r,-18288l56388,74676r,-18288l74676,56388r6802882,l6895846,56388r,-38100l6877558,18288r-6802882,l56388,18288r-38100,l18288,56388r,10009327l56388,10065715r18288,l6877558,10065715r18288,l6933946,10065715r,-38100l6933946,10009327r,-9934651l6933946,56388r,-38100xem6952539,r-9195,l6943344,9144r,65481l6943344,10009327r,65545l6877558,10074872r-6802882,l9144,10074872r,-65545l9144,74676r,-65532l74676,9144r6802882,l6943344,9144r,-9144l6877558,,74676,,9144,,,,,9144,,10084003r9144,l6952539,10084003r,-9131l6952475,10009327r,-9934651l6952475,9144,6952539,xe" fillcolor="black" stroked="f">
+              <v:shape w14:anchorId="5E0C8599" id="Graphic 8" o:spid="_x0000_s1026" style="position:absolute;margin-left:24pt;margin-top:24pt;width:547.45pt;height:794.05pt;z-index:-251659776;visibility:visible;mso-wrap-style:square;mso-wrap-distance-left:0;mso-wrap-distance-top:0;mso-wrap-distance-right:0;mso-wrap-distance-bottom:0;mso-position-horizontal:absolute;mso-position-horizontal-relative:page;mso-position-vertical:absolute;mso-position-vertical-relative:page;v-text-anchor:top" coordsize="6952615,10084435" o:gfxdata="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" path="m6886689,65532r-9131,l6877558,74676r,9934651l74676,10009327r,-9934651l6877558,74676r,-9144l74676,65532r-9144,l65532,74625r,9934702l65532,10018471r9144,l6877558,10018471r9131,l6886689,10009327r,-9934651l6886689,65532xem6933946,18288r-38100,l6895846,56388r,18237l6895846,10009327r,18288l6877558,10027615r-6802882,l56388,10027615r,-18288l56388,74676r,-18288l74676,56388r6802882,l6895846,56388r,-38100l6877558,18288r-6802882,l56388,18288r-38100,l18288,56388r,10009327l56388,10065715r18288,l6877558,10065715r18288,l6933946,10065715r,-38100l6933946,10009327r,-9934651l6933946,56388r,-38100xem6952539,r-9195,l6943344,9144r,65481l6943344,10009327r,65545l6877558,10074872r-6802882,l9144,10074872r,-65545l9144,74676r,-65532l74676,9144r6802882,l6943344,9144r,-9144l6877558,,74676,,9144,,,,,9144,,10084003r9144,l6952539,10084003r,-9131l6952475,10009327r,-9934651l6952475,9144,6952539,xe" fillcolor="black" stroked="f">
                 <v:path arrowok="t"/>
                 <w10:wrap anchorx="page" anchory="page"/>
               </v:shape>
@@ -20281,7 +21614,7 @@
           </mc:Choice>
           <mc:Fallback>
             <w:pict>
-              <v:shape w14:anchorId="6700B57B" id="Graphic 9" o:spid="_x0000_s1026" style="position:absolute;margin-left:24pt;margin-top:24pt;width:547.45pt;height:794.05pt;z-index:-251657728;visibility:visible;mso-wrap-style:square;mso-wrap-distance-left:0;mso-wrap-distance-top:0;mso-wrap-distance-right:0;mso-wrap-distance-bottom:0;mso-position-horizontal:absolute;mso-position-horizontal-relative:page;mso-position-vertical:absolute;mso-position-vertical-relative:page;v-text-anchor:top" coordsize="6952615,10084435" o:gfxdata="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" path="m6886689,65532r-9131,l6877558,74676r,9934651l74676,10009327r,-9934651l6877558,74676r,-9144l74676,65532r-9144,l65532,74625r,9934702l65532,10018471r9144,l6877558,10018471r9131,l6886689,10009327r,-9934651l6886689,65532xem6933946,18288r-38100,l6895846,56388r,18237l6895846,10009327r,18288l6877558,10027615r-6802882,l56388,10027615r,-18288l56388,74676r,-18288l74676,56388r6802882,l6895846,56388r,-38100l6877558,18288r-6802882,l56388,18288r-38100,l18288,56388r,10009327l56388,10065715r18288,l6877558,10065715r18288,l6933946,10065715r,-38100l6933946,10009327r,-9934651l6933946,56388r,-38100xem6952539,r-9195,l6943344,9144r,65481l6943344,10009327r,65545l6877558,10074872r-6802882,l9144,10074872r,-65545l9144,74676r,-65532l74676,9144r6802882,l6943344,9144r,-9144l6877558,,74676,,9144,,,,,9144,,10084003r9144,l6952539,10084003r,-9131l6952475,10009327r,-9934651l6952475,9144,6952539,xe" fillcolor="black" stroked="f">
+              <v:shape w14:anchorId="5A5E1748" id="Graphic 9" o:spid="_x0000_s1026" style="position:absolute;margin-left:24pt;margin-top:24pt;width:547.45pt;height:794.05pt;z-index:-251657728;visibility:visible;mso-wrap-style:square;mso-wrap-distance-left:0;mso-wrap-distance-top:0;mso-wrap-distance-right:0;mso-wrap-distance-bottom:0;mso-position-horizontal:absolute;mso-position-horizontal-relative:page;mso-position-vertical:absolute;mso-position-vertical-relative:page;v-text-anchor:top" coordsize="6952615,10084435" o:gfxdata="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" path="m6886689,65532r-9131,l6877558,74676r,9934651l74676,10009327r,-9934651l6877558,74676r,-9144l74676,65532r-9144,l65532,74625r,9934702l65532,10018471r9144,l6877558,10018471r9131,l6886689,10009327r,-9934651l6886689,65532xem6933946,18288r-38100,l6895846,56388r,18237l6895846,10009327r,18288l6877558,10027615r-6802882,l56388,10027615r,-18288l56388,74676r,-18288l74676,56388r6802882,l6895846,56388r,-38100l6877558,18288r-6802882,l56388,18288r-38100,l18288,56388r,10009327l56388,10065715r18288,l6877558,10065715r18288,l6933946,10065715r,-38100l6933946,10009327r,-9934651l6933946,56388r,-38100xem6952539,r-9195,l6943344,9144r,65481l6943344,10009327r,65545l6877558,10074872r-6802882,l9144,10074872r,-65545l9144,74676r,-65532l74676,9144r6802882,l6943344,9144r,-9144l6877558,,74676,,9144,,,,,9144,,10084003r9144,l6952539,10084003r,-9131l6952475,10009327r,-9934651l6952475,9144,6952539,xe" fillcolor="black" stroked="f">
                 <v:path arrowok="t"/>
                 <w10:wrap anchorx="page" anchory="page"/>
               </v:shape>
@@ -20654,6 +21987,7 @@
               </w:rPr>
               <w:t xml:space="preserve"> </w:t>
             </w:r>
+            <w:proofErr w:type="gramStart"/>
             <w:r>
               <w:rPr>
                 <w:b/>
@@ -20674,6 +22008,7 @@
               </w:rPr>
               <w:t>]</w:t>
             </w:r>
+            <w:proofErr w:type="gramEnd"/>
           </w:p>
         </w:tc>
         <w:tc>
@@ -20772,11 +22107,16 @@
             <w:r>
               <w:t>{</w:t>
             </w:r>
+            <w:proofErr w:type="spellStart"/>
             <w:r>
               <w:t>Prof_</w:t>
             </w:r>
             <w:r>
-              <w:t>qualification_marks}</w:t>
+              <w:t>qualification_marks</w:t>
+            </w:r>
+            <w:proofErr w:type="spellEnd"/>
+            <w:r>
+              <w:t>}</w:t>
             </w:r>
           </w:p>
           <w:p>
@@ -20958,8 +22298,16 @@
               <w:rPr>
                 <w:b/>
               </w:rPr>
-              <w:t>[ Asst Prof. ]</w:t>
-            </w:r>
+              <w:t xml:space="preserve">[ Asst </w:t>
+            </w:r>
+            <w:proofErr w:type="gramStart"/>
+            <w:r>
+              <w:rPr>
+                <w:b/>
+              </w:rPr>
+              <w:t>Prof. ]</w:t>
+            </w:r>
+            <w:proofErr w:type="gramEnd"/>
           </w:p>
         </w:tc>
         <w:tc>
@@ -21098,7 +22446,15 @@
               <w:pStyle w:val="TableParagraph"/>
             </w:pPr>
             <w:r>
-              <w:t>{qualification_marks}</w:t>
+              <w:t>{</w:t>
+            </w:r>
+            <w:proofErr w:type="spellStart"/>
+            <w:r>
+              <w:t>qualification_marks</w:t>
+            </w:r>
+            <w:proofErr w:type="spellEnd"/>
+            <w:r>
+              <w:t>}</w:t>
             </w:r>
           </w:p>
           <w:p>
@@ -21386,7 +22742,15 @@
               <w:pStyle w:val="TableParagraph"/>
             </w:pPr>
             <w:r>
-              <w:t>{training_attended_marks}</w:t>
+              <w:t>{</w:t>
+            </w:r>
+            <w:proofErr w:type="spellStart"/>
+            <w:r>
+              <w:t>training_attended_marks</w:t>
+            </w:r>
+            <w:proofErr w:type="spellEnd"/>
+            <w:r>
+              <w:t>}</w:t>
             </w:r>
           </w:p>
           <w:p>
@@ -22317,7 +23681,15 @@
               <w:pStyle w:val="TableParagraph"/>
             </w:pPr>
             <w:r>
-              <w:t>{training_organized_marks}</w:t>
+              <w:t>{</w:t>
+            </w:r>
+            <w:proofErr w:type="spellStart"/>
+            <w:r>
+              <w:t>training_organized_marks</w:t>
+            </w:r>
+            <w:proofErr w:type="spellEnd"/>
+            <w:r>
+              <w:t>}</w:t>
             </w:r>
           </w:p>
           <w:p>
@@ -23256,7 +24628,15 @@
               <w:pStyle w:val="TableParagraph"/>
             </w:pPr>
             <w:r>
-              <w:t>{phd_guided_marks}</w:t>
+              <w:t>{</w:t>
+            </w:r>
+            <w:proofErr w:type="spellStart"/>
+            <w:r>
+              <w:t>phd_guided_marks</w:t>
+            </w:r>
+            <w:proofErr w:type="spellEnd"/>
+            <w:r>
+              <w:t>}</w:t>
             </w:r>
           </w:p>
           <w:p>
@@ -23769,6 +25149,7 @@
               </w:rPr>
               <w:t xml:space="preserve"> </w:t>
             </w:r>
+            <w:proofErr w:type="gramStart"/>
             <w:r>
               <w:rPr>
                 <w:rFonts w:ascii="Calibri"/>
@@ -23791,6 +25172,7 @@
               </w:rPr>
               <w:t>:</w:t>
             </w:r>
+            <w:proofErr w:type="gramEnd"/>
             <w:r>
               <w:rPr>
                 <w:rFonts w:ascii="Calibri"/>
@@ -23833,12 +25215,14 @@
               </w:rPr>
               <w:t>{</w:t>
             </w:r>
+            <w:proofErr w:type="spellStart"/>
             <w:r>
               <w:rPr>
                 <w:sz w:val="20"/>
               </w:rPr>
               <w:t>section_c_total</w:t>
             </w:r>
+            <w:proofErr w:type="spellEnd"/>
             <w:r>
               <w:rPr>
                 <w:sz w:val="20"/>
@@ -24181,7 +25565,7 @@
           </mc:Choice>
           <mc:Fallback>
             <w:pict>
-              <v:shape w14:anchorId="1644F9FB" id="Graphic 10" o:spid="_x0000_s1026" style="position:absolute;margin-left:24pt;margin-top:24pt;width:547.45pt;height:794.05pt;z-index:-16534528;visibility:visible;mso-wrap-style:square;mso-wrap-distance-left:0;mso-wrap-distance-top:0;mso-wrap-distance-right:0;mso-wrap-distance-bottom:0;mso-position-horizontal:absolute;mso-position-horizontal-relative:page;mso-position-vertical:absolute;mso-position-vertical-relative:page;v-text-anchor:top" coordsize="6952615,10084435" o:gfxdata="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" path="m6886689,65532r-9131,l6877558,74676r,9934651l74676,10009327r,-9934651l6877558,74676r,-9144l74676,65532r-9144,l65532,74625r,9934702l65532,10018471r9144,l6877558,10018471r9131,l6886689,10009327r,-9934651l6886689,65532xem6933946,18288r-38100,l6895846,56388r,18237l6895846,10009327r,18288l6877558,10027615r-6802882,l56388,10027615r,-18288l56388,74676r,-18288l74676,56388r6802882,l6895846,56388r,-38100l6877558,18288r-6802882,l56388,18288r-38100,l18288,56388r,10009327l56388,10065715r18288,l6877558,10065715r18288,l6933946,10065715r,-38100l6933946,10009327r,-9934651l6933946,56388r,-38100xem6952539,r-9195,l6943344,9144r,65481l6943344,10009327r,65545l6877558,10074872r-6802882,l9144,10074872r,-65545l9144,74676r,-65532l74676,9144r6802882,l6943344,9144r,-9144l6877558,,74676,,9144,,,,,9144,,10084003r9144,l6952539,10084003r,-9131l6952475,10009327r,-9934651l6952475,9144,6952539,xe" fillcolor="black" stroked="f">
+              <v:shape w14:anchorId="380E8997" id="Graphic 10" o:spid="_x0000_s1026" style="position:absolute;margin-left:24pt;margin-top:24pt;width:547.45pt;height:794.05pt;z-index:-16534528;visibility:visible;mso-wrap-style:square;mso-wrap-distance-left:0;mso-wrap-distance-top:0;mso-wrap-distance-right:0;mso-wrap-distance-bottom:0;mso-position-horizontal:absolute;mso-position-horizontal-relative:page;mso-position-vertical:absolute;mso-position-vertical-relative:page;v-text-anchor:top" coordsize="6952615,10084435" o:gfxdata="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" path="m6886689,65532r-9131,l6877558,74676r,9934651l74676,10009327r,-9934651l6877558,74676r,-9144l74676,65532r-9144,l65532,74625r,9934702l65532,10018471r9144,l6877558,10018471r9131,l6886689,10009327r,-9934651l6886689,65532xem6933946,18288r-38100,l6895846,56388r,18237l6895846,10009327r,18288l6877558,10027615r-6802882,l56388,10027615r,-18288l56388,74676r,-18288l74676,56388r6802882,l6895846,56388r,-38100l6877558,18288r-6802882,l56388,18288r-38100,l18288,56388r,10009327l56388,10065715r18288,l6877558,10065715r18288,l6933946,10065715r,-38100l6933946,10009327r,-9934651l6933946,56388r,-38100xem6952539,r-9195,l6943344,9144r,65481l6943344,10009327r,65545l6877558,10074872r-6802882,l9144,10074872r,-65545l9144,74676r,-65532l74676,9144r6802882,l6943344,9144r,-9144l6877558,,74676,,9144,,,,,9144,,10084003r9144,l6952539,10084003r,-9131l6952475,10009327r,-9934651l6952475,9144,6952539,xe" fillcolor="black" stroked="f">
                 <v:path arrowok="t"/>
                 <w10:wrap anchorx="page" anchory="page"/>
               </v:shape>
@@ -24676,7 +26060,25 @@
                 <w:color w:val="1A1A1A"/>
                 <w:spacing w:val="-5"/>
               </w:rPr>
-              <w:t xml:space="preserve"> {Prof_C}</w:t>
+              <w:t xml:space="preserve"> {</w:t>
+            </w:r>
+            <w:proofErr w:type="spellStart"/>
+            <w:r>
+              <w:rPr>
+                <w:b/>
+                <w:color w:val="1A1A1A"/>
+                <w:spacing w:val="-5"/>
+              </w:rPr>
+              <w:t>Prof_C</w:t>
+            </w:r>
+            <w:proofErr w:type="spellEnd"/>
+            <w:r>
+              <w:rPr>
+                <w:b/>
+                <w:color w:val="1A1A1A"/>
+                <w:spacing w:val="-5"/>
+              </w:rPr>
+              <w:t>}</w:t>
             </w:r>
           </w:p>
         </w:tc>
@@ -24699,15 +26101,43 @@
                 <w:color w:val="1A1A1A"/>
                 <w:spacing w:val="-5"/>
               </w:rPr>
-              <w:t>Y=</w:t>
-            </w:r>
+              <w:t>Y</w:t>
+            </w:r>
+            <w:proofErr w:type="gramStart"/>
             <w:r>
               <w:rPr>
                 <w:b/>
                 <w:color w:val="1A1A1A"/>
                 <w:spacing w:val="-5"/>
               </w:rPr>
-              <w:t xml:space="preserve">  {Assoc_C}</w:t>
+              <w:t>=</w:t>
+            </w:r>
+            <w:r>
+              <w:rPr>
+                <w:b/>
+                <w:color w:val="1A1A1A"/>
+                <w:spacing w:val="-5"/>
+              </w:rPr>
+              <w:t xml:space="preserve">  {</w:t>
+            </w:r>
+            <w:proofErr w:type="spellStart"/>
+            <w:proofErr w:type="gramEnd"/>
+            <w:r>
+              <w:rPr>
+                <w:b/>
+                <w:color w:val="1A1A1A"/>
+                <w:spacing w:val="-5"/>
+              </w:rPr>
+              <w:t>Assoc_C</w:t>
+            </w:r>
+            <w:proofErr w:type="spellEnd"/>
+            <w:r>
+              <w:rPr>
+                <w:b/>
+                <w:color w:val="1A1A1A"/>
+                <w:spacing w:val="-5"/>
+              </w:rPr>
+              <w:t>}</w:t>
             </w:r>
           </w:p>
         </w:tc>
@@ -24730,15 +26160,43 @@
                 <w:color w:val="1A1A1A"/>
                 <w:spacing w:val="-5"/>
               </w:rPr>
-              <w:t>Z=</w:t>
-            </w:r>
+              <w:t>Z</w:t>
+            </w:r>
+            <w:proofErr w:type="gramStart"/>
             <w:r>
               <w:rPr>
                 <w:b/>
                 <w:color w:val="1A1A1A"/>
                 <w:spacing w:val="-5"/>
               </w:rPr>
-              <w:t xml:space="preserve">  {Assis_C}</w:t>
+              <w:t>=</w:t>
+            </w:r>
+            <w:r>
+              <w:rPr>
+                <w:b/>
+                <w:color w:val="1A1A1A"/>
+                <w:spacing w:val="-5"/>
+              </w:rPr>
+              <w:t xml:space="preserve">  {</w:t>
+            </w:r>
+            <w:proofErr w:type="spellStart"/>
+            <w:proofErr w:type="gramEnd"/>
+            <w:r>
+              <w:rPr>
+                <w:b/>
+                <w:color w:val="1A1A1A"/>
+                <w:spacing w:val="-5"/>
+              </w:rPr>
+              <w:t>Assis_C</w:t>
+            </w:r>
+            <w:proofErr w:type="spellEnd"/>
+            <w:r>
+              <w:rPr>
+                <w:b/>
+                <w:color w:val="1A1A1A"/>
+                <w:spacing w:val="-5"/>
+              </w:rPr>
+              <w:t>}</w:t>
             </w:r>
           </w:p>
         </w:tc>
@@ -24830,7 +26288,23 @@
                 <w:b/>
                 <w:color w:val="1A1A1A"/>
               </w:rPr>
-              <w:t>X) = {Prof_C_total_marks}</w:t>
+              <w:t>X) = {</w:t>
+            </w:r>
+            <w:proofErr w:type="spellStart"/>
+            <w:r>
+              <w:rPr>
+                <w:b/>
+                <w:color w:val="1A1A1A"/>
+              </w:rPr>
+              <w:t>Prof_C_total_marks</w:t>
+            </w:r>
+            <w:proofErr w:type="spellEnd"/>
+            <w:r>
+              <w:rPr>
+                <w:b/>
+                <w:color w:val="1A1A1A"/>
+              </w:rPr>
+              <w:t>}</w:t>
             </w:r>
           </w:p>
         </w:tc>
@@ -24860,7 +26334,25 @@
                 <w:color w:val="1A1A1A"/>
                 <w:spacing w:val="-2"/>
               </w:rPr>
-              <w:t>170, Y) = {Assoc_C_total_marks}</w:t>
+              <w:t>170, Y) = {</w:t>
+            </w:r>
+            <w:proofErr w:type="spellStart"/>
+            <w:r>
+              <w:rPr>
+                <w:b/>
+                <w:color w:val="1A1A1A"/>
+                <w:spacing w:val="-2"/>
+              </w:rPr>
+              <w:t>Assoc_C_total_marks</w:t>
+            </w:r>
+            <w:proofErr w:type="spellEnd"/>
+            <w:r>
+              <w:rPr>
+                <w:b/>
+                <w:color w:val="1A1A1A"/>
+                <w:spacing w:val="-2"/>
+              </w:rPr>
+              <w:t>}</w:t>
             </w:r>
           </w:p>
         </w:tc>
@@ -24898,15 +26390,61 @@
                 <w:color w:val="1A1A1A"/>
                 <w:spacing w:val="-2"/>
               </w:rPr>
-              <w:t>(180,Z)=</w:t>
-            </w:r>
+              <w:t>(</w:t>
+            </w:r>
+            <w:proofErr w:type="gramStart"/>
             <w:r>
               <w:rPr>
                 <w:b/>
                 <w:color w:val="1A1A1A"/>
                 <w:spacing w:val="-2"/>
               </w:rPr>
-              <w:t xml:space="preserve">  {Assis_C_total_marks}</w:t>
+              <w:t>180,Z</w:t>
+            </w:r>
+            <w:proofErr w:type="gramEnd"/>
+            <w:r>
+              <w:rPr>
+                <w:b/>
+                <w:color w:val="1A1A1A"/>
+                <w:spacing w:val="-2"/>
+              </w:rPr>
+              <w:t>)</w:t>
+            </w:r>
+            <w:proofErr w:type="gramStart"/>
+            <w:r>
+              <w:rPr>
+                <w:b/>
+                <w:color w:val="1A1A1A"/>
+                <w:spacing w:val="-2"/>
+              </w:rPr>
+              <w:t>=</w:t>
+            </w:r>
+            <w:r>
+              <w:rPr>
+                <w:b/>
+                <w:color w:val="1A1A1A"/>
+                <w:spacing w:val="-2"/>
+              </w:rPr>
+              <w:t xml:space="preserve">  {</w:t>
+            </w:r>
+            <w:proofErr w:type="spellStart"/>
+            <w:proofErr w:type="gramEnd"/>
+            <w:r>
+              <w:rPr>
+                <w:b/>
+                <w:color w:val="1A1A1A"/>
+                <w:spacing w:val="-2"/>
+              </w:rPr>
+              <w:t>Assis_C_total_marks</w:t>
+            </w:r>
+            <w:proofErr w:type="spellEnd"/>
+            <w:r>
+              <w:rPr>
+                <w:b/>
+                <w:color w:val="1A1A1A"/>
+                <w:spacing w:val="-2"/>
+              </w:rPr>
+              <w:t>}</w:t>
             </w:r>
           </w:p>
         </w:tc>
@@ -25233,7 +26771,21 @@
         <w:rPr>
           <w:sz w:val="24"/>
         </w:rPr>
-        <w:t>institute level and/or at Department level are given in table ‘D’ : Part I</w:t>
+        <w:t>institute level and/or at Department level are given in table ‘D</w:t>
+      </w:r>
+      <w:proofErr w:type="gramStart"/>
+      <w:r>
+        <w:rPr>
+          <w:sz w:val="24"/>
+        </w:rPr>
+        <w:t>’ :</w:t>
+      </w:r>
+      <w:proofErr w:type="gramEnd"/>
+      <w:r>
+        <w:rPr>
+          <w:sz w:val="24"/>
+        </w:rPr>
+        <w:t xml:space="preserve"> Part I</w:t>
       </w:r>
     </w:p>
     <w:p>
@@ -25330,11 +26882,19 @@
         </w:rPr>
         <w:t xml:space="preserve"> </w:t>
       </w:r>
+      <w:proofErr w:type="spellStart"/>
       <w:r>
         <w:rPr>
           <w:sz w:val="24"/>
         </w:rPr>
-        <w:t>HoD/</w:t>
+        <w:t>HoD</w:t>
+      </w:r>
+      <w:proofErr w:type="spellEnd"/>
+      <w:r>
+        <w:rPr>
+          <w:sz w:val="24"/>
+        </w:rPr>
+        <w:t>/</w:t>
       </w:r>
       <w:r>
         <w:rPr>
@@ -25526,12 +27086,14 @@
               </w:rPr>
               <w:t>{</w:t>
             </w:r>
+            <w:proofErr w:type="spellStart"/>
             <w:r>
               <w:rPr>
                 <w:sz w:val="20"/>
               </w:rPr>
               <w:t>Institute_Portfolio</w:t>
             </w:r>
+            <w:proofErr w:type="spellEnd"/>
             <w:r>
               <w:rPr>
                 <w:sz w:val="20"/>
@@ -25557,12 +27119,14 @@
               </w:rPr>
               <w:t xml:space="preserve"> {</w:t>
             </w:r>
+            <w:proofErr w:type="spellStart"/>
             <w:r>
               <w:rPr>
                 <w:sz w:val="20"/>
               </w:rPr>
               <w:t>Department_portfolio</w:t>
             </w:r>
+            <w:proofErr w:type="spellEnd"/>
             <w:r>
               <w:rPr>
                 <w:sz w:val="20"/>
@@ -25834,12 +27398,14 @@
         </w:rPr>
         <w:t xml:space="preserve"> </w:t>
       </w:r>
+      <w:proofErr w:type="spellStart"/>
       <w:r>
         <w:rPr>
           <w:sz w:val="20"/>
         </w:rPr>
         <w:t>HoD</w:t>
       </w:r>
+      <w:proofErr w:type="spellEnd"/>
       <w:r>
         <w:rPr>
           <w:spacing w:val="-4"/>
@@ -26248,12 +27814,14 @@
               </w:rPr>
               <w:t xml:space="preserve"> </w:t>
             </w:r>
+            <w:proofErr w:type="gramStart"/>
             <w:r>
               <w:rPr>
                 <w:sz w:val="20"/>
               </w:rPr>
               <w:t>Involved</w:t>
             </w:r>
+            <w:proofErr w:type="gramEnd"/>
             <w:r>
               <w:rPr>
                 <w:spacing w:val="-9"/>
@@ -26476,8 +28044,17 @@
                 <w:spacing w:val="-2"/>
                 <w:sz w:val="20"/>
               </w:rPr>
-              <w:t>…………..</w:t>
-            </w:r>
+              <w:t>………</w:t>
+            </w:r>
+            <w:proofErr w:type="gramStart"/>
+            <w:r>
+              <w:rPr>
+                <w:spacing w:val="-2"/>
+                <w:sz w:val="20"/>
+              </w:rPr>
+              <w:t>…..</w:t>
+            </w:r>
+            <w:proofErr w:type="gramEnd"/>
           </w:p>
         </w:tc>
         <w:tc>
@@ -26651,11 +28228,19 @@
               </w:rPr>
               <w:t xml:space="preserve"> </w:t>
             </w:r>
-            <w:r>
-              <w:rPr>
-                <w:sz w:val="20"/>
-              </w:rPr>
-              <w:t>HoD Maximum Marks=60</w:t>
+            <w:proofErr w:type="spellStart"/>
+            <w:r>
+              <w:rPr>
+                <w:sz w:val="20"/>
+              </w:rPr>
+              <w:t>HoD</w:t>
+            </w:r>
+            <w:proofErr w:type="spellEnd"/>
+            <w:r>
+              <w:rPr>
+                <w:sz w:val="20"/>
+              </w:rPr>
+              <w:t xml:space="preserve"> Maximum Marks=60</w:t>
             </w:r>
           </w:p>
           <w:p>
@@ -26750,6 +28335,7 @@
               </w:rPr>
               <w:t xml:space="preserve"> </w:t>
             </w:r>
+            <w:proofErr w:type="spellStart"/>
             <w:r>
               <w:rPr>
                 <w:b/>
@@ -26759,13 +28345,23 @@
               </w:rPr>
               <w:t>HoD</w:t>
             </w:r>
+            <w:proofErr w:type="spellEnd"/>
             <w:r>
               <w:rPr>
                 <w:spacing w:val="-2"/>
                 <w:sz w:val="20"/>
               </w:rPr>
-              <w:t>…………..</w:t>
-            </w:r>
+              <w:t>………</w:t>
+            </w:r>
+            <w:proofErr w:type="gramStart"/>
+            <w:r>
+              <w:rPr>
+                <w:spacing w:val="-2"/>
+                <w:sz w:val="20"/>
+              </w:rPr>
+              <w:t>…..</w:t>
+            </w:r>
+            <w:proofErr w:type="gramEnd"/>
           </w:p>
         </w:tc>
         <w:tc>
@@ -26835,7 +28431,21 @@
               <w:rPr>
                 <w:sz w:val="20"/>
               </w:rPr>
-              <w:t>{hodMarks}</w:t>
+              <w:t>{</w:t>
+            </w:r>
+            <w:proofErr w:type="spellStart"/>
+            <w:r>
+              <w:rPr>
+                <w:sz w:val="20"/>
+              </w:rPr>
+              <w:t>hodMarks</w:t>
+            </w:r>
+            <w:proofErr w:type="spellEnd"/>
+            <w:r>
+              <w:rPr>
+                <w:sz w:val="20"/>
+              </w:rPr>
+              <w:t>}</w:t>
             </w:r>
           </w:p>
         </w:tc>
@@ -26947,8 +28557,16 @@
               <w:rPr>
                 <w:sz w:val="20"/>
               </w:rPr>
-              <w:t>awarded by Dean /HoD</w:t>
-            </w:r>
+              <w:t>awarded by Dean /</w:t>
+            </w:r>
+            <w:proofErr w:type="spellStart"/>
+            <w:r>
+              <w:rPr>
+                <w:sz w:val="20"/>
+              </w:rPr>
+              <w:t>HoD</w:t>
+            </w:r>
+            <w:proofErr w:type="spellEnd"/>
           </w:p>
         </w:tc>
         <w:tc>
@@ -27310,9 +28928,11 @@
         </w:rPr>
         <w:t xml:space="preserve"> </w:t>
       </w:r>
+      <w:proofErr w:type="spellStart"/>
       <w:r>
         <w:t>HoD</w:t>
       </w:r>
+      <w:proofErr w:type="spellEnd"/>
       <w:r>
         <w:rPr>
           <w:spacing w:val="-3"/>
@@ -27436,9 +29056,11 @@
         </w:rPr>
         <w:t xml:space="preserve"> </w:t>
       </w:r>
+      <w:proofErr w:type="gramStart"/>
       <w:r>
         <w:t>A,B</w:t>
       </w:r>
+      <w:proofErr w:type="gramEnd"/>
       <w:r>
         <w:rPr>
           <w:spacing w:val="-4"/>
@@ -27816,7 +29438,7 @@
           </mc:Choice>
           <mc:Fallback>
             <w:pict>
-              <v:shape w14:anchorId="121F93D3" id="Graphic 11" o:spid="_x0000_s1026" style="position:absolute;margin-left:24pt;margin-top:24pt;width:547.45pt;height:794.05pt;z-index:-16534016;visibility:visible;mso-wrap-style:square;mso-wrap-distance-left:0;mso-wrap-distance-top:0;mso-wrap-distance-right:0;mso-wrap-distance-bottom:0;mso-position-horizontal:absolute;mso-position-horizontal-relative:page;mso-position-vertical:absolute;mso-position-vertical-relative:page;v-text-anchor:top" coordsize="6952615,10084435" o:gfxdata="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" path="m6886689,65532r-9131,l6877558,74676r,9934651l74676,10009327r,-9934651l6877558,74676r,-9144l74676,65532r-9144,l65532,74625r,9934702l65532,10018471r9144,l6877558,10018471r9131,l6886689,10009327r,-9934651l6886689,65532xem6933946,18288r-38100,l6895846,56388r,18237l6895846,10009327r,18288l6877558,10027615r-6802882,l56388,10027615r,-18288l56388,74676r,-18288l74676,56388r6802882,l6895846,56388r,-38100l6877558,18288r-6802882,l56388,18288r-38100,l18288,56388r,10009327l56388,10065715r18288,l6877558,10065715r18288,l6933946,10065715r,-38100l6933946,10009327r,-9934651l6933946,56388r,-38100xem6952539,r-9195,l6943344,9144r,65481l6943344,10009327r,65545l6877558,10074872r-6802882,l9144,10074872r,-65545l9144,74676r,-65532l74676,9144r6802882,l6943344,9144r,-9144l6877558,,74676,,9144,,,,,9144,,10084003r9144,l6952539,10084003r,-9131l6952475,10009327r,-9934651l6952475,9144,6952539,xe" fillcolor="black" stroked="f">
+              <v:shape w14:anchorId="2DB4E462" id="Graphic 11" o:spid="_x0000_s1026" style="position:absolute;margin-left:24pt;margin-top:24pt;width:547.45pt;height:794.05pt;z-index:-16534016;visibility:visible;mso-wrap-style:square;mso-wrap-distance-left:0;mso-wrap-distance-top:0;mso-wrap-distance-right:0;mso-wrap-distance-bottom:0;mso-position-horizontal:absolute;mso-position-horizontal-relative:page;mso-position-vertical:absolute;mso-position-vertical-relative:page;v-text-anchor:top" coordsize="6952615,10084435" o:gfxdata="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" path="m6886689,65532r-9131,l6877558,74676r,9934651l74676,10009327r,-9934651l6877558,74676r,-9144l74676,65532r-9144,l65532,74625r,9934702l65532,10018471r9144,l6877558,10018471r9131,l6886689,10009327r,-9934651l6886689,65532xem6933946,18288r-38100,l6895846,56388r,18237l6895846,10009327r,18288l6877558,10027615r-6802882,l56388,10027615r,-18288l56388,74676r,-18288l74676,56388r6802882,l6895846,56388r,-38100l6877558,18288r-6802882,l56388,18288r-38100,l18288,56388r,10009327l56388,10065715r18288,l6877558,10065715r18288,l6933946,10065715r,-38100l6933946,10009327r,-9934651l6933946,56388r,-38100xem6952539,r-9195,l6943344,9144r,65481l6943344,10009327r,65545l6877558,10074872r-6802882,l9144,10074872r,-65545l9144,74676r,-65532l74676,9144r6802882,l6943344,9144r,-9144l6877558,,74676,,9144,,,,,9144,,10084003r9144,l6952539,10084003r,-9131l6952475,10009327r,-9934651l6952475,9144,6952539,xe" fillcolor="black" stroked="f">
                 <v:path arrowok="t"/>
                 <w10:wrap anchorx="page" anchory="page"/>
               </v:shape>
@@ -27988,6 +29610,7 @@
                 <w:sz w:val="20"/>
               </w:rPr>
             </w:pPr>
+            <w:proofErr w:type="spellStart"/>
             <w:r>
               <w:rPr>
                 <w:sz w:val="20"/>
@@ -28007,6 +29630,7 @@
               </w:rPr>
               <w:t>Awarded</w:t>
             </w:r>
+            <w:proofErr w:type="spellEnd"/>
             <w:r>
               <w:rPr>
                 <w:spacing w:val="-3"/>
@@ -28238,12 +29862,14 @@
               </w:rPr>
               <w:t>{</w:t>
             </w:r>
+            <w:proofErr w:type="spellStart"/>
             <w:r>
               <w:rPr>
                 <w:sz w:val="20"/>
               </w:rPr>
               <w:t>self_awarded_marks</w:t>
             </w:r>
+            <w:proofErr w:type="spellEnd"/>
             <w:r>
               <w:rPr>
                 <w:sz w:val="20"/>
@@ -28421,7 +30047,21 @@
               <w:rPr>
                 <w:sz w:val="20"/>
               </w:rPr>
-              <w:t>/or HoD (for department portfolio work)</w:t>
+              <w:t xml:space="preserve">/or </w:t>
+            </w:r>
+            <w:proofErr w:type="spellStart"/>
+            <w:r>
+              <w:rPr>
+                <w:sz w:val="20"/>
+              </w:rPr>
+              <w:t>HoD</w:t>
+            </w:r>
+            <w:proofErr w:type="spellEnd"/>
+            <w:r>
+              <w:rPr>
+                <w:sz w:val="20"/>
+              </w:rPr>
+              <w:t xml:space="preserve"> (for department portfolio work)</w:t>
             </w:r>
           </w:p>
         </w:tc>
@@ -28467,12 +30107,14 @@
               </w:rPr>
               <w:t>{</w:t>
             </w:r>
+            <w:proofErr w:type="spellStart"/>
             <w:r>
               <w:rPr>
                 <w:sz w:val="20"/>
               </w:rPr>
               <w:t>hodMarks</w:t>
             </w:r>
+            <w:proofErr w:type="spellEnd"/>
             <w:r>
               <w:rPr>
                 <w:sz w:val="20"/>
@@ -28634,7 +30276,21 @@
               <w:rPr>
                 <w:sz w:val="20"/>
               </w:rPr>
-              <w:t>{section_d_total}</w:t>
+              <w:t>{</w:t>
+            </w:r>
+            <w:proofErr w:type="spellStart"/>
+            <w:r>
+              <w:rPr>
+                <w:sz w:val="20"/>
+              </w:rPr>
+              <w:t>section_d_total</w:t>
+            </w:r>
+            <w:proofErr w:type="spellEnd"/>
+            <w:r>
+              <w:rPr>
+                <w:sz w:val="20"/>
+              </w:rPr>
+              <w:t>}</w:t>
             </w:r>
           </w:p>
         </w:tc>
@@ -28708,6 +30364,7 @@
         </w:rPr>
         <w:t xml:space="preserve"> </w:t>
       </w:r>
+      <w:proofErr w:type="gramStart"/>
       <w:r>
         <w:t>Central</w:t>
       </w:r>
@@ -28723,6 +30380,7 @@
         </w:rPr>
         <w:t>:</w:t>
       </w:r>
+      <w:proofErr w:type="gramEnd"/>
       <w:r>
         <w:rPr>
           <w:rFonts w:ascii="Calibri" w:hAnsi="Calibri"/>
@@ -28785,8 +30443,13 @@
         </w:rPr>
         <w:t xml:space="preserve"> </w:t>
       </w:r>
-      <w:r>
-        <w:t>HoD/</w:t>
+      <w:proofErr w:type="spellStart"/>
+      <w:r>
+        <w:t>HoD</w:t>
+      </w:r>
+      <w:proofErr w:type="spellEnd"/>
+      <w:r>
+        <w:t>/</w:t>
       </w:r>
       <w:r>
         <w:rPr>
@@ -28913,8 +30576,13 @@
         </w:rPr>
         <w:t xml:space="preserve"> </w:t>
       </w:r>
-      <w:r>
-        <w:t>HoD)</w:t>
+      <w:proofErr w:type="spellStart"/>
+      <w:r>
+        <w:t>HoD</w:t>
+      </w:r>
+      <w:proofErr w:type="spellEnd"/>
+      <w:r>
+        <w:t>)</w:t>
       </w:r>
       <w:r>
         <w:rPr>
@@ -29108,6 +30776,7 @@
               </w:rPr>
               <w:t xml:space="preserve">Dean/ </w:t>
             </w:r>
+            <w:proofErr w:type="spellStart"/>
             <w:r>
               <w:rPr>
                 <w:spacing w:val="-4"/>
@@ -29115,6 +30784,7 @@
               </w:rPr>
               <w:t>HoD</w:t>
             </w:r>
+            <w:proofErr w:type="spellEnd"/>
           </w:p>
         </w:tc>
         <w:tc>
@@ -29368,8 +31038,17 @@
                 <w:spacing w:val="-2"/>
                 <w:sz w:val="20"/>
               </w:rPr>
-              <w:t>…………..</w:t>
-            </w:r>
+              <w:t>………</w:t>
+            </w:r>
+            <w:proofErr w:type="gramStart"/>
+            <w:r>
+              <w:rPr>
+                <w:spacing w:val="-2"/>
+                <w:sz w:val="20"/>
+              </w:rPr>
+              <w:t>…..</w:t>
+            </w:r>
+            <w:proofErr w:type="gramEnd"/>
           </w:p>
         </w:tc>
         <w:tc>
@@ -29387,7 +31066,21 @@
               <w:rPr>
                 <w:sz w:val="20"/>
               </w:rPr>
-              <w:t>{assDeanHODMarks}</w:t>
+              <w:t>{</w:t>
+            </w:r>
+            <w:proofErr w:type="spellStart"/>
+            <w:r>
+              <w:rPr>
+                <w:sz w:val="20"/>
+              </w:rPr>
+              <w:t>assDeanHODMarks</w:t>
+            </w:r>
+            <w:proofErr w:type="spellEnd"/>
+            <w:r>
+              <w:rPr>
+                <w:sz w:val="20"/>
+              </w:rPr>
+              <w:t>}</w:t>
             </w:r>
           </w:p>
         </w:tc>
@@ -29632,8 +31325,17 @@
                 <w:spacing w:val="-2"/>
                 <w:sz w:val="20"/>
               </w:rPr>
-              <w:t>…………..</w:t>
-            </w:r>
+              <w:t>………</w:t>
+            </w:r>
+            <w:proofErr w:type="gramStart"/>
+            <w:r>
+              <w:rPr>
+                <w:spacing w:val="-2"/>
+                <w:sz w:val="20"/>
+              </w:rPr>
+              <w:t>…..</w:t>
+            </w:r>
+            <w:proofErr w:type="gramEnd"/>
           </w:p>
         </w:tc>
         <w:tc>
@@ -29690,7 +31392,21 @@
               <w:rPr>
                 <w:sz w:val="20"/>
               </w:rPr>
-              <w:t>{assDeanDeanMarks}</w:t>
+              <w:t>{</w:t>
+            </w:r>
+            <w:proofErr w:type="spellStart"/>
+            <w:r>
+              <w:rPr>
+                <w:sz w:val="20"/>
+              </w:rPr>
+              <w:t>assDeanDeanMarks</w:t>
+            </w:r>
+            <w:proofErr w:type="spellEnd"/>
+            <w:r>
+              <w:rPr>
+                <w:sz w:val="20"/>
+              </w:rPr>
+              <w:t>}</w:t>
             </w:r>
           </w:p>
         </w:tc>
@@ -29866,6 +31582,7 @@
                 <w:sz w:val="20"/>
               </w:rPr>
             </w:pPr>
+            <w:proofErr w:type="spellStart"/>
             <w:r>
               <w:rPr>
                 <w:sz w:val="20"/>
@@ -29885,6 +31602,7 @@
               </w:rPr>
               <w:t>Awarded</w:t>
             </w:r>
+            <w:proofErr w:type="spellEnd"/>
             <w:r>
               <w:rPr>
                 <w:spacing w:val="-3"/>
@@ -30052,11 +31770,19 @@
               </w:rPr>
               <w:t xml:space="preserve"> </w:t>
             </w:r>
-            <w:r>
-              <w:rPr>
-                <w:sz w:val="20"/>
-              </w:rPr>
-              <w:t>HoD/</w:t>
+            <w:proofErr w:type="spellStart"/>
+            <w:r>
+              <w:rPr>
+                <w:sz w:val="20"/>
+              </w:rPr>
+              <w:t>HoD</w:t>
+            </w:r>
+            <w:proofErr w:type="spellEnd"/>
+            <w:r>
+              <w:rPr>
+                <w:sz w:val="20"/>
+              </w:rPr>
+              <w:t>/</w:t>
             </w:r>
             <w:r>
               <w:rPr>
@@ -30127,7 +31853,21 @@
               <w:rPr>
                 <w:sz w:val="20"/>
               </w:rPr>
-              <w:t>{assSelfawardedmarks}</w:t>
+              <w:t>{</w:t>
+            </w:r>
+            <w:proofErr w:type="spellStart"/>
+            <w:r>
+              <w:rPr>
+                <w:sz w:val="20"/>
+              </w:rPr>
+              <w:t>assSelfawardedmarks</w:t>
+            </w:r>
+            <w:proofErr w:type="spellEnd"/>
+            <w:r>
+              <w:rPr>
+                <w:sz w:val="20"/>
+              </w:rPr>
+              <w:t>}</w:t>
             </w:r>
           </w:p>
         </w:tc>
@@ -30192,7 +31932,21 @@
               <w:rPr>
                 <w:sz w:val="20"/>
               </w:rPr>
-              <w:t>Dean/HoD’</w:t>
+              <w:t>Dean/</w:t>
+            </w:r>
+            <w:proofErr w:type="spellStart"/>
+            <w:r>
+              <w:rPr>
+                <w:sz w:val="20"/>
+              </w:rPr>
+              <w:t>HoD</w:t>
+            </w:r>
+            <w:proofErr w:type="spellEnd"/>
+            <w:r>
+              <w:rPr>
+                <w:sz w:val="20"/>
+              </w:rPr>
+              <w:t>’</w:t>
             </w:r>
             <w:r>
               <w:rPr>
@@ -30471,12 +32225,14 @@
               </w:rPr>
               <w:t>{</w:t>
             </w:r>
+            <w:proofErr w:type="spellStart"/>
             <w:r>
               <w:rPr>
                 <w:sz w:val="20"/>
               </w:rPr>
               <w:t>sumMarks_hod_dean</w:t>
             </w:r>
+            <w:proofErr w:type="spellEnd"/>
             <w:r>
               <w:rPr>
                 <w:sz w:val="20"/>
@@ -30546,6 +32302,7 @@
               </w:rPr>
               <w:t xml:space="preserve"> </w:t>
             </w:r>
+            <w:proofErr w:type="gramStart"/>
             <w:r>
               <w:rPr>
                 <w:rFonts w:ascii="Calibri" w:hAnsi="Calibri"/>
@@ -30568,6 +32325,7 @@
               </w:rPr>
               <w:t>:</w:t>
             </w:r>
+            <w:proofErr w:type="gramEnd"/>
             <w:r>
               <w:rPr>
                 <w:rFonts w:ascii="Calibri" w:hAnsi="Calibri"/>
@@ -30649,7 +32407,15 @@
               <w:t xml:space="preserve"> </w:t>
             </w:r>
             <w:r>
-              <w:t>Deputy Director/ Dean/ HoD/ Associate Dean)</w:t>
+              <w:t xml:space="preserve">Deputy Director/ Dean/ </w:t>
+            </w:r>
+            <w:proofErr w:type="spellStart"/>
+            <w:r>
+              <w:t>HoD</w:t>
+            </w:r>
+            <w:proofErr w:type="spellEnd"/>
+            <w:r>
+              <w:t>/ Associate Dean)</w:t>
             </w:r>
           </w:p>
         </w:tc>
@@ -30668,7 +32434,21 @@
               <w:rPr>
                 <w:sz w:val="20"/>
               </w:rPr>
-              <w:t>{assTotalMarks}</w:t>
+              <w:t>{</w:t>
+            </w:r>
+            <w:proofErr w:type="spellStart"/>
+            <w:r>
+              <w:rPr>
+                <w:sz w:val="20"/>
+              </w:rPr>
+              <w:t>assTotalMarks</w:t>
+            </w:r>
+            <w:proofErr w:type="spellEnd"/>
+            <w:r>
+              <w:rPr>
+                <w:sz w:val="20"/>
+              </w:rPr>
+              <w:t>}</w:t>
             </w:r>
           </w:p>
           <w:p>
@@ -31014,7 +32794,7 @@
           </mc:Choice>
           <mc:Fallback>
             <w:pict>
-              <v:shape w14:anchorId="518C0CE5" id="Graphic 12" o:spid="_x0000_s1026" style="position:absolute;margin-left:24pt;margin-top:24pt;width:547.45pt;height:794.05pt;z-index:-16533504;visibility:visible;mso-wrap-style:square;mso-wrap-distance-left:0;mso-wrap-distance-top:0;mso-wrap-distance-right:0;mso-wrap-distance-bottom:0;mso-position-horizontal:absolute;mso-position-horizontal-relative:page;mso-position-vertical:absolute;mso-position-vertical-relative:page;v-text-anchor:top" coordsize="6952615,10084435" o:gfxdata="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" path="m6886689,65532r-9131,l6877558,74676r,9934651l74676,10009327r,-9934651l6877558,74676r,-9144l74676,65532r-9144,l65532,74625r,9934702l65532,10018471r9144,l6877558,10018471r9131,l6886689,10009327r,-9934651l6886689,65532xem6933946,18288r-38100,l6895846,56388r,18237l6895846,10009327r,18288l6877558,10027615r-6802882,l56388,10027615r,-18288l56388,74676r,-18288l74676,56388r6802882,l6895846,56388r,-38100l6877558,18288r-6802882,l56388,18288r-38100,l18288,56388r,10009327l56388,10065715r18288,l6877558,10065715r18288,l6933946,10065715r,-38100l6933946,10009327r,-9934651l6933946,56388r,-38100xem6952539,r-9195,l6943344,9144r,65481l6943344,10009327r,65545l6877558,10074872r-6802882,l9144,10074872r,-65545l9144,74676r,-65532l74676,9144r6802882,l6943344,9144r,-9144l6877558,,74676,,9144,,,,,9144,,10084003r9144,l6952539,10084003r,-9131l6952475,10009327r,-9934651l6952475,9144,6952539,xe" fillcolor="black" stroked="f">
+              <v:shape w14:anchorId="122305D1" id="Graphic 12" o:spid="_x0000_s1026" style="position:absolute;margin-left:24pt;margin-top:24pt;width:547.45pt;height:794.05pt;z-index:-16533504;visibility:visible;mso-wrap-style:square;mso-wrap-distance-left:0;mso-wrap-distance-top:0;mso-wrap-distance-right:0;mso-wrap-distance-bottom:0;mso-position-horizontal:absolute;mso-position-horizontal-relative:page;mso-position-vertical:absolute;mso-position-vertical-relative:page;v-text-anchor:top" coordsize="6952615,10084435" o:gfxdata="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" path="m6886689,65532r-9131,l6877558,74676r,9934651l74676,10009327r,-9934651l6877558,74676r,-9144l74676,65532r-9144,l65532,74625r,9934702l65532,10018471r9144,l6877558,10018471r9131,l6886689,10009327r,-9934651l6886689,65532xem6933946,18288r-38100,l6895846,56388r,18237l6895846,10009327r,18288l6877558,10027615r-6802882,l56388,10027615r,-18288l56388,74676r,-18288l74676,56388r6802882,l6895846,56388r,-38100l6877558,18288r-6802882,l56388,18288r-38100,l18288,56388r,10009327l56388,10065715r18288,l6877558,10065715r18288,l6933946,10065715r,-38100l6933946,10009327r,-9934651l6933946,56388r,-38100xem6952539,r-9195,l6943344,9144r,65481l6943344,10009327r,65545l6877558,10074872r-6802882,l9144,10074872r,-65545l9144,74676r,-65532l74676,9144r6802882,l6943344,9144r,-9144l6877558,,74676,,9144,,,,,9144,,10084003r9144,l6952539,10084003r,-9131l6952475,10009327r,-9934651l6952475,9144,6952539,xe" fillcolor="black" stroked="f">
                 <v:path arrowok="t"/>
                 <w10:wrap anchorx="page" anchory="page"/>
               </v:shape>
@@ -31115,7 +32895,15 @@
           <w:b/>
           <w:u w:val="thick"/>
         </w:rPr>
-        <w:t>(non</w:t>
+        <w:t>(</w:t>
+      </w:r>
+      <w:proofErr w:type="spellStart"/>
+      <w:r>
+        <w:rPr>
+          <w:b/>
+          <w:u w:val="thick"/>
+        </w:rPr>
+        <w:t>non</w:t>
       </w:r>
       <w:r>
         <w:rPr>
@@ -31132,6 +32920,7 @@
         </w:rPr>
         <w:t>listed</w:t>
       </w:r>
+      <w:proofErr w:type="spellEnd"/>
       <w:r>
         <w:rPr>
           <w:b/>
@@ -31332,7 +33121,11 @@
         <w:t xml:space="preserve"> </w:t>
       </w:r>
       <w:r>
-        <w:t>(non</w:t>
+        <w:t>(</w:t>
+      </w:r>
+      <w:proofErr w:type="spellStart"/>
+      <w:r>
+        <w:t>non</w:t>
       </w:r>
       <w:r>
         <w:rPr>
@@ -31343,6 +33136,7 @@
       <w:r>
         <w:t>listed</w:t>
       </w:r>
+      <w:proofErr w:type="spellEnd"/>
       <w:r>
         <w:rPr>
           <w:spacing w:val="-2"/>
@@ -31549,7 +33343,11 @@
               <w:t xml:space="preserve"> </w:t>
             </w:r>
             <w:r>
-              <w:t>(non</w:t>
+              <w:t>(</w:t>
+            </w:r>
+            <w:proofErr w:type="spellStart"/>
+            <w:r>
+              <w:t>non</w:t>
             </w:r>
             <w:r>
               <w:rPr>
@@ -31560,6 +33358,7 @@
             <w:r>
               <w:t>listed</w:t>
             </w:r>
+            <w:proofErr w:type="spellEnd"/>
             <w:r>
               <w:rPr>
                 <w:spacing w:val="-5"/>
@@ -31650,7 +33449,15 @@
               <w:t xml:space="preserve">    </w:t>
             </w:r>
             <w:r>
-              <w:t>{section_E_total}</w:t>
+              <w:t>{</w:t>
+            </w:r>
+            <w:proofErr w:type="spellStart"/>
+            <w:r>
+              <w:t>section_E_total</w:t>
+            </w:r>
+            <w:proofErr w:type="spellEnd"/>
+            <w:r>
+              <w:t>}</w:t>
             </w:r>
           </w:p>
           <w:p>
@@ -31718,6 +33525,7 @@
         </w:rPr>
         <w:t xml:space="preserve"> </w:t>
       </w:r>
+      <w:proofErr w:type="spellStart"/>
       <w:r>
         <w:t>self</w:t>
       </w:r>
@@ -31730,6 +33538,7 @@
       <w:r>
         <w:t>Appraisal</w:t>
       </w:r>
+      <w:proofErr w:type="spellEnd"/>
       <w:r>
         <w:rPr>
           <w:spacing w:val="-6"/>
@@ -32233,11 +34042,16 @@
               <w:pStyle w:val="TableParagraph"/>
             </w:pPr>
             <w:r>
-              <w:t>{total_for_</w:t>
+              <w:t>{</w:t>
+            </w:r>
+            <w:proofErr w:type="spellStart"/>
+            <w:r>
+              <w:t>total_for_</w:t>
             </w:r>
             <w:r>
               <w:t>A</w:t>
             </w:r>
+            <w:proofErr w:type="spellEnd"/>
             <w:r>
               <w:t>}</w:t>
             </w:r>
@@ -32252,7 +34066,15 @@
               <w:pStyle w:val="TableParagraph"/>
             </w:pPr>
             <w:r>
-              <w:t>{total_for_A_verified}</w:t>
+              <w:t>{</w:t>
+            </w:r>
+            <w:proofErr w:type="spellStart"/>
+            <w:r>
+              <w:t>total_for_A_verified</w:t>
+            </w:r>
+            <w:proofErr w:type="spellEnd"/>
+            <w:r>
+              <w:t>}</w:t>
             </w:r>
           </w:p>
         </w:tc>
@@ -32373,7 +34195,15 @@
               <w:pStyle w:val="TableParagraph"/>
             </w:pPr>
             <w:r>
-              <w:t>{total_for_B}</w:t>
+              <w:t>{</w:t>
+            </w:r>
+            <w:proofErr w:type="spellStart"/>
+            <w:r>
+              <w:t>total_for_B</w:t>
+            </w:r>
+            <w:proofErr w:type="spellEnd"/>
+            <w:r>
+              <w:t>}</w:t>
             </w:r>
           </w:p>
         </w:tc>
@@ -32386,7 +34216,15 @@
               <w:pStyle w:val="TableParagraph"/>
             </w:pPr>
             <w:r>
-              <w:t>{total_for_B_verified}</w:t>
+              <w:t>{</w:t>
+            </w:r>
+            <w:proofErr w:type="spellStart"/>
+            <w:r>
+              <w:t>total_for_B_verified</w:t>
+            </w:r>
+            <w:proofErr w:type="spellEnd"/>
+            <w:r>
+              <w:t>}</w:t>
             </w:r>
           </w:p>
         </w:tc>
@@ -32495,7 +34333,15 @@
               <w:pStyle w:val="TableParagraph"/>
             </w:pPr>
             <w:r>
-              <w:t>{total_for_C}</w:t>
+              <w:t>{</w:t>
+            </w:r>
+            <w:proofErr w:type="spellStart"/>
+            <w:r>
+              <w:t>total_for_C</w:t>
+            </w:r>
+            <w:proofErr w:type="spellEnd"/>
+            <w:r>
+              <w:t>}</w:t>
             </w:r>
           </w:p>
         </w:tc>
@@ -32508,13 +34354,15 @@
               <w:pStyle w:val="TableParagraph"/>
             </w:pPr>
             <w:r>
-              <w:t>{total_for_</w:t>
-            </w:r>
-            <w:r>
-              <w:t>C</w:t>
-            </w:r>
-            <w:r>
-              <w:t>_verified}</w:t>
+              <w:t>{</w:t>
+            </w:r>
+            <w:proofErr w:type="spellStart"/>
+            <w:r>
+              <w:t>total_for_C_verified</w:t>
+            </w:r>
+            <w:proofErr w:type="spellEnd"/>
+            <w:r>
+              <w:t>}</w:t>
             </w:r>
           </w:p>
         </w:tc>
@@ -32596,8 +34444,13 @@
               <w:ind w:left="108"/>
             </w:pPr>
             <w:r>
-              <w:t>/or</w:t>
-            </w:r>
+              <w:t>/</w:t>
+            </w:r>
+            <w:proofErr w:type="gramStart"/>
+            <w:r>
+              <w:t>or</w:t>
+            </w:r>
+            <w:proofErr w:type="gramEnd"/>
             <w:r>
               <w:rPr>
                 <w:spacing w:val="-7"/>
@@ -32686,9 +34539,11 @@
             <w:r>
               <w:t>{</w:t>
             </w:r>
+            <w:proofErr w:type="spellStart"/>
             <w:r>
               <w:t>section_d_total</w:t>
             </w:r>
+            <w:proofErr w:type="spellEnd"/>
             <w:r>
               <w:t>}</w:t>
             </w:r>
@@ -32703,13 +34558,15 @@
               <w:pStyle w:val="TableParagraph"/>
             </w:pPr>
             <w:r>
-              <w:t>{total_for_</w:t>
-            </w:r>
-            <w:r>
-              <w:t>D</w:t>
-            </w:r>
-            <w:r>
-              <w:t>_verified}</w:t>
+              <w:t>{</w:t>
+            </w:r>
+            <w:proofErr w:type="spellStart"/>
+            <w:r>
+              <w:t>total_for_D_verified</w:t>
+            </w:r>
+            <w:proofErr w:type="spellEnd"/>
+            <w:r>
+              <w:t>}</w:t>
             </w:r>
           </w:p>
         </w:tc>
@@ -32830,8 +34687,13 @@
               <w:t xml:space="preserve"> </w:t>
             </w:r>
             <w:r>
-              <w:t>{section_E_total</w:t>
-            </w:r>
+              <w:t>{</w:t>
+            </w:r>
+            <w:proofErr w:type="spellStart"/>
+            <w:r>
+              <w:t>section_E_total</w:t>
+            </w:r>
+            <w:proofErr w:type="spellEnd"/>
             <w:r>
               <w:t>}</w:t>
             </w:r>
@@ -32851,13 +34713,15 @@
               <w:pStyle w:val="TableParagraph"/>
             </w:pPr>
             <w:r>
-              <w:t>{total_for_</w:t>
-            </w:r>
-            <w:r>
-              <w:t>E</w:t>
-            </w:r>
-            <w:r>
-              <w:t>_verified}</w:t>
+              <w:t>{</w:t>
+            </w:r>
+            <w:proofErr w:type="spellStart"/>
+            <w:r>
+              <w:t>total_for_E_verified</w:t>
+            </w:r>
+            <w:proofErr w:type="spellEnd"/>
+            <w:r>
+              <w:t>}</w:t>
             </w:r>
           </w:p>
         </w:tc>
@@ -32914,7 +34778,15 @@
               <w:t xml:space="preserve"> </w:t>
             </w:r>
             <w:r>
-              <w:t>Dean/HoD/ Associate Dean)</w:t>
+              <w:t>Dean/</w:t>
+            </w:r>
+            <w:proofErr w:type="spellStart"/>
+            <w:r>
+              <w:t>HoD</w:t>
+            </w:r>
+            <w:proofErr w:type="spellEnd"/>
+            <w:r>
+              <w:t>/ Associate Dean)</w:t>
             </w:r>
           </w:p>
         </w:tc>
@@ -32973,8 +34845,13 @@
               </w:rPr>
               <w:t xml:space="preserve"> </w:t>
             </w:r>
-            <w:r>
-              <w:t xml:space="preserve">HoD) </w:t>
+            <w:proofErr w:type="spellStart"/>
+            <w:r>
+              <w:t>HoD</w:t>
+            </w:r>
+            <w:proofErr w:type="spellEnd"/>
+            <w:r>
+              <w:t xml:space="preserve">) </w:t>
             </w:r>
             <w:r>
               <w:rPr>
@@ -33032,6 +34909,20 @@
             <w:pPr>
               <w:pStyle w:val="TableParagraph"/>
             </w:pPr>
+            <w:r>
+              <w:t>{</w:t>
+            </w:r>
+            <w:proofErr w:type="spellStart"/>
+            <w:r>
+              <w:t>extra_</w:t>
+            </w:r>
+            <w:r>
+              <w:t>marks</w:t>
+            </w:r>
+            <w:proofErr w:type="spellEnd"/>
+            <w:r>
+              <w:t>}</w:t>
+            </w:r>
           </w:p>
         </w:tc>
         <w:tc>
@@ -33042,6 +34933,17 @@
             <w:pPr>
               <w:pStyle w:val="TableParagraph"/>
             </w:pPr>
+            <w:r>
+              <w:t>{</w:t>
+            </w:r>
+            <w:proofErr w:type="spellStart"/>
+            <w:r>
+              <w:t>extra_marks</w:t>
+            </w:r>
+            <w:proofErr w:type="spellEnd"/>
+            <w:r>
+              <w:t>}</w:t>
+            </w:r>
           </w:p>
         </w:tc>
       </w:tr>
@@ -33194,7 +35096,15 @@
               <w:pStyle w:val="TableParagraph"/>
             </w:pPr>
             <w:r>
-              <w:t>{grand_total}</w:t>
+              <w:t>{</w:t>
+            </w:r>
+            <w:proofErr w:type="spellStart"/>
+            <w:r>
+              <w:t>grand_total</w:t>
+            </w:r>
+            <w:proofErr w:type="spellEnd"/>
+            <w:r>
+              <w:t>}</w:t>
             </w:r>
           </w:p>
         </w:tc>
@@ -33207,7 +35117,15 @@
               <w:pStyle w:val="TableParagraph"/>
             </w:pPr>
             <w:r>
-              <w:t>{grand_verified_marks}</w:t>
+              <w:t>{</w:t>
+            </w:r>
+            <w:proofErr w:type="spellStart"/>
+            <w:r>
+              <w:t>grand_verified_marks</w:t>
+            </w:r>
+            <w:proofErr w:type="spellEnd"/>
+            <w:r>
+              <w:t>}</w:t>
             </w:r>
           </w:p>
         </w:tc>
@@ -33327,7 +35245,11 @@
               <w:t xml:space="preserve"> </w:t>
             </w:r>
             <w:r>
-              <w:t>verification can</w:t>
+              <w:t xml:space="preserve">verification </w:t>
+            </w:r>
+            <w:proofErr w:type="spellStart"/>
+            <w:r>
+              <w:t>can</w:t>
             </w:r>
             <w:r>
               <w:rPr>
@@ -33338,6 +35260,7 @@
             <w:r>
               <w:t>not</w:t>
             </w:r>
+            <w:proofErr w:type="spellEnd"/>
             <w:r>
               <w:rPr>
                 <w:spacing w:val="-2"/>
@@ -33394,7 +35317,15 @@
               <w:t xml:space="preserve"> </w:t>
             </w:r>
             <w:r>
-              <w:t>Dean/HoD/ Associate</w:t>
+              <w:t>Dean/</w:t>
+            </w:r>
+            <w:proofErr w:type="spellStart"/>
+            <w:r>
+              <w:t>HoD</w:t>
+            </w:r>
+            <w:proofErr w:type="spellEnd"/>
+            <w:r>
+              <w:t>/ Associate</w:t>
             </w:r>
             <w:r>
               <w:rPr>
@@ -33475,8 +35406,13 @@
               <w:t xml:space="preserve"> </w:t>
             </w:r>
             <w:r>
-              <w:t>of [1000, Claimed/Obtained Marks] )</w:t>
-            </w:r>
+              <w:t>of [1000, Claimed/Obtained Marks</w:t>
+            </w:r>
+            <w:proofErr w:type="gramStart"/>
+            <w:r>
+              <w:t>] )</w:t>
+            </w:r>
+            <w:proofErr w:type="gramEnd"/>
           </w:p>
         </w:tc>
       </w:tr>
@@ -33646,13 +35582,23 @@
         </w:rPr>
         <w:t xml:space="preserve">with </w:t>
       </w:r>
+      <w:proofErr w:type="gramStart"/>
       <w:r>
         <w:rPr>
           <w:spacing w:val="-2"/>
           <w:sz w:val="24"/>
           <w:u w:val="single"/>
         </w:rPr>
-        <w:t>Date:……………………………………….</w:t>
+        <w:t>Date:…</w:t>
+      </w:r>
+      <w:proofErr w:type="gramEnd"/>
+      <w:r>
+        <w:rPr>
+          <w:spacing w:val="-2"/>
+          <w:sz w:val="24"/>
+          <w:u w:val="single"/>
+        </w:rPr>
+        <w:t>…………………………………….</w:t>
       </w:r>
     </w:p>
     <w:sectPr>

</xml_diff>